<commit_message>
Added Complete Breakdown on what we have done for refreshing the token from backend side
</commit_message>
<xml_diff>
--- a/Documentation-of-integration-of-JWT-and-oauth-using-Angular-andSpring.docx
+++ b/Documentation-of-integration-of-JWT-and-oauth-using-Angular-andSpring.docx
@@ -44600,65 +44600,15 @@
           <w:rFonts w:ascii="Comic Sans MS" w:hAnsi="Comic Sans MS"/>
           <w:b/>
           <w:bCs/>
-          <w:color w:val="77206D" w:themeColor="accent5" w:themeShade="BF"/>
-          <w:sz w:val="14"/>
-          <w:szCs w:val="14"/>
-        </w:rPr>
-      </w:pPr>
-      <w:r>
-        <w:rPr>
-          <w:rFonts w:ascii="Comic Sans MS" w:hAnsi="Comic Sans MS"/>
-          <w:b/>
-          <w:bCs/>
-          <w:color w:val="77206D" w:themeColor="accent5" w:themeShade="BF"/>
-          <w:sz w:val="14"/>
-          <w:szCs w:val="14"/>
-        </w:rPr>
-        <w:t>File Path</w:t>
-      </w:r>
-    </w:p>
-    <w:p>
-      <w:pPr>
-        <w:rPr>
-          <w:rFonts w:ascii="Comic Sans MS" w:hAnsi="Comic Sans MS"/>
-          <w:b/>
-          <w:bCs/>
-          <w:color w:val="77206D" w:themeColor="accent5" w:themeShade="BF"/>
-          <w:sz w:val="14"/>
-          <w:szCs w:val="14"/>
-        </w:rPr>
-      </w:pPr>
-      <w:r>
-        <w:rPr>
-          <w:rFonts w:ascii="Comic Sans MS" w:hAnsi="Comic Sans MS"/>
-          <w:b/>
-          <w:bCs/>
-          <w:color w:val="77206D" w:themeColor="accent5" w:themeShade="BF"/>
-          <w:sz w:val="14"/>
-          <w:szCs w:val="14"/>
-        </w:rPr>
-        <w:t>src/main/java/com/security/jwtouathauthenticator/config/JwtAuthenticationFilter.java</w:t>
-      </w:r>
-    </w:p>
-    <w:p>
-      <w:pPr>
-        <w:rPr>
-          <w:rFonts w:ascii="Comic Sans MS" w:hAnsi="Comic Sans MS"/>
-          <w:b/>
-          <w:bCs/>
-          <w:color w:val="77206D" w:themeColor="accent5" w:themeShade="BF"/>
-          <w:sz w:val="14"/>
-          <w:szCs w:val="14"/>
-        </w:rPr>
-      </w:pPr>
-      <w:r>
-        <w:rPr>
-          <w:rFonts w:ascii="Comic Sans MS" w:hAnsi="Comic Sans MS"/>
-          <w:b/>
-          <w:bCs/>
-          <w:color w:val="77206D" w:themeColor="accent5" w:themeShade="BF"/>
-          <w:sz w:val="14"/>
-          <w:szCs w:val="14"/>
+          <w:color w:val="000000" w:themeColor="text1"/>
+        </w:rPr>
+      </w:pPr>
+      <w:r>
+        <w:rPr>
+          <w:rFonts w:ascii="Comic Sans MS" w:hAnsi="Comic Sans MS"/>
+          <w:b/>
+          <w:bCs/>
+          <w:color w:val="000000" w:themeColor="text1"/>
         </w:rPr>
         <w:t>Purpose</w:t>
       </w:r>
@@ -44667,21 +44617,13 @@
       <w:pPr>
         <w:rPr>
           <w:rFonts w:ascii="Comic Sans MS" w:hAnsi="Comic Sans MS"/>
-          <w:b/>
-          <w:bCs/>
-          <w:color w:val="77206D" w:themeColor="accent5" w:themeShade="BF"/>
-          <w:sz w:val="14"/>
-          <w:szCs w:val="14"/>
-        </w:rPr>
-      </w:pPr>
-      <w:r>
-        <w:rPr>
-          <w:rFonts w:ascii="Comic Sans MS" w:hAnsi="Comic Sans MS"/>
-          <w:b/>
-          <w:bCs/>
-          <w:color w:val="77206D" w:themeColor="accent5" w:themeShade="BF"/>
-          <w:sz w:val="14"/>
-          <w:szCs w:val="14"/>
+          <w:color w:val="000000" w:themeColor="text1"/>
+        </w:rPr>
+      </w:pPr>
+      <w:r>
+        <w:rPr>
+          <w:rFonts w:ascii="Comic Sans MS" w:hAnsi="Comic Sans MS"/>
+          <w:color w:val="000000" w:themeColor="text1"/>
         </w:rPr>
         <w:t xml:space="preserve">This is the "gatekeeper" for our secure API endpoints. </w:t>
       </w:r>
@@ -44689,11 +44631,7 @@
       <w:r>
         <w:rPr>
           <w:rFonts w:ascii="Comic Sans MS" w:hAnsi="Comic Sans MS"/>
-          <w:b/>
-          <w:bCs/>
-          <w:color w:val="77206D" w:themeColor="accent5" w:themeShade="BF"/>
-          <w:sz w:val="14"/>
-          <w:szCs w:val="14"/>
+          <w:color w:val="000000" w:themeColor="text1"/>
         </w:rPr>
         <w:t>Its</w:t>
       </w:r>
@@ -44701,101 +44639,1185 @@
       <w:r>
         <w:rPr>
           <w:rFonts w:ascii="Comic Sans MS" w:hAnsi="Comic Sans MS"/>
-          <w:b/>
-          <w:bCs/>
-          <w:color w:val="77206D" w:themeColor="accent5" w:themeShade="BF"/>
-          <w:sz w:val="14"/>
-          <w:szCs w:val="14"/>
+          <w:color w:val="000000" w:themeColor="text1"/>
         </w:rPr>
         <w:t xml:space="preserve"> one and only job is to:</w:t>
+      </w:r>
+    </w:p>
+    <w:p>
+      <w:pPr>
+        <w:rPr>
+          <w:rFonts w:ascii="Comic Sans MS" w:hAnsi="Comic Sans MS"/>
+          <w:color w:val="000000" w:themeColor="text1"/>
+        </w:rPr>
+      </w:pPr>
+      <w:r>
+        <w:rPr>
+          <w:rFonts w:ascii="Comic Sans MS" w:hAnsi="Comic Sans MS"/>
+          <w:color w:val="000000" w:themeColor="text1"/>
+        </w:rPr>
+        <w:t xml:space="preserve">Intercept every incoming </w:t>
+      </w:r>
+      <w:r>
+        <w:rPr>
+          <w:rFonts w:ascii="Comic Sans MS" w:hAnsi="Comic Sans MS"/>
+          <w:b/>
+          <w:bCs/>
+          <w:color w:val="000000" w:themeColor="text1"/>
+        </w:rPr>
+        <w:t>HTTP</w:t>
+      </w:r>
+      <w:r>
+        <w:rPr>
+          <w:rFonts w:ascii="Comic Sans MS" w:hAnsi="Comic Sans MS"/>
+          <w:color w:val="000000" w:themeColor="text1"/>
+        </w:rPr>
+        <w:t xml:space="preserve"> request.</w:t>
+      </w:r>
+    </w:p>
+    <w:p>
+      <w:pPr>
+        <w:rPr>
+          <w:rFonts w:ascii="Comic Sans MS" w:hAnsi="Comic Sans MS"/>
+          <w:color w:val="000000" w:themeColor="text1"/>
+        </w:rPr>
+      </w:pPr>
+      <w:r>
+        <w:rPr>
+          <w:rFonts w:ascii="Comic Sans MS" w:hAnsi="Comic Sans MS"/>
+          <w:color w:val="000000" w:themeColor="text1"/>
+        </w:rPr>
+        <w:t>Check if the request is for a public path (like /</w:t>
+      </w:r>
+      <w:proofErr w:type="spellStart"/>
+      <w:r>
+        <w:rPr>
+          <w:rFonts w:ascii="Comic Sans MS" w:hAnsi="Comic Sans MS"/>
+          <w:color w:val="000000" w:themeColor="text1"/>
+        </w:rPr>
+        <w:t>api</w:t>
+      </w:r>
+      <w:proofErr w:type="spellEnd"/>
+      <w:r>
+        <w:rPr>
+          <w:rFonts w:ascii="Comic Sans MS" w:hAnsi="Comic Sans MS"/>
+          <w:color w:val="000000" w:themeColor="text1"/>
+        </w:rPr>
+        <w:t>/auth/login). If so, it does nothing and steps aside.</w:t>
+      </w:r>
+    </w:p>
+    <w:p>
+      <w:pPr>
+        <w:rPr>
+          <w:rFonts w:ascii="Comic Sans MS" w:hAnsi="Comic Sans MS"/>
+          <w:color w:val="000000" w:themeColor="text1"/>
+        </w:rPr>
+      </w:pPr>
+      <w:r>
+        <w:rPr>
+          <w:rFonts w:ascii="Comic Sans MS" w:hAnsi="Comic Sans MS"/>
+          <w:color w:val="000000" w:themeColor="text1"/>
+        </w:rPr>
+        <w:t>Check if the request has a valid Authorization header.</w:t>
+      </w:r>
+    </w:p>
+    <w:p>
+      <w:pPr>
+        <w:rPr>
+          <w:rFonts w:ascii="Comic Sans MS" w:hAnsi="Comic Sans MS"/>
+          <w:color w:val="000000" w:themeColor="text1"/>
+        </w:rPr>
+      </w:pPr>
+      <w:r>
+        <w:rPr>
+          <w:rFonts w:ascii="Comic Sans MS" w:hAnsi="Comic Sans MS"/>
+          <w:color w:val="000000" w:themeColor="text1"/>
+        </w:rPr>
+        <w:t xml:space="preserve">If a valid Access Token is found, it validates the token, loads the user from the database, and stores that user's identity in the </w:t>
+      </w:r>
+      <w:proofErr w:type="spellStart"/>
+      <w:r>
+        <w:rPr>
+          <w:rFonts w:ascii="Comic Sans MS" w:hAnsi="Comic Sans MS"/>
+          <w:b/>
+          <w:bCs/>
+          <w:color w:val="000000" w:themeColor="text1"/>
+        </w:rPr>
+        <w:t>SecurityContextHolder</w:t>
+      </w:r>
+      <w:proofErr w:type="spellEnd"/>
+      <w:r>
+        <w:rPr>
+          <w:rFonts w:ascii="Comic Sans MS" w:hAnsi="Comic Sans MS"/>
+          <w:color w:val="000000" w:themeColor="text1"/>
+        </w:rPr>
+        <w:t>.</w:t>
+      </w:r>
+    </w:p>
+    <w:p>
+      <w:pPr>
+        <w:rPr>
+          <w:rFonts w:ascii="Comic Sans MS" w:hAnsi="Comic Sans MS"/>
+          <w:color w:val="000000" w:themeColor="text1"/>
+        </w:rPr>
+      </w:pPr>
+      <w:r>
+        <w:rPr>
+          <w:rFonts w:ascii="Comic Sans MS" w:hAnsi="Comic Sans MS"/>
+          <w:color w:val="000000" w:themeColor="text1"/>
+        </w:rPr>
+        <w:t xml:space="preserve">The </w:t>
+      </w:r>
+      <w:proofErr w:type="spellStart"/>
+      <w:r>
+        <w:rPr>
+          <w:rFonts w:ascii="Comic Sans MS" w:hAnsi="Comic Sans MS"/>
+          <w:b/>
+          <w:bCs/>
+          <w:color w:val="000000" w:themeColor="text1"/>
+        </w:rPr>
+        <w:t>SecurityContextHolder</w:t>
+      </w:r>
+      <w:proofErr w:type="spellEnd"/>
+      <w:r>
+        <w:rPr>
+          <w:rFonts w:ascii="Comic Sans MS" w:hAnsi="Comic Sans MS"/>
+          <w:color w:val="000000" w:themeColor="text1"/>
+        </w:rPr>
+        <w:t xml:space="preserve"> is what tells Spring Security, "This user is authenticated for this one request." This is what makes our STATELESS session policy work.</w:t>
+      </w:r>
+    </w:p>
+    <w:p>
+      <w:pPr>
+        <w:rPr>
+          <w:rFonts w:ascii="Comic Sans MS" w:hAnsi="Comic Sans MS"/>
+          <w:color w:val="000000" w:themeColor="text1"/>
+        </w:rPr>
+      </w:pPr>
+      <w:r>
+        <w:rPr>
+          <w:rFonts w:ascii="Comic Sans MS" w:hAnsi="Comic Sans MS"/>
+          <w:color w:val="000000" w:themeColor="text1"/>
+        </w:rPr>
+        <w:t>Key Concepts</w:t>
+      </w:r>
+    </w:p>
+    <w:p>
+      <w:pPr>
+        <w:rPr>
+          <w:rFonts w:ascii="Comic Sans MS" w:hAnsi="Comic Sans MS"/>
+          <w:color w:val="000000" w:themeColor="text1"/>
+        </w:rPr>
+      </w:pPr>
+      <w:proofErr w:type="spellStart"/>
+      <w:r>
+        <w:rPr>
+          <w:rFonts w:ascii="Comic Sans MS" w:hAnsi="Comic Sans MS"/>
+          <w:b/>
+          <w:bCs/>
+          <w:color w:val="000000" w:themeColor="text1"/>
+        </w:rPr>
+        <w:t>OncePerRequestFilter</w:t>
+      </w:r>
+      <w:proofErr w:type="spellEnd"/>
+      <w:r>
+        <w:rPr>
+          <w:rFonts w:ascii="Comic Sans MS" w:hAnsi="Comic Sans MS"/>
+          <w:color w:val="000000" w:themeColor="text1"/>
+        </w:rPr>
+        <w:t>: This is a Spring base class that guarantees our filter runs only once per request, which is exactly what we want.</w:t>
+      </w:r>
+    </w:p>
+    <w:p>
+      <w:pPr>
+        <w:rPr>
+          <w:rFonts w:ascii="Comic Sans MS" w:hAnsi="Comic Sans MS"/>
+          <w:b/>
+          <w:bCs/>
+          <w:color w:val="000000" w:themeColor="text1"/>
+        </w:rPr>
+      </w:pPr>
+      <w:proofErr w:type="spellStart"/>
+      <w:r>
+        <w:rPr>
+          <w:rFonts w:ascii="Comic Sans MS" w:hAnsi="Comic Sans MS"/>
+          <w:b/>
+          <w:bCs/>
+          <w:color w:val="000000" w:themeColor="text1"/>
+        </w:rPr>
+        <w:t>doFilterInternal</w:t>
+      </w:r>
+      <w:proofErr w:type="spellEnd"/>
+      <w:r>
+        <w:rPr>
+          <w:rFonts w:ascii="Comic Sans MS" w:hAnsi="Comic Sans MS"/>
+          <w:b/>
+          <w:bCs/>
+          <w:color w:val="000000" w:themeColor="text1"/>
+        </w:rPr>
+        <w:t>: This is the main method we must override. It contains all our validation logic.</w:t>
+      </w:r>
+    </w:p>
+    <w:p>
+      <w:pPr>
+        <w:rPr>
+          <w:rFonts w:ascii="Comic Sans MS" w:hAnsi="Comic Sans MS"/>
+          <w:color w:val="000000" w:themeColor="text1"/>
+        </w:rPr>
+      </w:pPr>
+      <w:proofErr w:type="spellStart"/>
+      <w:r>
+        <w:rPr>
+          <w:rFonts w:ascii="Comic Sans MS" w:hAnsi="Comic Sans MS"/>
+          <w:b/>
+          <w:bCs/>
+          <w:color w:val="000000" w:themeColor="text1"/>
+        </w:rPr>
+        <w:t>SecurityContextHolder</w:t>
+      </w:r>
+      <w:proofErr w:type="spellEnd"/>
+      <w:r>
+        <w:rPr>
+          <w:rFonts w:ascii="Comic Sans MS" w:hAnsi="Comic Sans MS"/>
+          <w:color w:val="000000" w:themeColor="text1"/>
+        </w:rPr>
+        <w:t xml:space="preserve">: This is the "container" you mentioned in our first conversation. Our filter's goal is to validate the token and then place the user's Authentication object (a </w:t>
+      </w:r>
+      <w:proofErr w:type="spellStart"/>
+      <w:r>
+        <w:rPr>
+          <w:rFonts w:ascii="Comic Sans MS" w:hAnsi="Comic Sans MS"/>
+          <w:b/>
+          <w:bCs/>
+          <w:color w:val="000000" w:themeColor="text1"/>
+        </w:rPr>
+        <w:t>UsernamePasswordAuthenticationToken</w:t>
+      </w:r>
+      <w:proofErr w:type="spellEnd"/>
+      <w:r>
+        <w:rPr>
+          <w:rFonts w:ascii="Comic Sans MS" w:hAnsi="Comic Sans MS"/>
+          <w:color w:val="000000" w:themeColor="text1"/>
+        </w:rPr>
+        <w:t>) into this container.</w:t>
+      </w:r>
+    </w:p>
+    <w:p>
+      <w:pPr>
+        <w:rPr>
+          <w:rFonts w:ascii="Comic Sans MS" w:hAnsi="Comic Sans MS"/>
+          <w:color w:val="000000" w:themeColor="text1"/>
+        </w:rPr>
+      </w:pPr>
+      <w:proofErr w:type="spellStart"/>
+      <w:r>
+        <w:rPr>
+          <w:rFonts w:ascii="Comic Sans MS" w:hAnsi="Comic Sans MS"/>
+          <w:b/>
+          <w:bCs/>
+          <w:color w:val="000000" w:themeColor="text1"/>
+        </w:rPr>
+        <w:t>filterChain</w:t>
+      </w:r>
+      <w:r>
+        <w:rPr>
+          <w:rFonts w:ascii="Comic Sans MS" w:hAnsi="Comic Sans MS"/>
+          <w:color w:val="000000" w:themeColor="text1"/>
+        </w:rPr>
+        <w:t>.doFilter</w:t>
+      </w:r>
+      <w:proofErr w:type="spellEnd"/>
+      <w:r>
+        <w:rPr>
+          <w:rFonts w:ascii="Comic Sans MS" w:hAnsi="Comic Sans MS"/>
+          <w:color w:val="000000" w:themeColor="text1"/>
+        </w:rPr>
+        <w:t>: This is the most important line. We must call this at the end of our method to pass the request (and our work) along to the next filter in the chain. If we don't, the request "dies," and the user gets no response.</w:t>
+      </w:r>
+    </w:p>
+    <w:p>
+      <w:pPr>
+        <w:rPr>
+          <w:rFonts w:ascii="Comic Sans MS" w:hAnsi="Comic Sans MS"/>
+          <w:color w:val="000000" w:themeColor="text1"/>
+        </w:rPr>
+      </w:pPr>
+    </w:p>
+    <w:p>
+      <w:pPr>
+        <w:rPr>
+          <w:rFonts w:ascii="Comic Sans MS" w:hAnsi="Comic Sans MS"/>
+          <w:color w:val="000000" w:themeColor="text1"/>
+        </w:rPr>
+      </w:pPr>
+    </w:p>
+    <w:p>
+      <w:pPr>
+        <w:rPr>
+          <w:rFonts w:ascii="Comic Sans MS" w:hAnsi="Comic Sans MS"/>
+          <w:b/>
+          <w:bCs/>
+          <w:color w:val="000000" w:themeColor="text1"/>
+        </w:rPr>
+      </w:pPr>
+      <w:r>
+        <w:rPr>
+          <w:rFonts w:ascii="Comic Sans MS" w:hAnsi="Comic Sans MS"/>
+          <w:color w:val="000000" w:themeColor="text1"/>
+        </w:rPr>
+        <w:t xml:space="preserve">Complete Breakdown what we have done </w:t>
+      </w:r>
+      <w:r>
+        <w:rPr>
+          <w:rFonts w:ascii="Comic Sans MS" w:hAnsi="Comic Sans MS"/>
+          <w:color w:val="000000" w:themeColor="text1"/>
+        </w:rPr>
+        <w:br/>
+      </w:r>
+      <w:r>
+        <w:rPr>
+          <w:rFonts w:ascii="Comic Sans MS" w:hAnsi="Comic Sans MS"/>
+          <w:b/>
+          <w:bCs/>
+          <w:color w:val="000000" w:themeColor="text1"/>
+        </w:rPr>
+        <w:t>Part 1: What Are We Storing and Where?</w:t>
+      </w:r>
+    </w:p>
+    <w:p>
+      <w:pPr>
+        <w:rPr>
+          <w:rFonts w:ascii="Comic Sans MS" w:hAnsi="Comic Sans MS"/>
+          <w:color w:val="000000" w:themeColor="text1"/>
+        </w:rPr>
+      </w:pPr>
+      <w:r>
+        <w:rPr>
+          <w:rFonts w:ascii="Comic Sans MS" w:hAnsi="Comic Sans MS"/>
+          <w:color w:val="000000" w:themeColor="text1"/>
+        </w:rPr>
+        <w:t>You are correct, we are storing data in several different places. Here is the complete map:</w:t>
       </w:r>
     </w:p>
     <w:p>
       <w:pPr>
         <w:numPr>
           <w:ilvl w:val="0"/>
-          <w:numId w:val="30"/>
+          <w:numId w:val="32"/>
         </w:numPr>
         <w:rPr>
           <w:rFonts w:ascii="Comic Sans MS" w:hAnsi="Comic Sans MS"/>
-          <w:b/>
-          <w:bCs/>
-          <w:color w:val="77206D" w:themeColor="accent5" w:themeShade="BF"/>
-          <w:sz w:val="14"/>
-          <w:szCs w:val="14"/>
-        </w:rPr>
-      </w:pPr>
-      <w:r>
-        <w:rPr>
-          <w:rFonts w:ascii="Comic Sans MS" w:hAnsi="Comic Sans MS"/>
-          <w:b/>
-          <w:bCs/>
-          <w:color w:val="77206D" w:themeColor="accent5" w:themeShade="BF"/>
-          <w:sz w:val="14"/>
-          <w:szCs w:val="14"/>
-        </w:rPr>
-        <w:t xml:space="preserve">Intercept </w:t>
-      </w:r>
-      <w:r>
-        <w:rPr>
-          <w:rFonts w:ascii="Comic Sans MS" w:hAnsi="Comic Sans MS"/>
-          <w:b/>
-          <w:bCs/>
+          <w:color w:val="000000" w:themeColor="text1"/>
+        </w:rPr>
+      </w:pPr>
+      <w:r>
+        <w:rPr>
+          <w:rFonts w:ascii="Comic Sans MS" w:hAnsi="Comic Sans MS"/>
+          <w:b/>
+          <w:bCs/>
+          <w:color w:val="000000" w:themeColor="text1"/>
+        </w:rPr>
+        <w:t>Permanent Storage (The user Database)</w:t>
+      </w:r>
+    </w:p>
+    <w:p>
+      <w:pPr>
+        <w:numPr>
+          <w:ilvl w:val="1"/>
+          <w:numId w:val="32"/>
+        </w:numPr>
+        <w:rPr>
+          <w:rFonts w:ascii="Comic Sans MS" w:hAnsi="Comic Sans MS"/>
+          <w:color w:val="000000" w:themeColor="text1"/>
+        </w:rPr>
+      </w:pPr>
+      <w:r>
+        <w:rPr>
+          <w:rFonts w:ascii="Comic Sans MS" w:hAnsi="Comic Sans MS"/>
+          <w:b/>
+          <w:bCs/>
+          <w:color w:val="000000" w:themeColor="text1"/>
+        </w:rPr>
+        <w:t>What:</w:t>
+      </w:r>
+      <w:r>
+        <w:rPr>
+          <w:rFonts w:ascii="Comic Sans MS" w:hAnsi="Comic Sans MS"/>
+          <w:color w:val="000000" w:themeColor="text1"/>
+        </w:rPr>
+        <w:t xml:space="preserve"> This is your "source of truth." We store the User entity, which includes the </w:t>
+      </w:r>
+      <w:proofErr w:type="spellStart"/>
+      <w:r>
+        <w:rPr>
+          <w:rFonts w:ascii="Comic Sans MS" w:hAnsi="Comic Sans MS"/>
+          <w:color w:val="000000" w:themeColor="text1"/>
+        </w:rPr>
+        <w:t>UserID</w:t>
+      </w:r>
+      <w:proofErr w:type="spellEnd"/>
+      <w:r>
+        <w:rPr>
+          <w:rFonts w:ascii="Comic Sans MS" w:hAnsi="Comic Sans MS"/>
+          <w:color w:val="000000" w:themeColor="text1"/>
+        </w:rPr>
+        <w:t>, Username ("</w:t>
+      </w:r>
+      <w:proofErr w:type="spellStart"/>
+      <w:r>
+        <w:rPr>
+          <w:rFonts w:ascii="Comic Sans MS" w:hAnsi="Comic Sans MS"/>
+          <w:color w:val="000000" w:themeColor="text1"/>
+        </w:rPr>
+        <w:t>arbaaz</w:t>
+      </w:r>
+      <w:proofErr w:type="spellEnd"/>
+      <w:r>
+        <w:rPr>
+          <w:rFonts w:ascii="Comic Sans MS" w:hAnsi="Comic Sans MS"/>
+          <w:color w:val="000000" w:themeColor="text1"/>
+        </w:rPr>
+        <w:t xml:space="preserve">"), Email ("md.rocks788@gmail.com"), and the </w:t>
+      </w:r>
+      <w:proofErr w:type="spellStart"/>
+      <w:r>
+        <w:rPr>
+          <w:rFonts w:ascii="Comic Sans MS" w:hAnsi="Comic Sans MS"/>
+          <w:b/>
+          <w:bCs/>
+          <w:color w:val="000000" w:themeColor="text1"/>
+        </w:rPr>
+        <w:t>PasswordHash</w:t>
+      </w:r>
+      <w:proofErr w:type="spellEnd"/>
+      <w:r>
+        <w:rPr>
+          <w:rFonts w:ascii="Comic Sans MS" w:hAnsi="Comic Sans MS"/>
+          <w:color w:val="000000" w:themeColor="text1"/>
+        </w:rPr>
+        <w:t xml:space="preserve"> (the $2a$12$... string).</w:t>
+      </w:r>
+    </w:p>
+    <w:p>
+      <w:pPr>
+        <w:numPr>
+          <w:ilvl w:val="1"/>
+          <w:numId w:val="32"/>
+        </w:numPr>
+        <w:rPr>
+          <w:rFonts w:ascii="Comic Sans MS" w:hAnsi="Comic Sans MS"/>
+          <w:color w:val="000000" w:themeColor="text1"/>
+        </w:rPr>
+      </w:pPr>
+      <w:r>
+        <w:rPr>
+          <w:rFonts w:ascii="Comic Sans MS" w:hAnsi="Comic Sans MS"/>
+          <w:b/>
+          <w:bCs/>
+          <w:color w:val="000000" w:themeColor="text1"/>
+        </w:rPr>
+        <w:t>How:</w:t>
+      </w:r>
+      <w:r>
+        <w:rPr>
+          <w:rFonts w:ascii="Comic Sans MS" w:hAnsi="Comic Sans MS"/>
+          <w:color w:val="000000" w:themeColor="text1"/>
+        </w:rPr>
+        <w:t xml:space="preserve"> We use </w:t>
+      </w:r>
+      <w:proofErr w:type="spellStart"/>
+      <w:r>
+        <w:rPr>
+          <w:rFonts w:ascii="Comic Sans MS" w:hAnsi="Comic Sans MS"/>
+          <w:color w:val="000000" w:themeColor="text1"/>
+        </w:rPr>
+        <w:t>UserRepository.save</w:t>
+      </w:r>
+      <w:proofErr w:type="spellEnd"/>
+      <w:r>
+        <w:rPr>
+          <w:rFonts w:ascii="Comic Sans MS" w:hAnsi="Comic Sans MS"/>
+          <w:color w:val="000000" w:themeColor="text1"/>
+        </w:rPr>
+        <w:t>() to write this data.</w:t>
+      </w:r>
+    </w:p>
+    <w:p>
+      <w:pPr>
+        <w:numPr>
+          <w:ilvl w:val="0"/>
+          <w:numId w:val="32"/>
+        </w:numPr>
+        <w:rPr>
+          <w:rFonts w:ascii="Comic Sans MS" w:hAnsi="Comic Sans MS"/>
+          <w:color w:val="000000" w:themeColor="text1"/>
+        </w:rPr>
+      </w:pPr>
+      <w:r>
+        <w:rPr>
+          <w:rFonts w:ascii="Comic Sans MS" w:hAnsi="Comic Sans MS"/>
+          <w:b/>
+          <w:bCs/>
+          <w:color w:val="000000" w:themeColor="text1"/>
+        </w:rPr>
+        <w:t>Temporary Client-Side Storage (Browser)</w:t>
+      </w:r>
+    </w:p>
+    <w:p>
+      <w:pPr>
+        <w:numPr>
+          <w:ilvl w:val="1"/>
+          <w:numId w:val="32"/>
+        </w:numPr>
+        <w:rPr>
+          <w:rFonts w:ascii="Comic Sans MS" w:hAnsi="Comic Sans MS"/>
+          <w:color w:val="000000" w:themeColor="text1"/>
+        </w:rPr>
+      </w:pPr>
+      <w:r>
+        <w:rPr>
+          <w:rFonts w:ascii="Comic Sans MS" w:hAnsi="Comic Sans MS"/>
+          <w:b/>
+          <w:bCs/>
+          <w:color w:val="000000" w:themeColor="text1"/>
+        </w:rPr>
+        <w:t>What:</w:t>
+      </w:r>
+      <w:r>
+        <w:rPr>
+          <w:rFonts w:ascii="Comic Sans MS" w:hAnsi="Comic Sans MS"/>
+          <w:color w:val="000000" w:themeColor="text1"/>
+        </w:rPr>
+        <w:t xml:space="preserve"> The </w:t>
+      </w:r>
+      <w:proofErr w:type="spellStart"/>
+      <w:r>
+        <w:rPr>
+          <w:rFonts w:ascii="Comic Sans MS" w:hAnsi="Comic Sans MS"/>
+          <w:b/>
+          <w:bCs/>
+          <w:color w:val="000000" w:themeColor="text1"/>
+        </w:rPr>
+        <w:t>accessToken</w:t>
+      </w:r>
+      <w:proofErr w:type="spellEnd"/>
+      <w:r>
+        <w:rPr>
+          <w:rFonts w:ascii="Comic Sans MS" w:hAnsi="Comic Sans MS"/>
+          <w:color w:val="000000" w:themeColor="text1"/>
+        </w:rPr>
+        <w:t xml:space="preserve"> (1 min expiry) and the </w:t>
+      </w:r>
+      <w:proofErr w:type="spellStart"/>
+      <w:r>
+        <w:rPr>
+          <w:rFonts w:ascii="Comic Sans MS" w:hAnsi="Comic Sans MS"/>
+          <w:b/>
+          <w:bCs/>
+          <w:color w:val="000000" w:themeColor="text1"/>
+        </w:rPr>
+        <w:t>refreshToken</w:t>
+      </w:r>
+      <w:proofErr w:type="spellEnd"/>
+      <w:r>
+        <w:rPr>
+          <w:rFonts w:ascii="Comic Sans MS" w:hAnsi="Comic Sans MS"/>
+          <w:color w:val="000000" w:themeColor="text1"/>
+        </w:rPr>
+        <w:t xml:space="preserve"> (5 min expiry).</w:t>
+      </w:r>
+    </w:p>
+    <w:p>
+      <w:pPr>
+        <w:numPr>
+          <w:ilvl w:val="1"/>
+          <w:numId w:val="32"/>
+        </w:numPr>
+        <w:rPr>
+          <w:rFonts w:ascii="Comic Sans MS" w:hAnsi="Comic Sans MS"/>
+          <w:color w:val="000000" w:themeColor="text1"/>
+        </w:rPr>
+      </w:pPr>
+      <w:r>
+        <w:rPr>
+          <w:rFonts w:ascii="Comic Sans MS" w:hAnsi="Comic Sans MS"/>
+          <w:b/>
+          <w:bCs/>
+          <w:color w:val="000000" w:themeColor="text1"/>
+        </w:rPr>
+        <w:t>How:</w:t>
+      </w:r>
+      <w:r>
+        <w:rPr>
+          <w:rFonts w:ascii="Comic Sans MS" w:hAnsi="Comic Sans MS"/>
+          <w:color w:val="000000" w:themeColor="text1"/>
+        </w:rPr>
+        <w:t xml:space="preserve"> Your Angular application (which we haven't built yet) will receive the </w:t>
+      </w:r>
+      <w:proofErr w:type="spellStart"/>
+      <w:r>
+        <w:rPr>
+          <w:rFonts w:ascii="Comic Sans MS" w:hAnsi="Comic Sans MS"/>
+          <w:color w:val="000000" w:themeColor="text1"/>
+        </w:rPr>
+        <w:t>LoginResponse</w:t>
+      </w:r>
+      <w:proofErr w:type="spellEnd"/>
+      <w:r>
+        <w:rPr>
+          <w:rFonts w:ascii="Comic Sans MS" w:hAnsi="Comic Sans MS"/>
+          <w:color w:val="000000" w:themeColor="text1"/>
+        </w:rPr>
+        <w:t xml:space="preserve"> JSON and will be responsible for storing these two strings, usually in the browser's </w:t>
+      </w:r>
+      <w:proofErr w:type="spellStart"/>
+      <w:r>
+        <w:rPr>
+          <w:rFonts w:ascii="Comic Sans MS" w:hAnsi="Comic Sans MS"/>
+          <w:color w:val="000000" w:themeColor="text1"/>
+        </w:rPr>
+        <w:t>localStorage</w:t>
+      </w:r>
+      <w:proofErr w:type="spellEnd"/>
+      <w:r>
+        <w:rPr>
+          <w:rFonts w:ascii="Comic Sans MS" w:hAnsi="Comic Sans MS"/>
+          <w:color w:val="000000" w:themeColor="text1"/>
+        </w:rPr>
+        <w:t xml:space="preserve"> or </w:t>
+      </w:r>
+      <w:proofErr w:type="spellStart"/>
+      <w:r>
+        <w:rPr>
+          <w:rFonts w:ascii="Comic Sans MS" w:hAnsi="Comic Sans MS"/>
+          <w:color w:val="000000" w:themeColor="text1"/>
+        </w:rPr>
+        <w:t>sessionStorage</w:t>
+      </w:r>
+      <w:proofErr w:type="spellEnd"/>
+      <w:r>
+        <w:rPr>
+          <w:rFonts w:ascii="Comic Sans MS" w:hAnsi="Comic Sans MS"/>
+          <w:color w:val="000000" w:themeColor="text1"/>
+        </w:rPr>
+        <w:t>.</w:t>
+      </w:r>
+    </w:p>
+    <w:p>
+      <w:pPr>
+        <w:numPr>
+          <w:ilvl w:val="0"/>
+          <w:numId w:val="32"/>
+        </w:numPr>
+        <w:rPr>
+          <w:rFonts w:ascii="Comic Sans MS" w:hAnsi="Comic Sans MS"/>
+          <w:color w:val="000000" w:themeColor="text1"/>
+        </w:rPr>
+      </w:pPr>
+      <w:r>
+        <w:rPr>
+          <w:rFonts w:ascii="Comic Sans MS" w:hAnsi="Comic Sans MS"/>
+          <w:b/>
+          <w:bCs/>
+          <w:color w:val="000000" w:themeColor="text1"/>
+        </w:rPr>
+        <w:t>Temporary Token Storage (The JWT Payload)</w:t>
+      </w:r>
+    </w:p>
+    <w:p>
+      <w:pPr>
+        <w:numPr>
+          <w:ilvl w:val="1"/>
+          <w:numId w:val="32"/>
+        </w:numPr>
+        <w:rPr>
+          <w:rFonts w:ascii="Comic Sans MS" w:hAnsi="Comic Sans MS"/>
+          <w:color w:val="000000" w:themeColor="text1"/>
+        </w:rPr>
+      </w:pPr>
+      <w:r>
+        <w:rPr>
+          <w:rFonts w:ascii="Comic Sans MS" w:hAnsi="Comic Sans MS"/>
+          <w:b/>
+          <w:bCs/>
+          <w:color w:val="000000" w:themeColor="text1"/>
+        </w:rPr>
+        <w:t>What:</w:t>
+      </w:r>
+      <w:r>
+        <w:rPr>
+          <w:rFonts w:ascii="Comic Sans MS" w:hAnsi="Comic Sans MS"/>
+          <w:color w:val="000000" w:themeColor="text1"/>
+        </w:rPr>
+        <w:t xml:space="preserve"> This is the data </w:t>
+      </w:r>
+      <w:r>
+        <w:rPr>
+          <w:rFonts w:ascii="Comic Sans MS" w:hAnsi="Comic Sans MS"/>
           <w:i/>
           <w:iCs/>
-          <w:color w:val="77206D" w:themeColor="accent5" w:themeShade="BF"/>
-          <w:sz w:val="14"/>
-          <w:szCs w:val="14"/>
-        </w:rPr>
-        <w:t>every</w:t>
-      </w:r>
-      <w:r>
-        <w:rPr>
-          <w:rFonts w:ascii="Comic Sans MS" w:hAnsi="Comic Sans MS"/>
-          <w:b/>
-          <w:bCs/>
-          <w:color w:val="77206D" w:themeColor="accent5" w:themeShade="BF"/>
-          <w:sz w:val="14"/>
-          <w:szCs w:val="14"/>
-        </w:rPr>
-        <w:t xml:space="preserve"> incoming HTTP request.</w:t>
+          <w:color w:val="000000" w:themeColor="text1"/>
+        </w:rPr>
+        <w:t>inside</w:t>
+      </w:r>
+      <w:r>
+        <w:rPr>
+          <w:rFonts w:ascii="Comic Sans MS" w:hAnsi="Comic Sans MS"/>
+          <w:color w:val="000000" w:themeColor="text1"/>
+        </w:rPr>
+        <w:t xml:space="preserve"> the token itself. When we "take out the details," this is what we're talking about.</w:t>
+      </w:r>
+    </w:p>
+    <w:p>
+      <w:pPr>
+        <w:numPr>
+          <w:ilvl w:val="1"/>
+          <w:numId w:val="32"/>
+        </w:numPr>
+        <w:rPr>
+          <w:rFonts w:ascii="Comic Sans MS" w:hAnsi="Comic Sans MS"/>
+          <w:color w:val="000000" w:themeColor="text1"/>
+        </w:rPr>
+      </w:pPr>
+      <w:r>
+        <w:rPr>
+          <w:rFonts w:ascii="Comic Sans MS" w:hAnsi="Comic Sans MS"/>
+          <w:color w:val="000000" w:themeColor="text1"/>
+        </w:rPr>
+        <w:t xml:space="preserve">sub (Subject): The user's unique identifier. In our case, </w:t>
+      </w:r>
+      <w:proofErr w:type="spellStart"/>
+      <w:r>
+        <w:rPr>
+          <w:rFonts w:ascii="Comic Sans MS" w:hAnsi="Comic Sans MS"/>
+          <w:color w:val="000000" w:themeColor="text1"/>
+        </w:rPr>
+        <w:t>user.getUsername</w:t>
+      </w:r>
+      <w:proofErr w:type="spellEnd"/>
+      <w:r>
+        <w:rPr>
+          <w:rFonts w:ascii="Comic Sans MS" w:hAnsi="Comic Sans MS"/>
+          <w:color w:val="000000" w:themeColor="text1"/>
+        </w:rPr>
+        <w:t xml:space="preserve">(), which is </w:t>
+      </w:r>
+      <w:r>
+        <w:rPr>
+          <w:rFonts w:ascii="Comic Sans MS" w:hAnsi="Comic Sans MS"/>
+          <w:b/>
+          <w:bCs/>
+          <w:color w:val="000000" w:themeColor="text1"/>
+        </w:rPr>
+        <w:t>"</w:t>
+      </w:r>
+      <w:proofErr w:type="spellStart"/>
+      <w:r>
+        <w:rPr>
+          <w:rFonts w:ascii="Comic Sans MS" w:hAnsi="Comic Sans MS"/>
+          <w:b/>
+          <w:bCs/>
+          <w:color w:val="000000" w:themeColor="text1"/>
+        </w:rPr>
+        <w:t>arbaaz</w:t>
+      </w:r>
+      <w:proofErr w:type="spellEnd"/>
+      <w:r>
+        <w:rPr>
+          <w:rFonts w:ascii="Comic Sans MS" w:hAnsi="Comic Sans MS"/>
+          <w:b/>
+          <w:bCs/>
+          <w:color w:val="000000" w:themeColor="text1"/>
+        </w:rPr>
+        <w:t>"</w:t>
+      </w:r>
+      <w:r>
+        <w:rPr>
+          <w:rFonts w:ascii="Comic Sans MS" w:hAnsi="Comic Sans MS"/>
+          <w:color w:val="000000" w:themeColor="text1"/>
+        </w:rPr>
+        <w:t>.</w:t>
+      </w:r>
+    </w:p>
+    <w:p>
+      <w:pPr>
+        <w:numPr>
+          <w:ilvl w:val="1"/>
+          <w:numId w:val="32"/>
+        </w:numPr>
+        <w:rPr>
+          <w:rFonts w:ascii="Comic Sans MS" w:hAnsi="Comic Sans MS"/>
+          <w:color w:val="000000" w:themeColor="text1"/>
+        </w:rPr>
+      </w:pPr>
+      <w:proofErr w:type="spellStart"/>
+      <w:r>
+        <w:rPr>
+          <w:rFonts w:ascii="Comic Sans MS" w:hAnsi="Comic Sans MS"/>
+          <w:color w:val="000000" w:themeColor="text1"/>
+        </w:rPr>
+        <w:t>iat</w:t>
+      </w:r>
+      <w:proofErr w:type="spellEnd"/>
+      <w:r>
+        <w:rPr>
+          <w:rFonts w:ascii="Comic Sans MS" w:hAnsi="Comic Sans MS"/>
+          <w:color w:val="000000" w:themeColor="text1"/>
+        </w:rPr>
+        <w:t xml:space="preserve"> (Issued At): The exact time the token was created.</w:t>
+      </w:r>
+    </w:p>
+    <w:p>
+      <w:pPr>
+        <w:numPr>
+          <w:ilvl w:val="1"/>
+          <w:numId w:val="32"/>
+        </w:numPr>
+        <w:rPr>
+          <w:rFonts w:ascii="Comic Sans MS" w:hAnsi="Comic Sans MS"/>
+          <w:color w:val="000000" w:themeColor="text1"/>
+        </w:rPr>
+      </w:pPr>
+      <w:r>
+        <w:rPr>
+          <w:rFonts w:ascii="Comic Sans MS" w:hAnsi="Comic Sans MS"/>
+          <w:color w:val="000000" w:themeColor="text1"/>
+        </w:rPr>
+        <w:t>exp (Expiration): The time when the token becomes invalid.</w:t>
+      </w:r>
+    </w:p>
+    <w:p>
+      <w:pPr>
+        <w:numPr>
+          <w:ilvl w:val="1"/>
+          <w:numId w:val="32"/>
+        </w:numPr>
+        <w:rPr>
+          <w:rFonts w:ascii="Comic Sans MS" w:hAnsi="Comic Sans MS"/>
+          <w:color w:val="000000" w:themeColor="text1"/>
+        </w:rPr>
+      </w:pPr>
+      <w:r>
+        <w:rPr>
+          <w:rFonts w:ascii="Comic Sans MS" w:hAnsi="Comic Sans MS"/>
+          <w:b/>
+          <w:bCs/>
+          <w:color w:val="000000" w:themeColor="text1"/>
+        </w:rPr>
+        <w:t>How:</w:t>
+      </w:r>
+      <w:r>
+        <w:rPr>
+          <w:rFonts w:ascii="Comic Sans MS" w:hAnsi="Comic Sans MS"/>
+          <w:color w:val="000000" w:themeColor="text1"/>
+        </w:rPr>
+        <w:t xml:space="preserve"> This data is </w:t>
+      </w:r>
+      <w:r>
+        <w:rPr>
+          <w:rFonts w:ascii="Comic Sans MS" w:hAnsi="Comic Sans MS"/>
+          <w:b/>
+          <w:bCs/>
+          <w:color w:val="000000" w:themeColor="text1"/>
+        </w:rPr>
+        <w:t>Base64 encoded</w:t>
+      </w:r>
+      <w:r>
+        <w:rPr>
+          <w:rFonts w:ascii="Comic Sans MS" w:hAnsi="Comic Sans MS"/>
+          <w:color w:val="000000" w:themeColor="text1"/>
+        </w:rPr>
+        <w:t xml:space="preserve"> (not encrypted!) and lives inside the token string. It is protected from being </w:t>
+      </w:r>
+      <w:r>
+        <w:rPr>
+          <w:rFonts w:ascii="Comic Sans MS" w:hAnsi="Comic Sans MS"/>
+          <w:i/>
+          <w:iCs/>
+          <w:color w:val="000000" w:themeColor="text1"/>
+        </w:rPr>
+        <w:t>changed</w:t>
+      </w:r>
+      <w:r>
+        <w:rPr>
+          <w:rFonts w:ascii="Comic Sans MS" w:hAnsi="Comic Sans MS"/>
+          <w:color w:val="000000" w:themeColor="text1"/>
+        </w:rPr>
+        <w:t xml:space="preserve"> by the </w:t>
+      </w:r>
+      <w:r>
+        <w:rPr>
+          <w:rFonts w:ascii="Comic Sans MS" w:hAnsi="Comic Sans MS"/>
+          <w:b/>
+          <w:bCs/>
+          <w:color w:val="000000" w:themeColor="text1"/>
+        </w:rPr>
+        <w:t>Signature</w:t>
+      </w:r>
+      <w:r>
+        <w:rPr>
+          <w:rFonts w:ascii="Comic Sans MS" w:hAnsi="Comic Sans MS"/>
+          <w:color w:val="000000" w:themeColor="text1"/>
+        </w:rPr>
+        <w:t>.</w:t>
       </w:r>
     </w:p>
     <w:p>
       <w:pPr>
         <w:numPr>
           <w:ilvl w:val="0"/>
-          <w:numId w:val="30"/>
+          <w:numId w:val="32"/>
         </w:numPr>
         <w:rPr>
           <w:rFonts w:ascii="Comic Sans MS" w:hAnsi="Comic Sans MS"/>
-          <w:b/>
-          <w:bCs/>
-          <w:color w:val="77206D" w:themeColor="accent5" w:themeShade="BF"/>
-          <w:sz w:val="14"/>
-          <w:szCs w:val="14"/>
-        </w:rPr>
-      </w:pPr>
-      <w:r>
-        <w:rPr>
-          <w:rFonts w:ascii="Comic Sans MS" w:hAnsi="Comic Sans MS"/>
-          <w:b/>
-          <w:bCs/>
-          <w:color w:val="77206D" w:themeColor="accent5" w:themeShade="BF"/>
-          <w:sz w:val="14"/>
-          <w:szCs w:val="14"/>
-        </w:rPr>
-        <w:t>Check if the request is for a public path (like /</w:t>
-      </w:r>
-      <w:proofErr w:type="spellStart"/>
-      <w:r>
-        <w:rPr>
-          <w:rFonts w:ascii="Comic Sans MS" w:hAnsi="Comic Sans MS"/>
-          <w:b/>
-          <w:bCs/>
-          <w:color w:val="77206D" w:themeColor="accent5" w:themeShade="BF"/>
-          <w:sz w:val="14"/>
-          <w:szCs w:val="14"/>
+          <w:color w:val="000000" w:themeColor="text1"/>
+        </w:rPr>
+      </w:pPr>
+      <w:r>
+        <w:rPr>
+          <w:rFonts w:ascii="Comic Sans MS" w:hAnsi="Comic Sans MS"/>
+          <w:b/>
+          <w:bCs/>
+          <w:color w:val="000000" w:themeColor="text1"/>
+        </w:rPr>
+        <w:t xml:space="preserve">Ephemeral Server-Side Storage (The </w:t>
+      </w:r>
+      <w:proofErr w:type="spellStart"/>
+      <w:r>
+        <w:rPr>
+          <w:rFonts w:ascii="Comic Sans MS" w:hAnsi="Comic Sans MS"/>
+          <w:b/>
+          <w:bCs/>
+          <w:color w:val="000000" w:themeColor="text1"/>
+        </w:rPr>
+        <w:t>SecurityContextHolder</w:t>
+      </w:r>
+      <w:proofErr w:type="spellEnd"/>
+      <w:r>
+        <w:rPr>
+          <w:rFonts w:ascii="Comic Sans MS" w:hAnsi="Comic Sans MS"/>
+          <w:b/>
+          <w:bCs/>
+          <w:color w:val="000000" w:themeColor="text1"/>
+        </w:rPr>
+        <w:t>)</w:t>
+      </w:r>
+    </w:p>
+    <w:p>
+      <w:pPr>
+        <w:numPr>
+          <w:ilvl w:val="1"/>
+          <w:numId w:val="32"/>
+        </w:numPr>
+        <w:rPr>
+          <w:rFonts w:ascii="Comic Sans MS" w:hAnsi="Comic Sans MS"/>
+          <w:color w:val="000000" w:themeColor="text1"/>
+        </w:rPr>
+      </w:pPr>
+      <w:r>
+        <w:rPr>
+          <w:rFonts w:ascii="Comic Sans MS" w:hAnsi="Comic Sans MS"/>
+          <w:b/>
+          <w:bCs/>
+          <w:color w:val="000000" w:themeColor="text1"/>
+        </w:rPr>
+        <w:t>What:</w:t>
+      </w:r>
+      <w:r>
+        <w:rPr>
+          <w:rFonts w:ascii="Comic Sans MS" w:hAnsi="Comic Sans MS"/>
+          <w:color w:val="000000" w:themeColor="text1"/>
+        </w:rPr>
+        <w:t xml:space="preserve"> This is the "container" you asked about. It stores the Authentication object </w:t>
+      </w:r>
+      <w:r>
+        <w:rPr>
+          <w:rFonts w:ascii="Comic Sans MS" w:hAnsi="Comic Sans MS"/>
+          <w:i/>
+          <w:iCs/>
+          <w:color w:val="000000" w:themeColor="text1"/>
+        </w:rPr>
+        <w:t>only for the duration of a single request</w:t>
+      </w:r>
+      <w:r>
+        <w:rPr>
+          <w:rFonts w:ascii="Comic Sans MS" w:hAnsi="Comic Sans MS"/>
+          <w:color w:val="000000" w:themeColor="text1"/>
+        </w:rPr>
+        <w:t>.</w:t>
+      </w:r>
+    </w:p>
+    <w:p>
+      <w:pPr>
+        <w:numPr>
+          <w:ilvl w:val="1"/>
+          <w:numId w:val="32"/>
+        </w:numPr>
+        <w:rPr>
+          <w:rFonts w:ascii="Comic Sans MS" w:hAnsi="Comic Sans MS"/>
+          <w:color w:val="000000" w:themeColor="text1"/>
+        </w:rPr>
+      </w:pPr>
+      <w:r>
+        <w:rPr>
+          <w:rFonts w:ascii="Comic Sans MS" w:hAnsi="Comic Sans MS"/>
+          <w:b/>
+          <w:bCs/>
+          <w:color w:val="000000" w:themeColor="text1"/>
+        </w:rPr>
+        <w:t>How:</w:t>
+      </w:r>
+      <w:r>
+        <w:rPr>
+          <w:rFonts w:ascii="Comic Sans MS" w:hAnsi="Comic Sans MS"/>
+          <w:color w:val="000000" w:themeColor="text1"/>
+        </w:rPr>
+        <w:t xml:space="preserve"> Our </w:t>
+      </w:r>
+      <w:proofErr w:type="spellStart"/>
+      <w:r>
+        <w:rPr>
+          <w:rFonts w:ascii="Comic Sans MS" w:hAnsi="Comic Sans MS"/>
+          <w:color w:val="000000" w:themeColor="text1"/>
+        </w:rPr>
+        <w:t>JwtAuthenticationFilter</w:t>
+      </w:r>
+      <w:proofErr w:type="spellEnd"/>
+      <w:r>
+        <w:rPr>
+          <w:rFonts w:ascii="Comic Sans MS" w:hAnsi="Comic Sans MS"/>
+          <w:color w:val="000000" w:themeColor="text1"/>
+        </w:rPr>
+        <w:t xml:space="preserve"> creates an Authentication object (containing the full User details) and manually places it in the </w:t>
+      </w:r>
+      <w:proofErr w:type="spellStart"/>
+      <w:r>
+        <w:rPr>
+          <w:rFonts w:ascii="Comic Sans MS" w:hAnsi="Comic Sans MS"/>
+          <w:color w:val="000000" w:themeColor="text1"/>
+        </w:rPr>
+        <w:t>SecurityContextHolder</w:t>
+      </w:r>
+      <w:proofErr w:type="spellEnd"/>
+      <w:r>
+        <w:rPr>
+          <w:rFonts w:ascii="Comic Sans MS" w:hAnsi="Comic Sans MS"/>
+          <w:color w:val="000000" w:themeColor="text1"/>
+        </w:rPr>
+        <w:t xml:space="preserve">. As soon as the request is over and the response is sent, the </w:t>
+      </w:r>
+      <w:proofErr w:type="spellStart"/>
+      <w:r>
+        <w:rPr>
+          <w:rFonts w:ascii="Comic Sans MS" w:hAnsi="Comic Sans MS"/>
+          <w:color w:val="000000" w:themeColor="text1"/>
+        </w:rPr>
+        <w:t>SecurityContextHolder</w:t>
+      </w:r>
+      <w:proofErr w:type="spellEnd"/>
+      <w:r>
+        <w:rPr>
+          <w:rFonts w:ascii="Comic Sans MS" w:hAnsi="Comic Sans MS"/>
+          <w:color w:val="000000" w:themeColor="text1"/>
+        </w:rPr>
+        <w:t xml:space="preserve"> is automatically cleared (because we set our app to STATELESS).</w:t>
+      </w:r>
+    </w:p>
+    <w:p>
+      <w:pPr>
+        <w:rPr>
+          <w:rFonts w:ascii="Comic Sans MS" w:hAnsi="Comic Sans MS"/>
+          <w:color w:val="000000" w:themeColor="text1"/>
+        </w:rPr>
+      </w:pPr>
+      <w:r>
+        <w:rPr>
+          <w:rFonts w:ascii="Comic Sans MS" w:hAnsi="Comic Sans MS"/>
+          <w:color w:val="000000" w:themeColor="text1"/>
+        </w:rPr>
+        <w:pict w14:anchorId="497AB42B">
+          <v:rect id="_x0000_i1033" style="width:0;height:1.5pt" o:hralign="center" o:hrstd="t" o:hr="t" fillcolor="#a0a0a0" stroked="f"/>
+        </w:pict>
+      </w:r>
+    </w:p>
+    <w:p>
+      <w:pPr>
+        <w:rPr>
+          <w:rFonts w:ascii="Comic Sans MS" w:hAnsi="Comic Sans MS"/>
+          <w:b/>
+          <w:bCs/>
+          <w:color w:val="000000" w:themeColor="text1"/>
+        </w:rPr>
+      </w:pPr>
+      <w:r>
+        <w:rPr>
+          <w:rFonts w:ascii="Comic Sans MS" w:hAnsi="Comic Sans MS"/>
+          <w:b/>
+          <w:bCs/>
+          <w:color w:val="000000" w:themeColor="text1"/>
+        </w:rPr>
+        <w:t>Part 2: The Full End-to-End Login Flow</w:t>
+      </w:r>
+    </w:p>
+    <w:p>
+      <w:pPr>
+        <w:rPr>
+          <w:rFonts w:ascii="Comic Sans MS" w:hAnsi="Comic Sans MS"/>
+          <w:color w:val="000000" w:themeColor="text1"/>
+        </w:rPr>
+      </w:pPr>
+      <w:r>
+        <w:rPr>
+          <w:rFonts w:ascii="Comic Sans MS" w:hAnsi="Comic Sans MS"/>
+          <w:color w:val="000000" w:themeColor="text1"/>
+        </w:rPr>
+        <w:t xml:space="preserve">You asked for the </w:t>
+      </w:r>
+      <w:r>
+        <w:rPr>
+          <w:rFonts w:ascii="Comic Sans MS" w:hAnsi="Comic Sans MS"/>
+          <w:i/>
+          <w:iCs/>
+          <w:color w:val="000000" w:themeColor="text1"/>
+        </w:rPr>
+        <w:t>entire</w:t>
+      </w:r>
+      <w:r>
+        <w:rPr>
+          <w:rFonts w:ascii="Comic Sans MS" w:hAnsi="Comic Sans MS"/>
+          <w:color w:val="000000" w:themeColor="text1"/>
+        </w:rPr>
+        <w:t xml:space="preserve"> flow, from login to response, and to not skip any methods. Here is every single step that happens when you click "Send" on Postman.</w:t>
+      </w:r>
+    </w:p>
+    <w:p>
+      <w:pPr>
+        <w:rPr>
+          <w:rFonts w:ascii="Comic Sans MS" w:hAnsi="Comic Sans MS"/>
+          <w:color w:val="000000" w:themeColor="text1"/>
+        </w:rPr>
+      </w:pPr>
+      <w:r>
+        <w:rPr>
+          <w:rFonts w:ascii="Comic Sans MS" w:hAnsi="Comic Sans MS"/>
+          <w:b/>
+          <w:bCs/>
+          <w:color w:val="000000" w:themeColor="text1"/>
+        </w:rPr>
+        <w:t>Scenario:</w:t>
+      </w:r>
+      <w:r>
+        <w:rPr>
+          <w:rFonts w:ascii="Comic Sans MS" w:hAnsi="Comic Sans MS"/>
+          <w:color w:val="000000" w:themeColor="text1"/>
+        </w:rPr>
+        <w:t xml:space="preserve"> You send POST /</w:t>
+      </w:r>
+      <w:proofErr w:type="spellStart"/>
+      <w:r>
+        <w:rPr>
+          <w:rFonts w:ascii="Comic Sans MS" w:hAnsi="Comic Sans MS"/>
+          <w:color w:val="000000" w:themeColor="text1"/>
         </w:rPr>
         <w:t>api</w:t>
       </w:r>
@@ -44803,394 +45825,2571 @@
       <w:r>
         <w:rPr>
           <w:rFonts w:ascii="Comic Sans MS" w:hAnsi="Comic Sans MS"/>
-          <w:b/>
-          <w:bCs/>
-          <w:color w:val="77206D" w:themeColor="accent5" w:themeShade="BF"/>
-          <w:sz w:val="14"/>
-          <w:szCs w:val="14"/>
-        </w:rPr>
-        <w:t>/auth/login). If so, it does nothing and steps aside.</w:t>
+          <w:color w:val="000000" w:themeColor="text1"/>
+        </w:rPr>
+        <w:t>/auth/login with your JSON ("md.rocks788@gmail.com", "123").</w:t>
       </w:r>
     </w:p>
     <w:p>
       <w:pPr>
         <w:numPr>
           <w:ilvl w:val="0"/>
-          <w:numId w:val="30"/>
+          <w:numId w:val="33"/>
         </w:numPr>
         <w:rPr>
           <w:rFonts w:ascii="Comic Sans MS" w:hAnsi="Comic Sans MS"/>
-          <w:b/>
-          <w:bCs/>
-          <w:color w:val="77206D" w:themeColor="accent5" w:themeShade="BF"/>
-          <w:sz w:val="14"/>
-          <w:szCs w:val="14"/>
-        </w:rPr>
-      </w:pPr>
-      <w:r>
-        <w:rPr>
-          <w:rFonts w:ascii="Comic Sans MS" w:hAnsi="Comic Sans MS"/>
-          <w:b/>
-          <w:bCs/>
-          <w:color w:val="77206D" w:themeColor="accent5" w:themeShade="BF"/>
-          <w:sz w:val="14"/>
-          <w:szCs w:val="14"/>
-        </w:rPr>
-        <w:t>Check if the request has a valid Authorization header.</w:t>
+          <w:color w:val="000000" w:themeColor="text1"/>
+        </w:rPr>
+      </w:pPr>
+      <w:r>
+        <w:rPr>
+          <w:rFonts w:ascii="Comic Sans MS" w:hAnsi="Comic Sans MS"/>
+          <w:b/>
+          <w:bCs/>
+          <w:color w:val="000000" w:themeColor="text1"/>
+        </w:rPr>
+        <w:t>Postman (Client):</w:t>
+      </w:r>
+      <w:r>
+        <w:rPr>
+          <w:rFonts w:ascii="Comic Sans MS" w:hAnsi="Comic Sans MS"/>
+          <w:color w:val="000000" w:themeColor="text1"/>
+        </w:rPr>
+        <w:t xml:space="preserve"> Sends the HTTP POST request.</w:t>
       </w:r>
     </w:p>
     <w:p>
       <w:pPr>
         <w:numPr>
           <w:ilvl w:val="0"/>
-          <w:numId w:val="30"/>
+          <w:numId w:val="33"/>
         </w:numPr>
         <w:rPr>
           <w:rFonts w:ascii="Comic Sans MS" w:hAnsi="Comic Sans MS"/>
-          <w:b/>
-          <w:bCs/>
-          <w:color w:val="77206D" w:themeColor="accent5" w:themeShade="BF"/>
-          <w:sz w:val="14"/>
-          <w:szCs w:val="14"/>
-        </w:rPr>
-      </w:pPr>
-      <w:r>
-        <w:rPr>
-          <w:rFonts w:ascii="Comic Sans MS" w:hAnsi="Comic Sans MS"/>
-          <w:b/>
-          <w:bCs/>
-          <w:color w:val="77206D" w:themeColor="accent5" w:themeShade="BF"/>
-          <w:sz w:val="14"/>
-          <w:szCs w:val="14"/>
-        </w:rPr>
-        <w:t xml:space="preserve">If a valid Access Token is found, it validates the token, loads the user from the database, and stores that user's identity in the </w:t>
-      </w:r>
-      <w:proofErr w:type="spellStart"/>
-      <w:r>
-        <w:rPr>
-          <w:rFonts w:ascii="Comic Sans MS" w:hAnsi="Comic Sans MS"/>
-          <w:b/>
-          <w:bCs/>
-          <w:color w:val="77206D" w:themeColor="accent5" w:themeShade="BF"/>
-          <w:sz w:val="14"/>
-          <w:szCs w:val="14"/>
-        </w:rPr>
-        <w:t>SecurityContextHolder</w:t>
-      </w:r>
-      <w:proofErr w:type="spellEnd"/>
-      <w:r>
-        <w:rPr>
-          <w:rFonts w:ascii="Comic Sans MS" w:hAnsi="Comic Sans MS"/>
-          <w:b/>
-          <w:bCs/>
-          <w:color w:val="77206D" w:themeColor="accent5" w:themeShade="BF"/>
-          <w:sz w:val="14"/>
-          <w:szCs w:val="14"/>
-        </w:rPr>
-        <w:t>.</w:t>
-      </w:r>
-    </w:p>
-    <w:p>
-      <w:pPr>
-        <w:rPr>
-          <w:rFonts w:ascii="Comic Sans MS" w:hAnsi="Comic Sans MS"/>
-          <w:b/>
-          <w:bCs/>
-          <w:color w:val="77206D" w:themeColor="accent5" w:themeShade="BF"/>
-          <w:sz w:val="14"/>
-          <w:szCs w:val="14"/>
-        </w:rPr>
-      </w:pPr>
-      <w:r>
-        <w:rPr>
-          <w:rFonts w:ascii="Comic Sans MS" w:hAnsi="Comic Sans MS"/>
-          <w:b/>
-          <w:bCs/>
-          <w:color w:val="77206D" w:themeColor="accent5" w:themeShade="BF"/>
-          <w:sz w:val="14"/>
-          <w:szCs w:val="14"/>
-        </w:rPr>
-        <w:t xml:space="preserve">The </w:t>
-      </w:r>
-      <w:proofErr w:type="spellStart"/>
-      <w:r>
-        <w:rPr>
-          <w:rFonts w:ascii="Comic Sans MS" w:hAnsi="Comic Sans MS"/>
-          <w:b/>
-          <w:bCs/>
-          <w:color w:val="77206D" w:themeColor="accent5" w:themeShade="BF"/>
-          <w:sz w:val="14"/>
-          <w:szCs w:val="14"/>
-        </w:rPr>
-        <w:t>SecurityContextHolder</w:t>
-      </w:r>
-      <w:proofErr w:type="spellEnd"/>
-      <w:r>
-        <w:rPr>
-          <w:rFonts w:ascii="Comic Sans MS" w:hAnsi="Comic Sans MS"/>
-          <w:b/>
-          <w:bCs/>
-          <w:color w:val="77206D" w:themeColor="accent5" w:themeShade="BF"/>
-          <w:sz w:val="14"/>
-          <w:szCs w:val="14"/>
-        </w:rPr>
-        <w:t xml:space="preserve"> is what tells Spring Security, "This user is authenticated </w:t>
-      </w:r>
-      <w:r>
-        <w:rPr>
-          <w:rFonts w:ascii="Comic Sans MS" w:hAnsi="Comic Sans MS"/>
-          <w:b/>
-          <w:bCs/>
+          <w:color w:val="000000" w:themeColor="text1"/>
+        </w:rPr>
+      </w:pPr>
+      <w:r>
+        <w:rPr>
+          <w:rFonts w:ascii="Comic Sans MS" w:hAnsi="Comic Sans MS"/>
+          <w:b/>
+          <w:bCs/>
+          <w:color w:val="000000" w:themeColor="text1"/>
+        </w:rPr>
+        <w:t xml:space="preserve">Spring </w:t>
+      </w:r>
+      <w:proofErr w:type="spellStart"/>
+      <w:r>
+        <w:rPr>
+          <w:rFonts w:ascii="Comic Sans MS" w:hAnsi="Comic Sans MS"/>
+          <w:b/>
+          <w:bCs/>
+          <w:color w:val="000000" w:themeColor="text1"/>
+        </w:rPr>
+        <w:t>DispatcherServlet</w:t>
+      </w:r>
+      <w:proofErr w:type="spellEnd"/>
+      <w:r>
+        <w:rPr>
+          <w:rFonts w:ascii="Comic Sans MS" w:hAnsi="Comic Sans MS"/>
+          <w:b/>
+          <w:bCs/>
+          <w:color w:val="000000" w:themeColor="text1"/>
+        </w:rPr>
+        <w:t>:</w:t>
+      </w:r>
+      <w:r>
+        <w:rPr>
+          <w:rFonts w:ascii="Comic Sans MS" w:hAnsi="Comic Sans MS"/>
+          <w:color w:val="000000" w:themeColor="text1"/>
+        </w:rPr>
+        <w:t xml:space="preserve"> Receives the request. It looks at the URL /</w:t>
+      </w:r>
+      <w:proofErr w:type="spellStart"/>
+      <w:r>
+        <w:rPr>
+          <w:rFonts w:ascii="Comic Sans MS" w:hAnsi="Comic Sans MS"/>
+          <w:color w:val="000000" w:themeColor="text1"/>
+        </w:rPr>
+        <w:t>api</w:t>
+      </w:r>
+      <w:proofErr w:type="spellEnd"/>
+      <w:r>
+        <w:rPr>
+          <w:rFonts w:ascii="Comic Sans MS" w:hAnsi="Comic Sans MS"/>
+          <w:color w:val="000000" w:themeColor="text1"/>
+        </w:rPr>
+        <w:t>/auth/login.</w:t>
+      </w:r>
+    </w:p>
+    <w:p>
+      <w:pPr>
+        <w:numPr>
+          <w:ilvl w:val="0"/>
+          <w:numId w:val="33"/>
+        </w:numPr>
+        <w:rPr>
+          <w:rFonts w:ascii="Comic Sans MS" w:hAnsi="Comic Sans MS"/>
+          <w:color w:val="000000" w:themeColor="text1"/>
+        </w:rPr>
+      </w:pPr>
+      <w:proofErr w:type="spellStart"/>
+      <w:r>
+        <w:rPr>
+          <w:rFonts w:ascii="Comic Sans MS" w:hAnsi="Comic Sans MS"/>
+          <w:b/>
+          <w:bCs/>
+          <w:color w:val="000000" w:themeColor="text1"/>
+        </w:rPr>
+        <w:t>SecurityConfig</w:t>
+      </w:r>
+      <w:proofErr w:type="spellEnd"/>
+      <w:r>
+        <w:rPr>
+          <w:rFonts w:ascii="Comic Sans MS" w:hAnsi="Comic Sans MS"/>
+          <w:b/>
+          <w:bCs/>
+          <w:color w:val="000000" w:themeColor="text1"/>
+        </w:rPr>
+        <w:t>:</w:t>
+      </w:r>
+      <w:r>
+        <w:rPr>
+          <w:rFonts w:ascii="Comic Sans MS" w:hAnsi="Comic Sans MS"/>
+          <w:color w:val="000000" w:themeColor="text1"/>
+        </w:rPr>
+        <w:t xml:space="preserve"> Our </w:t>
+      </w:r>
+      <w:proofErr w:type="spellStart"/>
+      <w:r>
+        <w:rPr>
+          <w:rFonts w:ascii="Comic Sans MS" w:hAnsi="Comic Sans MS"/>
+          <w:color w:val="000000" w:themeColor="text1"/>
+        </w:rPr>
+        <w:t>securityFilterChain</w:t>
+      </w:r>
+      <w:proofErr w:type="spellEnd"/>
+      <w:r>
+        <w:rPr>
+          <w:rFonts w:ascii="Comic Sans MS" w:hAnsi="Comic Sans MS"/>
+          <w:color w:val="000000" w:themeColor="text1"/>
+        </w:rPr>
+        <w:t xml:space="preserve"> rules are checked. This path "/</w:t>
+      </w:r>
+      <w:proofErr w:type="spellStart"/>
+      <w:r>
+        <w:rPr>
+          <w:rFonts w:ascii="Comic Sans MS" w:hAnsi="Comic Sans MS"/>
+          <w:color w:val="000000" w:themeColor="text1"/>
+        </w:rPr>
+        <w:t>api</w:t>
+      </w:r>
+      <w:proofErr w:type="spellEnd"/>
+      <w:r>
+        <w:rPr>
+          <w:rFonts w:ascii="Comic Sans MS" w:hAnsi="Comic Sans MS"/>
+          <w:color w:val="000000" w:themeColor="text1"/>
+        </w:rPr>
+        <w:t>/auth/**" is public (.</w:t>
+      </w:r>
+      <w:proofErr w:type="spellStart"/>
+      <w:r>
+        <w:rPr>
+          <w:rFonts w:ascii="Comic Sans MS" w:hAnsi="Comic Sans MS"/>
+          <w:color w:val="000000" w:themeColor="text1"/>
+        </w:rPr>
+        <w:t>permitAll</w:t>
+      </w:r>
+      <w:proofErr w:type="spellEnd"/>
+      <w:r>
+        <w:rPr>
+          <w:rFonts w:ascii="Comic Sans MS" w:hAnsi="Comic Sans MS"/>
+          <w:color w:val="000000" w:themeColor="text1"/>
+        </w:rPr>
+        <w:t>()).</w:t>
+      </w:r>
+    </w:p>
+    <w:p>
+      <w:pPr>
+        <w:numPr>
+          <w:ilvl w:val="1"/>
+          <w:numId w:val="33"/>
+        </w:numPr>
+        <w:rPr>
+          <w:rFonts w:ascii="Comic Sans MS" w:hAnsi="Comic Sans MS"/>
+          <w:color w:val="000000" w:themeColor="text1"/>
+        </w:rPr>
+      </w:pPr>
+      <w:r>
+        <w:rPr>
+          <w:rFonts w:ascii="Comic Sans MS" w:hAnsi="Comic Sans MS"/>
+          <w:color w:val="000000" w:themeColor="text1"/>
+        </w:rPr>
+        <w:t xml:space="preserve">Therefore, our </w:t>
+      </w:r>
+      <w:proofErr w:type="spellStart"/>
+      <w:r>
+        <w:rPr>
+          <w:rFonts w:ascii="Comic Sans MS" w:hAnsi="Comic Sans MS"/>
+          <w:color w:val="000000" w:themeColor="text1"/>
+        </w:rPr>
+        <w:t>JwtAuthenticationFilter</w:t>
+      </w:r>
+      <w:proofErr w:type="spellEnd"/>
+      <w:r>
+        <w:rPr>
+          <w:rFonts w:ascii="Comic Sans MS" w:hAnsi="Comic Sans MS"/>
+          <w:color w:val="000000" w:themeColor="text1"/>
+        </w:rPr>
+        <w:t xml:space="preserve"> (which runs </w:t>
+      </w:r>
+      <w:r>
+        <w:rPr>
+          <w:rFonts w:ascii="Comic Sans MS" w:hAnsi="Comic Sans MS"/>
           <w:i/>
           <w:iCs/>
-          <w:color w:val="77206D" w:themeColor="accent5" w:themeShade="BF"/>
-          <w:sz w:val="14"/>
-          <w:szCs w:val="14"/>
-        </w:rPr>
-        <w:t>for this one request</w:t>
-      </w:r>
-      <w:r>
-        <w:rPr>
-          <w:rFonts w:ascii="Comic Sans MS" w:hAnsi="Comic Sans MS"/>
-          <w:b/>
-          <w:bCs/>
-          <w:color w:val="77206D" w:themeColor="accent5" w:themeShade="BF"/>
-          <w:sz w:val="14"/>
-          <w:szCs w:val="14"/>
-        </w:rPr>
-        <w:t>." This is what makes our STATELESS session policy work.</w:t>
-      </w:r>
-    </w:p>
-    <w:p>
-      <w:pPr>
-        <w:rPr>
-          <w:rFonts w:ascii="Comic Sans MS" w:hAnsi="Comic Sans MS"/>
-          <w:b/>
-          <w:bCs/>
-          <w:color w:val="77206D" w:themeColor="accent5" w:themeShade="BF"/>
-          <w:sz w:val="14"/>
-          <w:szCs w:val="14"/>
-        </w:rPr>
-      </w:pPr>
-      <w:r>
-        <w:rPr>
-          <w:rFonts w:ascii="Comic Sans MS" w:hAnsi="Comic Sans MS"/>
-          <w:b/>
-          <w:bCs/>
-          <w:color w:val="77206D" w:themeColor="accent5" w:themeShade="BF"/>
-          <w:sz w:val="14"/>
-          <w:szCs w:val="14"/>
-        </w:rPr>
-        <w:t>Key Concepts</w:t>
+          <w:color w:val="000000" w:themeColor="text1"/>
+        </w:rPr>
+        <w:t>before</w:t>
+      </w:r>
+      <w:r>
+        <w:rPr>
+          <w:rFonts w:ascii="Comic Sans MS" w:hAnsi="Comic Sans MS"/>
+          <w:color w:val="000000" w:themeColor="text1"/>
+        </w:rPr>
+        <w:t xml:space="preserve"> other filters) sees the path, matches it to its "ignore" list, and </w:t>
+      </w:r>
+      <w:r>
+        <w:rPr>
+          <w:rFonts w:ascii="Comic Sans MS" w:hAnsi="Comic Sans MS"/>
+          <w:b/>
+          <w:bCs/>
+          <w:color w:val="000000" w:themeColor="text1"/>
+        </w:rPr>
+        <w:t>steps aside</w:t>
+      </w:r>
+      <w:r>
+        <w:rPr>
+          <w:rFonts w:ascii="Comic Sans MS" w:hAnsi="Comic Sans MS"/>
+          <w:color w:val="000000" w:themeColor="text1"/>
+        </w:rPr>
+        <w:t>.</w:t>
       </w:r>
     </w:p>
     <w:p>
       <w:pPr>
         <w:numPr>
           <w:ilvl w:val="0"/>
-          <w:numId w:val="31"/>
+          <w:numId w:val="33"/>
         </w:numPr>
         <w:rPr>
           <w:rFonts w:ascii="Comic Sans MS" w:hAnsi="Comic Sans MS"/>
-          <w:b/>
-          <w:bCs/>
-          <w:color w:val="77206D" w:themeColor="accent5" w:themeShade="BF"/>
-          <w:sz w:val="14"/>
-          <w:szCs w:val="14"/>
-        </w:rPr>
-      </w:pPr>
-      <w:proofErr w:type="spellStart"/>
-      <w:r>
-        <w:rPr>
-          <w:rFonts w:ascii="Comic Sans MS" w:hAnsi="Comic Sans MS"/>
-          <w:b/>
-          <w:bCs/>
-          <w:color w:val="77206D" w:themeColor="accent5" w:themeShade="BF"/>
-          <w:sz w:val="14"/>
-          <w:szCs w:val="14"/>
-        </w:rPr>
-        <w:t>OncePerRequestFilter</w:t>
-      </w:r>
-      <w:proofErr w:type="spellEnd"/>
-      <w:r>
-        <w:rPr>
-          <w:rFonts w:ascii="Comic Sans MS" w:hAnsi="Comic Sans MS"/>
-          <w:b/>
-          <w:bCs/>
-          <w:color w:val="77206D" w:themeColor="accent5" w:themeShade="BF"/>
-          <w:sz w:val="14"/>
-          <w:szCs w:val="14"/>
-        </w:rPr>
-        <w:t>: This is a Spring base class that guarantees our filter runs only once per request, which is exactly what we want.</w:t>
+          <w:color w:val="000000" w:themeColor="text1"/>
+        </w:rPr>
+      </w:pPr>
+      <w:proofErr w:type="spellStart"/>
+      <w:r>
+        <w:rPr>
+          <w:rFonts w:ascii="Comic Sans MS" w:hAnsi="Comic Sans MS"/>
+          <w:b/>
+          <w:bCs/>
+          <w:color w:val="000000" w:themeColor="text1"/>
+        </w:rPr>
+        <w:t>AuthenticationController</w:t>
+      </w:r>
+      <w:proofErr w:type="spellEnd"/>
+      <w:r>
+        <w:rPr>
+          <w:rFonts w:ascii="Comic Sans MS" w:hAnsi="Comic Sans MS"/>
+          <w:b/>
+          <w:bCs/>
+          <w:color w:val="000000" w:themeColor="text1"/>
+        </w:rPr>
+        <w:t xml:space="preserve"> (Your controller package)</w:t>
+      </w:r>
+    </w:p>
+    <w:p>
+      <w:pPr>
+        <w:numPr>
+          <w:ilvl w:val="1"/>
+          <w:numId w:val="33"/>
+        </w:numPr>
+        <w:rPr>
+          <w:rFonts w:ascii="Comic Sans MS" w:hAnsi="Comic Sans MS"/>
+          <w:color w:val="000000" w:themeColor="text1"/>
+        </w:rPr>
+      </w:pPr>
+      <w:r>
+        <w:rPr>
+          <w:rFonts w:ascii="Comic Sans MS" w:hAnsi="Comic Sans MS"/>
+          <w:b/>
+          <w:bCs/>
+          <w:color w:val="000000" w:themeColor="text1"/>
+        </w:rPr>
+        <w:t>Method:</w:t>
+      </w:r>
+      <w:r>
+        <w:rPr>
+          <w:rFonts w:ascii="Comic Sans MS" w:hAnsi="Comic Sans MS"/>
+          <w:color w:val="000000" w:themeColor="text1"/>
+        </w:rPr>
+        <w:t xml:space="preserve"> public </w:t>
+      </w:r>
+      <w:proofErr w:type="spellStart"/>
+      <w:r>
+        <w:rPr>
+          <w:rFonts w:ascii="Comic Sans MS" w:hAnsi="Comic Sans MS"/>
+          <w:color w:val="000000" w:themeColor="text1"/>
+        </w:rPr>
+        <w:t>ResponseEntity</w:t>
+      </w:r>
+      <w:proofErr w:type="spellEnd"/>
+      <w:r>
+        <w:rPr>
+          <w:rFonts w:ascii="Comic Sans MS" w:hAnsi="Comic Sans MS"/>
+          <w:color w:val="000000" w:themeColor="text1"/>
+        </w:rPr>
+        <w:t>&lt;</w:t>
+      </w:r>
+      <w:proofErr w:type="spellStart"/>
+      <w:r>
+        <w:rPr>
+          <w:rFonts w:ascii="Comic Sans MS" w:hAnsi="Comic Sans MS"/>
+          <w:color w:val="000000" w:themeColor="text1"/>
+        </w:rPr>
+        <w:t>LoginResponse</w:t>
+      </w:r>
+      <w:proofErr w:type="spellEnd"/>
+      <w:r>
+        <w:rPr>
+          <w:rFonts w:ascii="Comic Sans MS" w:hAnsi="Comic Sans MS"/>
+          <w:color w:val="000000" w:themeColor="text1"/>
+        </w:rPr>
+        <w:t xml:space="preserve">&gt; login(@RequestBody </w:t>
+      </w:r>
+      <w:proofErr w:type="spellStart"/>
+      <w:r>
+        <w:rPr>
+          <w:rFonts w:ascii="Comic Sans MS" w:hAnsi="Comic Sans MS"/>
+          <w:color w:val="000000" w:themeColor="text1"/>
+        </w:rPr>
+        <w:t>LoginRequest</w:t>
+      </w:r>
+      <w:proofErr w:type="spellEnd"/>
+      <w:r>
+        <w:rPr>
+          <w:rFonts w:ascii="Comic Sans MS" w:hAnsi="Comic Sans MS"/>
+          <w:color w:val="000000" w:themeColor="text1"/>
+        </w:rPr>
+        <w:t xml:space="preserve"> request)</w:t>
+      </w:r>
+    </w:p>
+    <w:p>
+      <w:pPr>
+        <w:numPr>
+          <w:ilvl w:val="1"/>
+          <w:numId w:val="33"/>
+        </w:numPr>
+        <w:rPr>
+          <w:rFonts w:ascii="Comic Sans MS" w:hAnsi="Comic Sans MS"/>
+          <w:color w:val="000000" w:themeColor="text1"/>
+        </w:rPr>
+      </w:pPr>
+      <w:r>
+        <w:rPr>
+          <w:rFonts w:ascii="Comic Sans MS" w:hAnsi="Comic Sans MS"/>
+          <w:color w:val="000000" w:themeColor="text1"/>
+        </w:rPr>
+        <w:t xml:space="preserve">Spring's </w:t>
+      </w:r>
+      <w:proofErr w:type="spellStart"/>
+      <w:r>
+        <w:rPr>
+          <w:rFonts w:ascii="Comic Sans MS" w:hAnsi="Comic Sans MS"/>
+          <w:color w:val="000000" w:themeColor="text1"/>
+        </w:rPr>
+        <w:t>RequestMappingHandler</w:t>
+      </w:r>
+      <w:proofErr w:type="spellEnd"/>
+      <w:r>
+        <w:rPr>
+          <w:rFonts w:ascii="Comic Sans MS" w:hAnsi="Comic Sans MS"/>
+          <w:color w:val="000000" w:themeColor="text1"/>
+        </w:rPr>
+        <w:t xml:space="preserve"> sees the @PostMapping("/login").</w:t>
+      </w:r>
+    </w:p>
+    <w:p>
+      <w:pPr>
+        <w:numPr>
+          <w:ilvl w:val="1"/>
+          <w:numId w:val="33"/>
+        </w:numPr>
+        <w:rPr>
+          <w:rFonts w:ascii="Comic Sans MS" w:hAnsi="Comic Sans MS"/>
+          <w:color w:val="000000" w:themeColor="text1"/>
+        </w:rPr>
+      </w:pPr>
+      <w:r>
+        <w:rPr>
+          <w:rFonts w:ascii="Comic Sans MS" w:hAnsi="Comic Sans MS"/>
+          <w:color w:val="000000" w:themeColor="text1"/>
+        </w:rPr>
+        <w:t xml:space="preserve">Spring's </w:t>
+      </w:r>
+      <w:proofErr w:type="spellStart"/>
+      <w:r>
+        <w:rPr>
+          <w:rFonts w:ascii="Comic Sans MS" w:hAnsi="Comic Sans MS"/>
+          <w:color w:val="000000" w:themeColor="text1"/>
+        </w:rPr>
+        <w:t>RequestResponseBodyMethodProcessor</w:t>
+      </w:r>
+      <w:proofErr w:type="spellEnd"/>
+      <w:r>
+        <w:rPr>
+          <w:rFonts w:ascii="Comic Sans MS" w:hAnsi="Comic Sans MS"/>
+          <w:color w:val="000000" w:themeColor="text1"/>
+        </w:rPr>
+        <w:t xml:space="preserve"> reads the JSON from the request and creates a </w:t>
+      </w:r>
+      <w:proofErr w:type="spellStart"/>
+      <w:r>
+        <w:rPr>
+          <w:rFonts w:ascii="Comic Sans MS" w:hAnsi="Comic Sans MS"/>
+          <w:color w:val="000000" w:themeColor="text1"/>
+        </w:rPr>
+        <w:t>LoginRequest</w:t>
+      </w:r>
+      <w:proofErr w:type="spellEnd"/>
+      <w:r>
+        <w:rPr>
+          <w:rFonts w:ascii="Comic Sans MS" w:hAnsi="Comic Sans MS"/>
+          <w:color w:val="000000" w:themeColor="text1"/>
+        </w:rPr>
+        <w:t xml:space="preserve"> DTO object.</w:t>
+      </w:r>
+    </w:p>
+    <w:p>
+      <w:pPr>
+        <w:numPr>
+          <w:ilvl w:val="1"/>
+          <w:numId w:val="33"/>
+        </w:numPr>
+        <w:rPr>
+          <w:rFonts w:ascii="Comic Sans MS" w:hAnsi="Comic Sans MS"/>
+          <w:color w:val="000000" w:themeColor="text1"/>
+        </w:rPr>
+      </w:pPr>
+      <w:r>
+        <w:rPr>
+          <w:rFonts w:ascii="Comic Sans MS" w:hAnsi="Comic Sans MS"/>
+          <w:color w:val="000000" w:themeColor="text1"/>
+        </w:rPr>
+        <w:t xml:space="preserve">This login method is executed. It immediately calls the </w:t>
+      </w:r>
+      <w:r>
+        <w:rPr>
+          <w:rFonts w:ascii="Comic Sans MS" w:hAnsi="Comic Sans MS"/>
+          <w:i/>
+          <w:iCs/>
+          <w:color w:val="000000" w:themeColor="text1"/>
+        </w:rPr>
+        <w:t>service</w:t>
+      </w:r>
+      <w:r>
+        <w:rPr>
+          <w:rFonts w:ascii="Comic Sans MS" w:hAnsi="Comic Sans MS"/>
+          <w:color w:val="000000" w:themeColor="text1"/>
+        </w:rPr>
+        <w:t xml:space="preserve"> layer, passing the DTO.</w:t>
       </w:r>
     </w:p>
     <w:p>
       <w:pPr>
         <w:numPr>
           <w:ilvl w:val="0"/>
-          <w:numId w:val="31"/>
+          <w:numId w:val="33"/>
         </w:numPr>
         <w:rPr>
           <w:rFonts w:ascii="Comic Sans MS" w:hAnsi="Comic Sans MS"/>
-          <w:b/>
-          <w:bCs/>
-          <w:color w:val="77206D" w:themeColor="accent5" w:themeShade="BF"/>
-          <w:sz w:val="14"/>
-          <w:szCs w:val="14"/>
-        </w:rPr>
-      </w:pPr>
-      <w:proofErr w:type="spellStart"/>
-      <w:r>
-        <w:rPr>
-          <w:rFonts w:ascii="Comic Sans MS" w:hAnsi="Comic Sans MS"/>
-          <w:b/>
-          <w:bCs/>
-          <w:color w:val="77206D" w:themeColor="accent5" w:themeShade="BF"/>
-          <w:sz w:val="14"/>
-          <w:szCs w:val="14"/>
-        </w:rPr>
-        <w:t>doFilterInternal</w:t>
-      </w:r>
-      <w:proofErr w:type="spellEnd"/>
-      <w:r>
-        <w:rPr>
-          <w:rFonts w:ascii="Comic Sans MS" w:hAnsi="Comic Sans MS"/>
-          <w:b/>
-          <w:bCs/>
-          <w:color w:val="77206D" w:themeColor="accent5" w:themeShade="BF"/>
-          <w:sz w:val="14"/>
-          <w:szCs w:val="14"/>
-        </w:rPr>
-        <w:t>: This is the main method we must override. It contains all our validation logic.</w:t>
+          <w:color w:val="000000" w:themeColor="text1"/>
+        </w:rPr>
+      </w:pPr>
+      <w:proofErr w:type="spellStart"/>
+      <w:r>
+        <w:rPr>
+          <w:rFonts w:ascii="Comic Sans MS" w:hAnsi="Comic Sans MS"/>
+          <w:b/>
+          <w:bCs/>
+          <w:color w:val="000000" w:themeColor="text1"/>
+        </w:rPr>
+        <w:t>AuthenticationService</w:t>
+      </w:r>
+      <w:proofErr w:type="spellEnd"/>
+      <w:r>
+        <w:rPr>
+          <w:rFonts w:ascii="Comic Sans MS" w:hAnsi="Comic Sans MS"/>
+          <w:b/>
+          <w:bCs/>
+          <w:color w:val="000000" w:themeColor="text1"/>
+        </w:rPr>
+        <w:t xml:space="preserve"> (Your service package)</w:t>
+      </w:r>
+    </w:p>
+    <w:p>
+      <w:pPr>
+        <w:numPr>
+          <w:ilvl w:val="1"/>
+          <w:numId w:val="33"/>
+        </w:numPr>
+        <w:rPr>
+          <w:rFonts w:ascii="Comic Sans MS" w:hAnsi="Comic Sans MS"/>
+          <w:color w:val="000000" w:themeColor="text1"/>
+        </w:rPr>
+      </w:pPr>
+      <w:r>
+        <w:rPr>
+          <w:rFonts w:ascii="Comic Sans MS" w:hAnsi="Comic Sans MS"/>
+          <w:b/>
+          <w:bCs/>
+          <w:color w:val="000000" w:themeColor="text1"/>
+        </w:rPr>
+        <w:t>Method:</w:t>
+      </w:r>
+      <w:r>
+        <w:rPr>
+          <w:rFonts w:ascii="Comic Sans MS" w:hAnsi="Comic Sans MS"/>
+          <w:color w:val="000000" w:themeColor="text1"/>
+        </w:rPr>
+        <w:t xml:space="preserve"> public </w:t>
+      </w:r>
+      <w:proofErr w:type="spellStart"/>
+      <w:r>
+        <w:rPr>
+          <w:rFonts w:ascii="Comic Sans MS" w:hAnsi="Comic Sans MS"/>
+          <w:color w:val="000000" w:themeColor="text1"/>
+        </w:rPr>
+        <w:t>LoginResponse</w:t>
+      </w:r>
+      <w:proofErr w:type="spellEnd"/>
+      <w:r>
+        <w:rPr>
+          <w:rFonts w:ascii="Comic Sans MS" w:hAnsi="Comic Sans MS"/>
+          <w:color w:val="000000" w:themeColor="text1"/>
+        </w:rPr>
+        <w:t xml:space="preserve"> login(</w:t>
+      </w:r>
+      <w:proofErr w:type="spellStart"/>
+      <w:r>
+        <w:rPr>
+          <w:rFonts w:ascii="Comic Sans MS" w:hAnsi="Comic Sans MS"/>
+          <w:color w:val="000000" w:themeColor="text1"/>
+        </w:rPr>
+        <w:t>LoginRequest</w:t>
+      </w:r>
+      <w:proofErr w:type="spellEnd"/>
+      <w:r>
+        <w:rPr>
+          <w:rFonts w:ascii="Comic Sans MS" w:hAnsi="Comic Sans MS"/>
+          <w:color w:val="000000" w:themeColor="text1"/>
+        </w:rPr>
+        <w:t xml:space="preserve"> request)</w:t>
+      </w:r>
+    </w:p>
+    <w:p>
+      <w:pPr>
+        <w:numPr>
+          <w:ilvl w:val="1"/>
+          <w:numId w:val="33"/>
+        </w:numPr>
+        <w:rPr>
+          <w:rFonts w:ascii="Comic Sans MS" w:hAnsi="Comic Sans MS"/>
+          <w:color w:val="000000" w:themeColor="text1"/>
+        </w:rPr>
+      </w:pPr>
+      <w:r>
+        <w:rPr>
+          <w:rFonts w:ascii="Comic Sans MS" w:hAnsi="Comic Sans MS"/>
+          <w:color w:val="000000" w:themeColor="text1"/>
+        </w:rPr>
+        <w:t xml:space="preserve">This is the "brain" of the operation. It does its </w:t>
+      </w:r>
+      <w:r>
+        <w:rPr>
+          <w:rFonts w:ascii="Comic Sans MS" w:hAnsi="Comic Sans MS"/>
+          <w:i/>
+          <w:iCs/>
+          <w:color w:val="000000" w:themeColor="text1"/>
+        </w:rPr>
+        <w:t>first</w:t>
+      </w:r>
+      <w:r>
+        <w:rPr>
+          <w:rFonts w:ascii="Comic Sans MS" w:hAnsi="Comic Sans MS"/>
+          <w:color w:val="000000" w:themeColor="text1"/>
+        </w:rPr>
+        <w:t xml:space="preserve"> and most important job: it calls the </w:t>
+      </w:r>
+      <w:proofErr w:type="spellStart"/>
+      <w:r>
+        <w:rPr>
+          <w:rFonts w:ascii="Comic Sans MS" w:hAnsi="Comic Sans MS"/>
+          <w:color w:val="000000" w:themeColor="text1"/>
+        </w:rPr>
+        <w:t>AuthenticationManager</w:t>
+      </w:r>
+      <w:proofErr w:type="spellEnd"/>
+      <w:r>
+        <w:rPr>
+          <w:rFonts w:ascii="Comic Sans MS" w:hAnsi="Comic Sans MS"/>
+          <w:color w:val="000000" w:themeColor="text1"/>
+        </w:rPr>
+        <w:t>.</w:t>
+      </w:r>
+    </w:p>
+    <w:p>
+      <w:pPr>
+        <w:numPr>
+          <w:ilvl w:val="1"/>
+          <w:numId w:val="33"/>
+        </w:numPr>
+        <w:rPr>
+          <w:rFonts w:ascii="Comic Sans MS" w:hAnsi="Comic Sans MS"/>
+          <w:color w:val="000000" w:themeColor="text1"/>
+        </w:rPr>
+      </w:pPr>
+      <w:r>
+        <w:rPr>
+          <w:rFonts w:ascii="Comic Sans MS" w:hAnsi="Comic Sans MS"/>
+          <w:color w:val="000000" w:themeColor="text1"/>
+        </w:rPr>
+        <w:t xml:space="preserve">It creates a new </w:t>
+      </w:r>
+      <w:proofErr w:type="spellStart"/>
+      <w:r>
+        <w:rPr>
+          <w:rFonts w:ascii="Comic Sans MS" w:hAnsi="Comic Sans MS"/>
+          <w:color w:val="000000" w:themeColor="text1"/>
+        </w:rPr>
+        <w:t>UsernamePasswordAuthenticationToken</w:t>
+      </w:r>
+      <w:proofErr w:type="spellEnd"/>
+      <w:r>
+        <w:rPr>
+          <w:rFonts w:ascii="Comic Sans MS" w:hAnsi="Comic Sans MS"/>
+          <w:color w:val="000000" w:themeColor="text1"/>
+        </w:rPr>
+        <w:t xml:space="preserve"> (which holds the "raw" credentials "md.rocks788@gmail.com" and "123").</w:t>
+      </w:r>
+    </w:p>
+    <w:p>
+      <w:pPr>
+        <w:numPr>
+          <w:ilvl w:val="1"/>
+          <w:numId w:val="33"/>
+        </w:numPr>
+        <w:rPr>
+          <w:rFonts w:ascii="Comic Sans MS" w:hAnsi="Comic Sans MS"/>
+          <w:color w:val="000000" w:themeColor="text1"/>
+        </w:rPr>
+      </w:pPr>
+      <w:r>
+        <w:rPr>
+          <w:rFonts w:ascii="Comic Sans MS" w:hAnsi="Comic Sans MS"/>
+          <w:color w:val="000000" w:themeColor="text1"/>
+        </w:rPr>
+        <w:t xml:space="preserve">It calls </w:t>
+      </w:r>
+      <w:proofErr w:type="spellStart"/>
+      <w:r>
+        <w:rPr>
+          <w:rFonts w:ascii="Comic Sans MS" w:hAnsi="Comic Sans MS"/>
+          <w:color w:val="000000" w:themeColor="text1"/>
+        </w:rPr>
+        <w:t>authenticationManager.authenticate</w:t>
+      </w:r>
+      <w:proofErr w:type="spellEnd"/>
+      <w:r>
+        <w:rPr>
+          <w:rFonts w:ascii="Comic Sans MS" w:hAnsi="Comic Sans MS"/>
+          <w:color w:val="000000" w:themeColor="text1"/>
+        </w:rPr>
+        <w:t>(...).</w:t>
       </w:r>
     </w:p>
     <w:p>
       <w:pPr>
         <w:numPr>
           <w:ilvl w:val="0"/>
-          <w:numId w:val="31"/>
+          <w:numId w:val="33"/>
         </w:numPr>
         <w:rPr>
           <w:rFonts w:ascii="Comic Sans MS" w:hAnsi="Comic Sans MS"/>
-          <w:b/>
-          <w:bCs/>
-          <w:color w:val="77206D" w:themeColor="accent5" w:themeShade="BF"/>
-          <w:sz w:val="14"/>
-          <w:szCs w:val="14"/>
-        </w:rPr>
-      </w:pPr>
-      <w:proofErr w:type="spellStart"/>
-      <w:r>
-        <w:rPr>
-          <w:rFonts w:ascii="Comic Sans MS" w:hAnsi="Comic Sans MS"/>
-          <w:b/>
-          <w:bCs/>
-          <w:color w:val="77206D" w:themeColor="accent5" w:themeShade="BF"/>
-          <w:sz w:val="14"/>
-          <w:szCs w:val="14"/>
-        </w:rPr>
-        <w:t>SecurityContextHolder</w:t>
-      </w:r>
-      <w:proofErr w:type="spellEnd"/>
-      <w:r>
-        <w:rPr>
-          <w:rFonts w:ascii="Comic Sans MS" w:hAnsi="Comic Sans MS"/>
-          <w:b/>
-          <w:bCs/>
-          <w:color w:val="77206D" w:themeColor="accent5" w:themeShade="BF"/>
-          <w:sz w:val="14"/>
-          <w:szCs w:val="14"/>
-        </w:rPr>
-        <w:t xml:space="preserve">: This is the "container" you mentioned in our first conversation. Our filter's goal is to validate the token and then place the user's Authentication object (a </w:t>
-      </w:r>
-      <w:proofErr w:type="spellStart"/>
-      <w:r>
-        <w:rPr>
-          <w:rFonts w:ascii="Comic Sans MS" w:hAnsi="Comic Sans MS"/>
-          <w:b/>
-          <w:bCs/>
-          <w:color w:val="77206D" w:themeColor="accent5" w:themeShade="BF"/>
-          <w:sz w:val="14"/>
-          <w:szCs w:val="14"/>
-        </w:rPr>
-        <w:t>UsernamePasswordAuthenticationToken</w:t>
-      </w:r>
-      <w:proofErr w:type="spellEnd"/>
-      <w:r>
-        <w:rPr>
-          <w:rFonts w:ascii="Comic Sans MS" w:hAnsi="Comic Sans MS"/>
-          <w:b/>
-          <w:bCs/>
-          <w:color w:val="77206D" w:themeColor="accent5" w:themeShade="BF"/>
-          <w:sz w:val="14"/>
-          <w:szCs w:val="14"/>
-        </w:rPr>
-        <w:t>) into this container.</w:t>
+          <w:color w:val="000000" w:themeColor="text1"/>
+        </w:rPr>
+      </w:pPr>
+      <w:proofErr w:type="spellStart"/>
+      <w:r>
+        <w:rPr>
+          <w:rFonts w:ascii="Comic Sans MS" w:hAnsi="Comic Sans MS"/>
+          <w:b/>
+          <w:bCs/>
+          <w:color w:val="000000" w:themeColor="text1"/>
+        </w:rPr>
+        <w:t>AuthenticationManager</w:t>
+      </w:r>
+      <w:proofErr w:type="spellEnd"/>
+      <w:r>
+        <w:rPr>
+          <w:rFonts w:ascii="Comic Sans MS" w:hAnsi="Comic Sans MS"/>
+          <w:b/>
+          <w:bCs/>
+          <w:color w:val="000000" w:themeColor="text1"/>
+        </w:rPr>
+        <w:t xml:space="preserve"> (Spring Security's Bean)</w:t>
+      </w:r>
+    </w:p>
+    <w:p>
+      <w:pPr>
+        <w:numPr>
+          <w:ilvl w:val="1"/>
+          <w:numId w:val="33"/>
+        </w:numPr>
+        <w:rPr>
+          <w:rFonts w:ascii="Comic Sans MS" w:hAnsi="Comic Sans MS"/>
+          <w:color w:val="000000" w:themeColor="text1"/>
+        </w:rPr>
+      </w:pPr>
+      <w:r>
+        <w:rPr>
+          <w:rFonts w:ascii="Comic Sans MS" w:hAnsi="Comic Sans MS"/>
+          <w:b/>
+          <w:bCs/>
+          <w:color w:val="000000" w:themeColor="text1"/>
+        </w:rPr>
+        <w:t>Method:</w:t>
+      </w:r>
+      <w:r>
+        <w:rPr>
+          <w:rFonts w:ascii="Comic Sans MS" w:hAnsi="Comic Sans MS"/>
+          <w:color w:val="000000" w:themeColor="text1"/>
+        </w:rPr>
+        <w:t xml:space="preserve"> authenticate(Authentication token)</w:t>
+      </w:r>
+    </w:p>
+    <w:p>
+      <w:pPr>
+        <w:numPr>
+          <w:ilvl w:val="1"/>
+          <w:numId w:val="33"/>
+        </w:numPr>
+        <w:rPr>
+          <w:rFonts w:ascii="Comic Sans MS" w:hAnsi="Comic Sans MS"/>
+          <w:color w:val="000000" w:themeColor="text1"/>
+        </w:rPr>
+      </w:pPr>
+      <w:r>
+        <w:rPr>
+          <w:rFonts w:ascii="Comic Sans MS" w:hAnsi="Comic Sans MS"/>
+          <w:color w:val="000000" w:themeColor="text1"/>
+        </w:rPr>
+        <w:t>This is the "front door" for Spring Security. It takes the token and searches for a provider that can handle it.</w:t>
+      </w:r>
+    </w:p>
+    <w:p>
+      <w:pPr>
+        <w:numPr>
+          <w:ilvl w:val="1"/>
+          <w:numId w:val="33"/>
+        </w:numPr>
+        <w:rPr>
+          <w:rFonts w:ascii="Comic Sans MS" w:hAnsi="Comic Sans MS"/>
+          <w:color w:val="000000" w:themeColor="text1"/>
+        </w:rPr>
+      </w:pPr>
+      <w:r>
+        <w:rPr>
+          <w:rFonts w:ascii="Comic Sans MS" w:hAnsi="Comic Sans MS"/>
+          <w:color w:val="000000" w:themeColor="text1"/>
+        </w:rPr>
+        <w:t xml:space="preserve">It finds the auto-configured </w:t>
+      </w:r>
+      <w:proofErr w:type="spellStart"/>
+      <w:r>
+        <w:rPr>
+          <w:rFonts w:ascii="Comic Sans MS" w:hAnsi="Comic Sans MS"/>
+          <w:b/>
+          <w:bCs/>
+          <w:color w:val="000000" w:themeColor="text1"/>
+        </w:rPr>
+        <w:t>DaoAuthenticationProvider</w:t>
+      </w:r>
+      <w:proofErr w:type="spellEnd"/>
+      <w:r>
+        <w:rPr>
+          <w:rFonts w:ascii="Comic Sans MS" w:hAnsi="Comic Sans MS"/>
+          <w:color w:val="000000" w:themeColor="text1"/>
+        </w:rPr>
+        <w:t>.</w:t>
       </w:r>
     </w:p>
     <w:p>
       <w:pPr>
         <w:numPr>
           <w:ilvl w:val="0"/>
-          <w:numId w:val="31"/>
+          <w:numId w:val="33"/>
         </w:numPr>
         <w:rPr>
           <w:rFonts w:ascii="Comic Sans MS" w:hAnsi="Comic Sans MS"/>
-          <w:b/>
-          <w:bCs/>
-          <w:color w:val="77206D" w:themeColor="accent5" w:themeShade="BF"/>
-          <w:sz w:val="14"/>
-          <w:szCs w:val="14"/>
-        </w:rPr>
-      </w:pPr>
-      <w:proofErr w:type="spellStart"/>
-      <w:r>
-        <w:rPr>
-          <w:rFonts w:ascii="Comic Sans MS" w:hAnsi="Comic Sans MS"/>
-          <w:b/>
-          <w:bCs/>
-          <w:color w:val="77206D" w:themeColor="accent5" w:themeShade="BF"/>
-          <w:sz w:val="14"/>
-          <w:szCs w:val="14"/>
-        </w:rPr>
-        <w:t>filterChain.doFilter</w:t>
-      </w:r>
-      <w:proofErr w:type="spellEnd"/>
-      <w:r>
-        <w:rPr>
-          <w:rFonts w:ascii="Comic Sans MS" w:hAnsi="Comic Sans MS"/>
-          <w:b/>
-          <w:bCs/>
-          <w:color w:val="77206D" w:themeColor="accent5" w:themeShade="BF"/>
-          <w:sz w:val="14"/>
-          <w:szCs w:val="14"/>
-        </w:rPr>
-        <w:t xml:space="preserve">: This is the </w:t>
-      </w:r>
-      <w:r>
-        <w:rPr>
-          <w:rFonts w:ascii="Comic Sans MS" w:hAnsi="Comic Sans MS"/>
-          <w:b/>
-          <w:bCs/>
+          <w:color w:val="000000" w:themeColor="text1"/>
+        </w:rPr>
+      </w:pPr>
+      <w:proofErr w:type="spellStart"/>
+      <w:r>
+        <w:rPr>
+          <w:rFonts w:ascii="Comic Sans MS" w:hAnsi="Comic Sans MS"/>
+          <w:b/>
+          <w:bCs/>
+          <w:color w:val="000000" w:themeColor="text1"/>
+        </w:rPr>
+        <w:t>DaoAuthenticationProvider</w:t>
+      </w:r>
+      <w:proofErr w:type="spellEnd"/>
+      <w:r>
+        <w:rPr>
+          <w:rFonts w:ascii="Comic Sans MS" w:hAnsi="Comic Sans MS"/>
+          <w:b/>
+          <w:bCs/>
+          <w:color w:val="000000" w:themeColor="text1"/>
+        </w:rPr>
+        <w:t xml:space="preserve"> (Spring Security's Class)</w:t>
+      </w:r>
+    </w:p>
+    <w:p>
+      <w:pPr>
+        <w:numPr>
+          <w:ilvl w:val="1"/>
+          <w:numId w:val="33"/>
+        </w:numPr>
+        <w:rPr>
+          <w:rFonts w:ascii="Comic Sans MS" w:hAnsi="Comic Sans MS"/>
+          <w:color w:val="000000" w:themeColor="text1"/>
+        </w:rPr>
+      </w:pPr>
+      <w:r>
+        <w:rPr>
+          <w:rFonts w:ascii="Comic Sans MS" w:hAnsi="Comic Sans MS"/>
+          <w:color w:val="000000" w:themeColor="text1"/>
+        </w:rPr>
+        <w:t>This provider's job is to (A) find the user and (B) check the password.</w:t>
+      </w:r>
+    </w:p>
+    <w:p>
+      <w:pPr>
+        <w:numPr>
+          <w:ilvl w:val="1"/>
+          <w:numId w:val="33"/>
+        </w:numPr>
+        <w:rPr>
+          <w:rFonts w:ascii="Comic Sans MS" w:hAnsi="Comic Sans MS"/>
+          <w:color w:val="000000" w:themeColor="text1"/>
+        </w:rPr>
+      </w:pPr>
+      <w:r>
+        <w:rPr>
+          <w:rFonts w:ascii="Comic Sans MS" w:hAnsi="Comic Sans MS"/>
+          <w:b/>
+          <w:bCs/>
+          <w:color w:val="000000" w:themeColor="text1"/>
+        </w:rPr>
+        <w:t>(A) Find User:</w:t>
+      </w:r>
+      <w:r>
+        <w:rPr>
+          <w:rFonts w:ascii="Comic Sans MS" w:hAnsi="Comic Sans MS"/>
+          <w:color w:val="000000" w:themeColor="text1"/>
+        </w:rPr>
+        <w:t xml:space="preserve"> It calls the </w:t>
+      </w:r>
+      <w:proofErr w:type="spellStart"/>
+      <w:r>
+        <w:rPr>
+          <w:rFonts w:ascii="Comic Sans MS" w:hAnsi="Comic Sans MS"/>
+          <w:color w:val="000000" w:themeColor="text1"/>
+        </w:rPr>
+        <w:t>UserDetailsService</w:t>
+      </w:r>
+      <w:proofErr w:type="spellEnd"/>
+      <w:r>
+        <w:rPr>
+          <w:rFonts w:ascii="Comic Sans MS" w:hAnsi="Comic Sans MS"/>
+          <w:color w:val="000000" w:themeColor="text1"/>
+        </w:rPr>
+        <w:t xml:space="preserve"> bean.</w:t>
+      </w:r>
+    </w:p>
+    <w:p>
+      <w:pPr>
+        <w:numPr>
+          <w:ilvl w:val="1"/>
+          <w:numId w:val="33"/>
+        </w:numPr>
+        <w:rPr>
+          <w:rFonts w:ascii="Comic Sans MS" w:hAnsi="Comic Sans MS"/>
+          <w:color w:val="000000" w:themeColor="text1"/>
+        </w:rPr>
+      </w:pPr>
+      <w:r>
+        <w:rPr>
+          <w:rFonts w:ascii="Comic Sans MS" w:hAnsi="Comic Sans MS"/>
+          <w:color w:val="000000" w:themeColor="text1"/>
+        </w:rPr>
+        <w:t xml:space="preserve">It calls </w:t>
+      </w:r>
+      <w:proofErr w:type="spellStart"/>
+      <w:r>
+        <w:rPr>
+          <w:rFonts w:ascii="Comic Sans MS" w:hAnsi="Comic Sans MS"/>
+          <w:color w:val="000000" w:themeColor="text1"/>
+        </w:rPr>
+        <w:t>userDetailsService.loadUserByUsername</w:t>
+      </w:r>
+      <w:proofErr w:type="spellEnd"/>
+      <w:r>
+        <w:rPr>
+          <w:rFonts w:ascii="Comic Sans MS" w:hAnsi="Comic Sans MS"/>
+          <w:color w:val="000000" w:themeColor="text1"/>
+        </w:rPr>
+        <w:t>("md.rocks788@gmail.com").</w:t>
+      </w:r>
+    </w:p>
+    <w:p>
+      <w:pPr>
+        <w:numPr>
+          <w:ilvl w:val="0"/>
+          <w:numId w:val="33"/>
+        </w:numPr>
+        <w:rPr>
+          <w:rFonts w:ascii="Comic Sans MS" w:hAnsi="Comic Sans MS"/>
+          <w:color w:val="000000" w:themeColor="text1"/>
+        </w:rPr>
+      </w:pPr>
+      <w:proofErr w:type="spellStart"/>
+      <w:r>
+        <w:rPr>
+          <w:rFonts w:ascii="Comic Sans MS" w:hAnsi="Comic Sans MS"/>
+          <w:b/>
+          <w:bCs/>
+          <w:color w:val="000000" w:themeColor="text1"/>
+        </w:rPr>
+        <w:t>ApplicationUserDetailsService</w:t>
+      </w:r>
+      <w:proofErr w:type="spellEnd"/>
+      <w:r>
+        <w:rPr>
+          <w:rFonts w:ascii="Comic Sans MS" w:hAnsi="Comic Sans MS"/>
+          <w:b/>
+          <w:bCs/>
+          <w:color w:val="000000" w:themeColor="text1"/>
+        </w:rPr>
+        <w:t xml:space="preserve"> (Your config package)</w:t>
+      </w:r>
+    </w:p>
+    <w:p>
+      <w:pPr>
+        <w:numPr>
+          <w:ilvl w:val="1"/>
+          <w:numId w:val="33"/>
+        </w:numPr>
+        <w:rPr>
+          <w:rFonts w:ascii="Comic Sans MS" w:hAnsi="Comic Sans MS"/>
+          <w:color w:val="000000" w:themeColor="text1"/>
+        </w:rPr>
+      </w:pPr>
+      <w:r>
+        <w:rPr>
+          <w:rFonts w:ascii="Comic Sans MS" w:hAnsi="Comic Sans MS"/>
+          <w:b/>
+          <w:bCs/>
+          <w:color w:val="000000" w:themeColor="text1"/>
+        </w:rPr>
+        <w:t>Method:</w:t>
+      </w:r>
+      <w:r>
+        <w:rPr>
+          <w:rFonts w:ascii="Comic Sans MS" w:hAnsi="Comic Sans MS"/>
+          <w:color w:val="000000" w:themeColor="text1"/>
+        </w:rPr>
+        <w:t xml:space="preserve"> public </w:t>
+      </w:r>
+      <w:proofErr w:type="spellStart"/>
+      <w:r>
+        <w:rPr>
+          <w:rFonts w:ascii="Comic Sans MS" w:hAnsi="Comic Sans MS"/>
+          <w:color w:val="000000" w:themeColor="text1"/>
+        </w:rPr>
+        <w:t>UserDetails</w:t>
+      </w:r>
+      <w:proofErr w:type="spellEnd"/>
+      <w:r>
+        <w:rPr>
+          <w:rFonts w:ascii="Comic Sans MS" w:hAnsi="Comic Sans MS"/>
+          <w:color w:val="000000" w:themeColor="text1"/>
+        </w:rPr>
+        <w:t xml:space="preserve"> </w:t>
+      </w:r>
+      <w:proofErr w:type="spellStart"/>
+      <w:r>
+        <w:rPr>
+          <w:rFonts w:ascii="Comic Sans MS" w:hAnsi="Comic Sans MS"/>
+          <w:color w:val="000000" w:themeColor="text1"/>
+        </w:rPr>
+        <w:t>loadUserByUsername</w:t>
+      </w:r>
+      <w:proofErr w:type="spellEnd"/>
+      <w:r>
+        <w:rPr>
+          <w:rFonts w:ascii="Comic Sans MS" w:hAnsi="Comic Sans MS"/>
+          <w:color w:val="000000" w:themeColor="text1"/>
+        </w:rPr>
+        <w:t xml:space="preserve">(String </w:t>
+      </w:r>
+      <w:proofErr w:type="spellStart"/>
+      <w:r>
+        <w:rPr>
+          <w:rFonts w:ascii="Comic Sans MS" w:hAnsi="Comic Sans MS"/>
+          <w:color w:val="000000" w:themeColor="text1"/>
+        </w:rPr>
+        <w:t>usernameOrEmail</w:t>
+      </w:r>
+      <w:proofErr w:type="spellEnd"/>
+      <w:r>
+        <w:rPr>
+          <w:rFonts w:ascii="Comic Sans MS" w:hAnsi="Comic Sans MS"/>
+          <w:color w:val="000000" w:themeColor="text1"/>
+        </w:rPr>
+        <w:t>)</w:t>
+      </w:r>
+    </w:p>
+    <w:p>
+      <w:pPr>
+        <w:numPr>
+          <w:ilvl w:val="1"/>
+          <w:numId w:val="33"/>
+        </w:numPr>
+        <w:rPr>
+          <w:rFonts w:ascii="Comic Sans MS" w:hAnsi="Comic Sans MS"/>
+          <w:color w:val="000000" w:themeColor="text1"/>
+        </w:rPr>
+      </w:pPr>
+      <w:r>
+        <w:rPr>
+          <w:rFonts w:ascii="Comic Sans MS" w:hAnsi="Comic Sans MS"/>
+          <w:color w:val="000000" w:themeColor="text1"/>
+        </w:rPr>
+        <w:t xml:space="preserve">This is the </w:t>
+      </w:r>
+      <w:r>
+        <w:rPr>
+          <w:rFonts w:ascii="Comic Sans MS" w:hAnsi="Comic Sans MS"/>
           <w:i/>
           <w:iCs/>
-          <w:color w:val="77206D" w:themeColor="accent5" w:themeShade="BF"/>
-          <w:sz w:val="14"/>
-          <w:szCs w:val="14"/>
-        </w:rPr>
-        <w:t>most important</w:t>
-      </w:r>
-      <w:r>
-        <w:rPr>
-          <w:rFonts w:ascii="Comic Sans MS" w:hAnsi="Comic Sans MS"/>
-          <w:b/>
-          <w:bCs/>
-          <w:color w:val="77206D" w:themeColor="accent5" w:themeShade="BF"/>
-          <w:sz w:val="14"/>
-          <w:szCs w:val="14"/>
-        </w:rPr>
-        <w:t xml:space="preserve"> line. We must call this at the end of our method to pass the request (and our work) along to the next filter in the chain. If we don't, the request "dies," and the user gets no response.</w:t>
-      </w:r>
+          <w:color w:val="000000" w:themeColor="text1"/>
+        </w:rPr>
+        <w:t>first</w:t>
+      </w:r>
+      <w:r>
+        <w:rPr>
+          <w:rFonts w:ascii="Comic Sans MS" w:hAnsi="Comic Sans MS"/>
+          <w:color w:val="000000" w:themeColor="text1"/>
+        </w:rPr>
+        <w:t xml:space="preserve"> method we wrote that touches the database.</w:t>
+      </w:r>
+    </w:p>
+    <w:p>
+      <w:pPr>
+        <w:numPr>
+          <w:ilvl w:val="1"/>
+          <w:numId w:val="33"/>
+        </w:numPr>
+        <w:rPr>
+          <w:rFonts w:ascii="Comic Sans MS" w:hAnsi="Comic Sans MS"/>
+          <w:color w:val="000000" w:themeColor="text1"/>
+        </w:rPr>
+      </w:pPr>
+      <w:r>
+        <w:rPr>
+          <w:rFonts w:ascii="Comic Sans MS" w:hAnsi="Comic Sans MS"/>
+          <w:color w:val="000000" w:themeColor="text1"/>
+        </w:rPr>
+        <w:t xml:space="preserve">It calls </w:t>
+      </w:r>
+      <w:proofErr w:type="spellStart"/>
+      <w:r>
+        <w:rPr>
+          <w:rFonts w:ascii="Comic Sans MS" w:hAnsi="Comic Sans MS"/>
+          <w:color w:val="000000" w:themeColor="text1"/>
+        </w:rPr>
+        <w:t>userRepository.findByUsernameOrEmail</w:t>
+      </w:r>
+      <w:proofErr w:type="spellEnd"/>
+      <w:r>
+        <w:rPr>
+          <w:rFonts w:ascii="Comic Sans MS" w:hAnsi="Comic Sans MS"/>
+          <w:color w:val="000000" w:themeColor="text1"/>
+        </w:rPr>
+        <w:t>("md.rocks788@gmail.com", "md.rocks788@gmail.com").</w:t>
+      </w:r>
+    </w:p>
+    <w:p>
+      <w:pPr>
+        <w:numPr>
+          <w:ilvl w:val="0"/>
+          <w:numId w:val="33"/>
+        </w:numPr>
+        <w:rPr>
+          <w:rFonts w:ascii="Comic Sans MS" w:hAnsi="Comic Sans MS"/>
+          <w:color w:val="000000" w:themeColor="text1"/>
+        </w:rPr>
+      </w:pPr>
+      <w:proofErr w:type="spellStart"/>
+      <w:r>
+        <w:rPr>
+          <w:rFonts w:ascii="Comic Sans MS" w:hAnsi="Comic Sans MS"/>
+          <w:b/>
+          <w:bCs/>
+          <w:color w:val="000000" w:themeColor="text1"/>
+        </w:rPr>
+        <w:t>UserRepository</w:t>
+      </w:r>
+      <w:proofErr w:type="spellEnd"/>
+      <w:r>
+        <w:rPr>
+          <w:rFonts w:ascii="Comic Sans MS" w:hAnsi="Comic Sans MS"/>
+          <w:b/>
+          <w:bCs/>
+          <w:color w:val="000000" w:themeColor="text1"/>
+        </w:rPr>
+        <w:t xml:space="preserve"> &amp; Hibernate:</w:t>
+      </w:r>
+    </w:p>
+    <w:p>
+      <w:pPr>
+        <w:numPr>
+          <w:ilvl w:val="1"/>
+          <w:numId w:val="33"/>
+        </w:numPr>
+        <w:rPr>
+          <w:rFonts w:ascii="Comic Sans MS" w:hAnsi="Comic Sans MS"/>
+          <w:color w:val="000000" w:themeColor="text1"/>
+        </w:rPr>
+      </w:pPr>
+      <w:r>
+        <w:rPr>
+          <w:rFonts w:ascii="Comic Sans MS" w:hAnsi="Comic Sans MS"/>
+          <w:color w:val="000000" w:themeColor="text1"/>
+        </w:rPr>
+        <w:t>Hibernate generates the SQL: select ... from user u1_0 where u1_0.username=? or u1_0.email=?</w:t>
+      </w:r>
+    </w:p>
+    <w:p>
+      <w:pPr>
+        <w:numPr>
+          <w:ilvl w:val="1"/>
+          <w:numId w:val="33"/>
+        </w:numPr>
+        <w:rPr>
+          <w:rFonts w:ascii="Comic Sans MS" w:hAnsi="Comic Sans MS"/>
+          <w:color w:val="000000" w:themeColor="text1"/>
+        </w:rPr>
+      </w:pPr>
+      <w:r>
+        <w:rPr>
+          <w:rFonts w:ascii="Comic Sans MS" w:hAnsi="Comic Sans MS"/>
+          <w:color w:val="000000" w:themeColor="text1"/>
+        </w:rPr>
+        <w:t>The database finds your user (id: 1, username: "</w:t>
+      </w:r>
+      <w:proofErr w:type="spellStart"/>
+      <w:r>
+        <w:rPr>
+          <w:rFonts w:ascii="Comic Sans MS" w:hAnsi="Comic Sans MS"/>
+          <w:color w:val="000000" w:themeColor="text1"/>
+        </w:rPr>
+        <w:t>arbaaz</w:t>
+      </w:r>
+      <w:proofErr w:type="spellEnd"/>
+      <w:r>
+        <w:rPr>
+          <w:rFonts w:ascii="Comic Sans MS" w:hAnsi="Comic Sans MS"/>
+          <w:color w:val="000000" w:themeColor="text1"/>
+        </w:rPr>
+        <w:t xml:space="preserve">", email: "md.rocks788@gmail.com", </w:t>
+      </w:r>
+      <w:proofErr w:type="spellStart"/>
+      <w:r>
+        <w:rPr>
+          <w:rFonts w:ascii="Comic Sans MS" w:hAnsi="Comic Sans MS"/>
+          <w:color w:val="000000" w:themeColor="text1"/>
+        </w:rPr>
+        <w:t>password_hash</w:t>
+      </w:r>
+      <w:proofErr w:type="spellEnd"/>
+      <w:r>
+        <w:rPr>
+          <w:rFonts w:ascii="Comic Sans MS" w:hAnsi="Comic Sans MS"/>
+          <w:color w:val="000000" w:themeColor="text1"/>
+        </w:rPr>
+        <w:t>: "$2a$12$...").</w:t>
+      </w:r>
+    </w:p>
+    <w:p>
+      <w:pPr>
+        <w:numPr>
+          <w:ilvl w:val="1"/>
+          <w:numId w:val="33"/>
+        </w:numPr>
+        <w:rPr>
+          <w:rFonts w:ascii="Comic Sans MS" w:hAnsi="Comic Sans MS"/>
+          <w:color w:val="000000" w:themeColor="text1"/>
+        </w:rPr>
+      </w:pPr>
+      <w:r>
+        <w:rPr>
+          <w:rFonts w:ascii="Comic Sans MS" w:hAnsi="Comic Sans MS"/>
+          <w:color w:val="000000" w:themeColor="text1"/>
+        </w:rPr>
+        <w:t xml:space="preserve">Hibernate constructs the User entity, including the </w:t>
+      </w:r>
+      <w:r>
+        <w:rPr>
+          <w:rFonts w:ascii="Comic Sans MS" w:hAnsi="Comic Sans MS"/>
+          <w:i/>
+          <w:iCs/>
+          <w:color w:val="000000" w:themeColor="text1"/>
+        </w:rPr>
+        <w:t>eager-loaded</w:t>
+      </w:r>
+      <w:r>
+        <w:rPr>
+          <w:rFonts w:ascii="Comic Sans MS" w:hAnsi="Comic Sans MS"/>
+          <w:color w:val="000000" w:themeColor="text1"/>
+        </w:rPr>
+        <w:t xml:space="preserve"> Set&lt;</w:t>
+      </w:r>
+      <w:proofErr w:type="spellStart"/>
+      <w:r>
+        <w:rPr>
+          <w:rFonts w:ascii="Comic Sans MS" w:hAnsi="Comic Sans MS"/>
+          <w:color w:val="000000" w:themeColor="text1"/>
+        </w:rPr>
+        <w:t>UserRole</w:t>
+      </w:r>
+      <w:proofErr w:type="spellEnd"/>
+      <w:r>
+        <w:rPr>
+          <w:rFonts w:ascii="Comic Sans MS" w:hAnsi="Comic Sans MS"/>
+          <w:color w:val="000000" w:themeColor="text1"/>
+        </w:rPr>
+        <w:t>&gt;.</w:t>
+      </w:r>
+    </w:p>
+    <w:p>
+      <w:pPr>
+        <w:numPr>
+          <w:ilvl w:val="1"/>
+          <w:numId w:val="33"/>
+        </w:numPr>
+        <w:rPr>
+          <w:rFonts w:ascii="Comic Sans MS" w:hAnsi="Comic Sans MS"/>
+          <w:color w:val="000000" w:themeColor="text1"/>
+        </w:rPr>
+      </w:pPr>
+      <w:r>
+        <w:rPr>
+          <w:rFonts w:ascii="Comic Sans MS" w:hAnsi="Comic Sans MS"/>
+          <w:color w:val="000000" w:themeColor="text1"/>
+        </w:rPr>
+        <w:t xml:space="preserve">This User object (which </w:t>
+      </w:r>
+      <w:r>
+        <w:rPr>
+          <w:rFonts w:ascii="Comic Sans MS" w:hAnsi="Comic Sans MS"/>
+          <w:i/>
+          <w:iCs/>
+          <w:color w:val="000000" w:themeColor="text1"/>
+        </w:rPr>
+        <w:t>is</w:t>
+      </w:r>
+      <w:r>
+        <w:rPr>
+          <w:rFonts w:ascii="Comic Sans MS" w:hAnsi="Comic Sans MS"/>
+          <w:color w:val="000000" w:themeColor="text1"/>
+        </w:rPr>
+        <w:t xml:space="preserve"> a </w:t>
+      </w:r>
+      <w:proofErr w:type="spellStart"/>
+      <w:r>
+        <w:rPr>
+          <w:rFonts w:ascii="Comic Sans MS" w:hAnsi="Comic Sans MS"/>
+          <w:color w:val="000000" w:themeColor="text1"/>
+        </w:rPr>
+        <w:t>UserDetails</w:t>
+      </w:r>
+      <w:proofErr w:type="spellEnd"/>
+      <w:r>
+        <w:rPr>
+          <w:rFonts w:ascii="Comic Sans MS" w:hAnsi="Comic Sans MS"/>
+          <w:color w:val="000000" w:themeColor="text1"/>
+        </w:rPr>
+        <w:t xml:space="preserve">) is returned to the </w:t>
+      </w:r>
+      <w:proofErr w:type="spellStart"/>
+      <w:r>
+        <w:rPr>
+          <w:rFonts w:ascii="Comic Sans MS" w:hAnsi="Comic Sans MS"/>
+          <w:color w:val="000000" w:themeColor="text1"/>
+        </w:rPr>
+        <w:t>DaoAuthenticationProvider</w:t>
+      </w:r>
+      <w:proofErr w:type="spellEnd"/>
+      <w:r>
+        <w:rPr>
+          <w:rFonts w:ascii="Comic Sans MS" w:hAnsi="Comic Sans MS"/>
+          <w:color w:val="000000" w:themeColor="text1"/>
+        </w:rPr>
+        <w:t>.</w:t>
+      </w:r>
+    </w:p>
+    <w:p>
+      <w:pPr>
+        <w:numPr>
+          <w:ilvl w:val="0"/>
+          <w:numId w:val="33"/>
+        </w:numPr>
+        <w:rPr>
+          <w:rFonts w:ascii="Comic Sans MS" w:hAnsi="Comic Sans MS"/>
+          <w:color w:val="000000" w:themeColor="text1"/>
+        </w:rPr>
+      </w:pPr>
+      <w:proofErr w:type="spellStart"/>
+      <w:r>
+        <w:rPr>
+          <w:rFonts w:ascii="Comic Sans MS" w:hAnsi="Comic Sans MS"/>
+          <w:b/>
+          <w:bCs/>
+          <w:color w:val="000000" w:themeColor="text1"/>
+        </w:rPr>
+        <w:t>DaoAuthenticationProvider</w:t>
+      </w:r>
+      <w:proofErr w:type="spellEnd"/>
+      <w:r>
+        <w:rPr>
+          <w:rFonts w:ascii="Comic Sans MS" w:hAnsi="Comic Sans MS"/>
+          <w:b/>
+          <w:bCs/>
+          <w:color w:val="000000" w:themeColor="text1"/>
+        </w:rPr>
+        <w:t xml:space="preserve"> (Again)</w:t>
+      </w:r>
+    </w:p>
+    <w:p>
+      <w:pPr>
+        <w:numPr>
+          <w:ilvl w:val="1"/>
+          <w:numId w:val="33"/>
+        </w:numPr>
+        <w:rPr>
+          <w:rFonts w:ascii="Comic Sans MS" w:hAnsi="Comic Sans MS"/>
+          <w:color w:val="000000" w:themeColor="text1"/>
+        </w:rPr>
+      </w:pPr>
+      <w:r>
+        <w:rPr>
+          <w:rFonts w:ascii="Comic Sans MS" w:hAnsi="Comic Sans MS"/>
+          <w:b/>
+          <w:bCs/>
+          <w:color w:val="000000" w:themeColor="text1"/>
+        </w:rPr>
+        <w:t>(B) Check Password:</w:t>
+      </w:r>
+      <w:r>
+        <w:rPr>
+          <w:rFonts w:ascii="Comic Sans MS" w:hAnsi="Comic Sans MS"/>
+          <w:color w:val="000000" w:themeColor="text1"/>
+        </w:rPr>
+        <w:t xml:space="preserve"> The provider now has two things:</w:t>
+      </w:r>
+    </w:p>
+    <w:p>
+      <w:pPr>
+        <w:numPr>
+          <w:ilvl w:val="2"/>
+          <w:numId w:val="33"/>
+        </w:numPr>
+        <w:rPr>
+          <w:rFonts w:ascii="Comic Sans MS" w:hAnsi="Comic Sans MS"/>
+          <w:color w:val="000000" w:themeColor="text1"/>
+        </w:rPr>
+      </w:pPr>
+      <w:r>
+        <w:rPr>
+          <w:rFonts w:ascii="Comic Sans MS" w:hAnsi="Comic Sans MS"/>
+          <w:color w:val="000000" w:themeColor="text1"/>
+        </w:rPr>
+        <w:t>The raw password from Postman: "123"</w:t>
+      </w:r>
+    </w:p>
+    <w:p>
+      <w:pPr>
+        <w:numPr>
+          <w:ilvl w:val="2"/>
+          <w:numId w:val="33"/>
+        </w:numPr>
+        <w:rPr>
+          <w:rFonts w:ascii="Comic Sans MS" w:hAnsi="Comic Sans MS"/>
+          <w:color w:val="000000" w:themeColor="text1"/>
+        </w:rPr>
+      </w:pPr>
+      <w:r>
+        <w:rPr>
+          <w:rFonts w:ascii="Comic Sans MS" w:hAnsi="Comic Sans MS"/>
+          <w:color w:val="000000" w:themeColor="text1"/>
+        </w:rPr>
+        <w:t xml:space="preserve">The hashed password from the User object: </w:t>
+      </w:r>
+      <w:proofErr w:type="spellStart"/>
+      <w:r>
+        <w:rPr>
+          <w:rFonts w:ascii="Comic Sans MS" w:hAnsi="Comic Sans MS"/>
+          <w:color w:val="000000" w:themeColor="text1"/>
+        </w:rPr>
+        <w:t>user.getPassword</w:t>
+      </w:r>
+      <w:proofErr w:type="spellEnd"/>
+      <w:r>
+        <w:rPr>
+          <w:rFonts w:ascii="Comic Sans MS" w:hAnsi="Comic Sans MS"/>
+          <w:color w:val="000000" w:themeColor="text1"/>
+        </w:rPr>
+        <w:t>() (which returns "$2a$12$...")</w:t>
+      </w:r>
+    </w:p>
+    <w:p>
+      <w:pPr>
+        <w:numPr>
+          <w:ilvl w:val="1"/>
+          <w:numId w:val="33"/>
+        </w:numPr>
+        <w:rPr>
+          <w:rFonts w:ascii="Comic Sans MS" w:hAnsi="Comic Sans MS"/>
+          <w:color w:val="000000" w:themeColor="text1"/>
+        </w:rPr>
+      </w:pPr>
+      <w:r>
+        <w:rPr>
+          <w:rFonts w:ascii="Comic Sans MS" w:hAnsi="Comic Sans MS"/>
+          <w:color w:val="000000" w:themeColor="text1"/>
+        </w:rPr>
+        <w:t xml:space="preserve">It calls our </w:t>
+      </w:r>
+      <w:proofErr w:type="spellStart"/>
+      <w:r>
+        <w:rPr>
+          <w:rFonts w:ascii="Comic Sans MS" w:hAnsi="Comic Sans MS"/>
+          <w:color w:val="000000" w:themeColor="text1"/>
+        </w:rPr>
+        <w:t>PasswordEncoder</w:t>
+      </w:r>
+      <w:proofErr w:type="spellEnd"/>
+      <w:r>
+        <w:rPr>
+          <w:rFonts w:ascii="Comic Sans MS" w:hAnsi="Comic Sans MS"/>
+          <w:color w:val="000000" w:themeColor="text1"/>
+        </w:rPr>
+        <w:t xml:space="preserve"> bean's matches() method: </w:t>
+      </w:r>
+      <w:proofErr w:type="spellStart"/>
+      <w:r>
+        <w:rPr>
+          <w:rFonts w:ascii="Comic Sans MS" w:hAnsi="Comic Sans MS"/>
+          <w:color w:val="000000" w:themeColor="text1"/>
+        </w:rPr>
+        <w:t>passwordEncoder.matches</w:t>
+      </w:r>
+      <w:proofErr w:type="spellEnd"/>
+      <w:r>
+        <w:rPr>
+          <w:rFonts w:ascii="Comic Sans MS" w:hAnsi="Comic Sans MS"/>
+          <w:color w:val="000000" w:themeColor="text1"/>
+        </w:rPr>
+        <w:t>("123", "$2a$12$...").</w:t>
+      </w:r>
+    </w:p>
+    <w:p>
+      <w:pPr>
+        <w:numPr>
+          <w:ilvl w:val="1"/>
+          <w:numId w:val="33"/>
+        </w:numPr>
+        <w:rPr>
+          <w:rFonts w:ascii="Comic Sans MS" w:hAnsi="Comic Sans MS"/>
+          <w:color w:val="000000" w:themeColor="text1"/>
+        </w:rPr>
+      </w:pPr>
+      <w:proofErr w:type="spellStart"/>
+      <w:r>
+        <w:rPr>
+          <w:rFonts w:ascii="Comic Sans MS" w:hAnsi="Comic Sans MS"/>
+          <w:color w:val="000000" w:themeColor="text1"/>
+        </w:rPr>
+        <w:t>BCrypt</w:t>
+      </w:r>
+      <w:proofErr w:type="spellEnd"/>
+      <w:r>
+        <w:rPr>
+          <w:rFonts w:ascii="Comic Sans MS" w:hAnsi="Comic Sans MS"/>
+          <w:color w:val="000000" w:themeColor="text1"/>
+        </w:rPr>
+        <w:t xml:space="preserve"> performs the check, and it returns true.</w:t>
+      </w:r>
+    </w:p>
+    <w:p>
+      <w:pPr>
+        <w:numPr>
+          <w:ilvl w:val="0"/>
+          <w:numId w:val="33"/>
+        </w:numPr>
+        <w:rPr>
+          <w:rFonts w:ascii="Comic Sans MS" w:hAnsi="Comic Sans MS"/>
+          <w:color w:val="000000" w:themeColor="text1"/>
+        </w:rPr>
+      </w:pPr>
+      <w:r>
+        <w:rPr>
+          <w:rFonts w:ascii="Comic Sans MS" w:hAnsi="Comic Sans MS"/>
+          <w:b/>
+          <w:bCs/>
+          <w:color w:val="000000" w:themeColor="text1"/>
+        </w:rPr>
+        <w:t>Back Up the Chain...</w:t>
+      </w:r>
+    </w:p>
+    <w:p>
+      <w:pPr>
+        <w:numPr>
+          <w:ilvl w:val="1"/>
+          <w:numId w:val="33"/>
+        </w:numPr>
+        <w:rPr>
+          <w:rFonts w:ascii="Comic Sans MS" w:hAnsi="Comic Sans MS"/>
+          <w:color w:val="000000" w:themeColor="text1"/>
+        </w:rPr>
+      </w:pPr>
+      <w:proofErr w:type="spellStart"/>
+      <w:r>
+        <w:rPr>
+          <w:rFonts w:ascii="Comic Sans MS" w:hAnsi="Comic Sans MS"/>
+          <w:b/>
+          <w:bCs/>
+          <w:color w:val="000000" w:themeColor="text1"/>
+        </w:rPr>
+        <w:t>DaoAuthenticationProvider</w:t>
+      </w:r>
+      <w:proofErr w:type="spellEnd"/>
+      <w:r>
+        <w:rPr>
+          <w:rFonts w:ascii="Comic Sans MS" w:hAnsi="Comic Sans MS"/>
+          <w:b/>
+          <w:bCs/>
+          <w:color w:val="000000" w:themeColor="text1"/>
+        </w:rPr>
+        <w:t>:</w:t>
+      </w:r>
+      <w:r>
+        <w:rPr>
+          <w:rFonts w:ascii="Comic Sans MS" w:hAnsi="Comic Sans MS"/>
+          <w:color w:val="000000" w:themeColor="text1"/>
+        </w:rPr>
+        <w:t xml:space="preserve"> Authentication is a success. It creates a </w:t>
+      </w:r>
+      <w:r>
+        <w:rPr>
+          <w:rFonts w:ascii="Comic Sans MS" w:hAnsi="Comic Sans MS"/>
+          <w:i/>
+          <w:iCs/>
+          <w:color w:val="000000" w:themeColor="text1"/>
+        </w:rPr>
+        <w:t>fully authenticated</w:t>
+      </w:r>
+      <w:r>
+        <w:rPr>
+          <w:rFonts w:ascii="Comic Sans MS" w:hAnsi="Comic Sans MS"/>
+          <w:color w:val="000000" w:themeColor="text1"/>
+        </w:rPr>
+        <w:t xml:space="preserve"> Authentication object, which now holds the User object and their roles (from </w:t>
+      </w:r>
+      <w:proofErr w:type="spellStart"/>
+      <w:r>
+        <w:rPr>
+          <w:rFonts w:ascii="Comic Sans MS" w:hAnsi="Comic Sans MS"/>
+          <w:color w:val="000000" w:themeColor="text1"/>
+        </w:rPr>
+        <w:t>user.getAuthorities</w:t>
+      </w:r>
+      <w:proofErr w:type="spellEnd"/>
+      <w:r>
+        <w:rPr>
+          <w:rFonts w:ascii="Comic Sans MS" w:hAnsi="Comic Sans MS"/>
+          <w:color w:val="000000" w:themeColor="text1"/>
+        </w:rPr>
+        <w:t>()).</w:t>
+      </w:r>
+    </w:p>
+    <w:p>
+      <w:pPr>
+        <w:numPr>
+          <w:ilvl w:val="1"/>
+          <w:numId w:val="33"/>
+        </w:numPr>
+        <w:rPr>
+          <w:rFonts w:ascii="Comic Sans MS" w:hAnsi="Comic Sans MS"/>
+          <w:color w:val="000000" w:themeColor="text1"/>
+        </w:rPr>
+      </w:pPr>
+      <w:proofErr w:type="spellStart"/>
+      <w:r>
+        <w:rPr>
+          <w:rFonts w:ascii="Comic Sans MS" w:hAnsi="Comic Sans MS"/>
+          <w:b/>
+          <w:bCs/>
+          <w:color w:val="000000" w:themeColor="text1"/>
+        </w:rPr>
+        <w:t>AuthenticationManager</w:t>
+      </w:r>
+      <w:proofErr w:type="spellEnd"/>
+      <w:r>
+        <w:rPr>
+          <w:rFonts w:ascii="Comic Sans MS" w:hAnsi="Comic Sans MS"/>
+          <w:b/>
+          <w:bCs/>
+          <w:color w:val="000000" w:themeColor="text1"/>
+        </w:rPr>
+        <w:t>:</w:t>
+      </w:r>
+      <w:r>
+        <w:rPr>
+          <w:rFonts w:ascii="Comic Sans MS" w:hAnsi="Comic Sans MS"/>
+          <w:color w:val="000000" w:themeColor="text1"/>
+        </w:rPr>
+        <w:t xml:space="preserve"> Returns this authenticated object.</w:t>
+      </w:r>
+    </w:p>
+    <w:p>
+      <w:pPr>
+        <w:numPr>
+          <w:ilvl w:val="1"/>
+          <w:numId w:val="33"/>
+        </w:numPr>
+        <w:rPr>
+          <w:rFonts w:ascii="Comic Sans MS" w:hAnsi="Comic Sans MS"/>
+          <w:color w:val="000000" w:themeColor="text1"/>
+        </w:rPr>
+      </w:pPr>
+      <w:proofErr w:type="spellStart"/>
+      <w:r>
+        <w:rPr>
+          <w:rFonts w:ascii="Comic Sans MS" w:hAnsi="Comic Sans MS"/>
+          <w:b/>
+          <w:bCs/>
+          <w:color w:val="000000" w:themeColor="text1"/>
+        </w:rPr>
+        <w:t>AuthenticationService</w:t>
+      </w:r>
+      <w:proofErr w:type="spellEnd"/>
+      <w:r>
+        <w:rPr>
+          <w:rFonts w:ascii="Comic Sans MS" w:hAnsi="Comic Sans MS"/>
+          <w:b/>
+          <w:bCs/>
+          <w:color w:val="000000" w:themeColor="text1"/>
+        </w:rPr>
+        <w:t>:</w:t>
+      </w:r>
+      <w:r>
+        <w:rPr>
+          <w:rFonts w:ascii="Comic Sans MS" w:hAnsi="Comic Sans MS"/>
+          <w:color w:val="000000" w:themeColor="text1"/>
+        </w:rPr>
+        <w:t xml:space="preserve"> The </w:t>
+      </w:r>
+      <w:proofErr w:type="spellStart"/>
+      <w:r>
+        <w:rPr>
+          <w:rFonts w:ascii="Comic Sans MS" w:hAnsi="Comic Sans MS"/>
+          <w:color w:val="000000" w:themeColor="text1"/>
+        </w:rPr>
+        <w:t>authenticationManager.authenticate</w:t>
+      </w:r>
+      <w:proofErr w:type="spellEnd"/>
+      <w:r>
+        <w:rPr>
+          <w:rFonts w:ascii="Comic Sans MS" w:hAnsi="Comic Sans MS"/>
+          <w:color w:val="000000" w:themeColor="text1"/>
+        </w:rPr>
+        <w:t xml:space="preserve">(...) call </w:t>
+      </w:r>
+      <w:r>
+        <w:rPr>
+          <w:rFonts w:ascii="Comic Sans MS" w:hAnsi="Comic Sans MS"/>
+          <w:i/>
+          <w:iCs/>
+          <w:color w:val="000000" w:themeColor="text1"/>
+        </w:rPr>
+        <w:t>returns successfully</w:t>
+      </w:r>
+      <w:r>
+        <w:rPr>
+          <w:rFonts w:ascii="Comic Sans MS" w:hAnsi="Comic Sans MS"/>
+          <w:color w:val="000000" w:themeColor="text1"/>
+        </w:rPr>
+        <w:t xml:space="preserve"> (it no longer throws an exception).</w:t>
+      </w:r>
+    </w:p>
+    <w:p>
+      <w:pPr>
+        <w:numPr>
+          <w:ilvl w:val="1"/>
+          <w:numId w:val="33"/>
+        </w:numPr>
+        <w:rPr>
+          <w:rFonts w:ascii="Comic Sans MS" w:hAnsi="Comic Sans MS"/>
+          <w:color w:val="000000" w:themeColor="text1"/>
+        </w:rPr>
+      </w:pPr>
+      <w:r>
+        <w:rPr>
+          <w:rFonts w:ascii="Comic Sans MS" w:hAnsi="Comic Sans MS"/>
+          <w:color w:val="000000" w:themeColor="text1"/>
+        </w:rPr>
+        <w:t xml:space="preserve">The service's login method continues. It now calls the </w:t>
+      </w:r>
+      <w:proofErr w:type="spellStart"/>
+      <w:r>
+        <w:rPr>
+          <w:rFonts w:ascii="Comic Sans MS" w:hAnsi="Comic Sans MS"/>
+          <w:color w:val="000000" w:themeColor="text1"/>
+        </w:rPr>
+        <w:t>JwtService</w:t>
+      </w:r>
+      <w:proofErr w:type="spellEnd"/>
+      <w:r>
+        <w:rPr>
+          <w:rFonts w:ascii="Comic Sans MS" w:hAnsi="Comic Sans MS"/>
+          <w:color w:val="000000" w:themeColor="text1"/>
+        </w:rPr>
+        <w:t>.</w:t>
+      </w:r>
+    </w:p>
+    <w:p>
+      <w:pPr>
+        <w:numPr>
+          <w:ilvl w:val="0"/>
+          <w:numId w:val="33"/>
+        </w:numPr>
+        <w:rPr>
+          <w:rFonts w:ascii="Comic Sans MS" w:hAnsi="Comic Sans MS"/>
+          <w:color w:val="000000" w:themeColor="text1"/>
+        </w:rPr>
+      </w:pPr>
+      <w:proofErr w:type="spellStart"/>
+      <w:r>
+        <w:rPr>
+          <w:rFonts w:ascii="Comic Sans MS" w:hAnsi="Comic Sans MS"/>
+          <w:b/>
+          <w:bCs/>
+          <w:color w:val="000000" w:themeColor="text1"/>
+        </w:rPr>
+        <w:t>JwtService</w:t>
+      </w:r>
+      <w:proofErr w:type="spellEnd"/>
+      <w:r>
+        <w:rPr>
+          <w:rFonts w:ascii="Comic Sans MS" w:hAnsi="Comic Sans MS"/>
+          <w:b/>
+          <w:bCs/>
+          <w:color w:val="000000" w:themeColor="text1"/>
+        </w:rPr>
+        <w:t xml:space="preserve"> (Your service package)</w:t>
+      </w:r>
+    </w:p>
+    <w:p>
+      <w:pPr>
+        <w:numPr>
+          <w:ilvl w:val="1"/>
+          <w:numId w:val="33"/>
+        </w:numPr>
+        <w:rPr>
+          <w:rFonts w:ascii="Comic Sans MS" w:hAnsi="Comic Sans MS"/>
+          <w:color w:val="000000" w:themeColor="text1"/>
+        </w:rPr>
+      </w:pPr>
+      <w:r>
+        <w:rPr>
+          <w:rFonts w:ascii="Comic Sans MS" w:hAnsi="Comic Sans MS"/>
+          <w:b/>
+          <w:bCs/>
+          <w:color w:val="000000" w:themeColor="text1"/>
+        </w:rPr>
+        <w:t>Method 1:</w:t>
+      </w:r>
+      <w:r>
+        <w:rPr>
+          <w:rFonts w:ascii="Comic Sans MS" w:hAnsi="Comic Sans MS"/>
+          <w:color w:val="000000" w:themeColor="text1"/>
+        </w:rPr>
+        <w:t xml:space="preserve"> public String </w:t>
+      </w:r>
+      <w:proofErr w:type="spellStart"/>
+      <w:r>
+        <w:rPr>
+          <w:rFonts w:ascii="Comic Sans MS" w:hAnsi="Comic Sans MS"/>
+          <w:color w:val="000000" w:themeColor="text1"/>
+        </w:rPr>
+        <w:t>generateAccessToken</w:t>
+      </w:r>
+      <w:proofErr w:type="spellEnd"/>
+      <w:r>
+        <w:rPr>
+          <w:rFonts w:ascii="Comic Sans MS" w:hAnsi="Comic Sans MS"/>
+          <w:color w:val="000000" w:themeColor="text1"/>
+        </w:rPr>
+        <w:t>(</w:t>
+      </w:r>
+      <w:proofErr w:type="spellStart"/>
+      <w:r>
+        <w:rPr>
+          <w:rFonts w:ascii="Comic Sans MS" w:hAnsi="Comic Sans MS"/>
+          <w:color w:val="000000" w:themeColor="text1"/>
+        </w:rPr>
+        <w:t>UserDetails</w:t>
+      </w:r>
+      <w:proofErr w:type="spellEnd"/>
+      <w:r>
+        <w:rPr>
+          <w:rFonts w:ascii="Comic Sans MS" w:hAnsi="Comic Sans MS"/>
+          <w:color w:val="000000" w:themeColor="text1"/>
+        </w:rPr>
+        <w:t xml:space="preserve"> user)</w:t>
+      </w:r>
+    </w:p>
+    <w:p>
+      <w:pPr>
+        <w:numPr>
+          <w:ilvl w:val="2"/>
+          <w:numId w:val="34"/>
+        </w:numPr>
+        <w:rPr>
+          <w:rFonts w:ascii="Comic Sans MS" w:hAnsi="Comic Sans MS"/>
+          <w:color w:val="000000" w:themeColor="text1"/>
+        </w:rPr>
+      </w:pPr>
+      <w:r>
+        <w:rPr>
+          <w:rFonts w:ascii="Comic Sans MS" w:hAnsi="Comic Sans MS"/>
+          <w:color w:val="000000" w:themeColor="text1"/>
+        </w:rPr>
+        <w:t>It gets the User object.</w:t>
+      </w:r>
+    </w:p>
+    <w:p>
+      <w:pPr>
+        <w:numPr>
+          <w:ilvl w:val="2"/>
+          <w:numId w:val="34"/>
+        </w:numPr>
+        <w:rPr>
+          <w:rFonts w:ascii="Comic Sans MS" w:hAnsi="Comic Sans MS"/>
+          <w:color w:val="000000" w:themeColor="text1"/>
+        </w:rPr>
+      </w:pPr>
+      <w:r>
+        <w:rPr>
+          <w:rFonts w:ascii="Comic Sans MS" w:hAnsi="Comic Sans MS"/>
+          <w:color w:val="000000" w:themeColor="text1"/>
+        </w:rPr>
+        <w:t xml:space="preserve">It calls </w:t>
+      </w:r>
+      <w:proofErr w:type="spellStart"/>
+      <w:r>
+        <w:rPr>
+          <w:rFonts w:ascii="Comic Sans MS" w:hAnsi="Comic Sans MS"/>
+          <w:color w:val="000000" w:themeColor="text1"/>
+        </w:rPr>
+        <w:t>user.getUsername</w:t>
+      </w:r>
+      <w:proofErr w:type="spellEnd"/>
+      <w:r>
+        <w:rPr>
+          <w:rFonts w:ascii="Comic Sans MS" w:hAnsi="Comic Sans MS"/>
+          <w:color w:val="000000" w:themeColor="text1"/>
+        </w:rPr>
+        <w:t xml:space="preserve">(), which returns </w:t>
+      </w:r>
+      <w:r>
+        <w:rPr>
+          <w:rFonts w:ascii="Comic Sans MS" w:hAnsi="Comic Sans MS"/>
+          <w:b/>
+          <w:bCs/>
+          <w:color w:val="000000" w:themeColor="text1"/>
+        </w:rPr>
+        <w:t>"</w:t>
+      </w:r>
+      <w:proofErr w:type="spellStart"/>
+      <w:r>
+        <w:rPr>
+          <w:rFonts w:ascii="Comic Sans MS" w:hAnsi="Comic Sans MS"/>
+          <w:b/>
+          <w:bCs/>
+          <w:color w:val="000000" w:themeColor="text1"/>
+        </w:rPr>
+        <w:t>arbaaz</w:t>
+      </w:r>
+      <w:proofErr w:type="spellEnd"/>
+      <w:r>
+        <w:rPr>
+          <w:rFonts w:ascii="Comic Sans MS" w:hAnsi="Comic Sans MS"/>
+          <w:b/>
+          <w:bCs/>
+          <w:color w:val="000000" w:themeColor="text1"/>
+        </w:rPr>
+        <w:t>"</w:t>
+      </w:r>
+      <w:r>
+        <w:rPr>
+          <w:rFonts w:ascii="Comic Sans MS" w:hAnsi="Comic Sans MS"/>
+          <w:color w:val="000000" w:themeColor="text1"/>
+        </w:rPr>
+        <w:t>.</w:t>
+      </w:r>
+    </w:p>
+    <w:p>
+      <w:pPr>
+        <w:numPr>
+          <w:ilvl w:val="2"/>
+          <w:numId w:val="34"/>
+        </w:numPr>
+        <w:rPr>
+          <w:rFonts w:ascii="Comic Sans MS" w:hAnsi="Comic Sans MS"/>
+          <w:color w:val="000000" w:themeColor="text1"/>
+        </w:rPr>
+      </w:pPr>
+      <w:r>
+        <w:rPr>
+          <w:rFonts w:ascii="Comic Sans MS" w:hAnsi="Comic Sans MS"/>
+          <w:color w:val="000000" w:themeColor="text1"/>
+        </w:rPr>
+        <w:t>It builds a new JWT with sub: "</w:t>
+      </w:r>
+      <w:proofErr w:type="spellStart"/>
+      <w:r>
+        <w:rPr>
+          <w:rFonts w:ascii="Comic Sans MS" w:hAnsi="Comic Sans MS"/>
+          <w:color w:val="000000" w:themeColor="text1"/>
+        </w:rPr>
+        <w:t>arbaaz</w:t>
+      </w:r>
+      <w:proofErr w:type="spellEnd"/>
+      <w:r>
+        <w:rPr>
+          <w:rFonts w:ascii="Comic Sans MS" w:hAnsi="Comic Sans MS"/>
+          <w:color w:val="000000" w:themeColor="text1"/>
+        </w:rPr>
+        <w:t xml:space="preserve">", </w:t>
+      </w:r>
+      <w:proofErr w:type="spellStart"/>
+      <w:r>
+        <w:rPr>
+          <w:rFonts w:ascii="Comic Sans MS" w:hAnsi="Comic Sans MS"/>
+          <w:color w:val="000000" w:themeColor="text1"/>
+        </w:rPr>
+        <w:t>iat</w:t>
+      </w:r>
+      <w:proofErr w:type="spellEnd"/>
+      <w:r>
+        <w:rPr>
+          <w:rFonts w:ascii="Comic Sans MS" w:hAnsi="Comic Sans MS"/>
+          <w:color w:val="000000" w:themeColor="text1"/>
+        </w:rPr>
+        <w:t>: (now), and exp: (now + 1 minute).</w:t>
+      </w:r>
+    </w:p>
+    <w:p>
+      <w:pPr>
+        <w:numPr>
+          <w:ilvl w:val="2"/>
+          <w:numId w:val="34"/>
+        </w:numPr>
+        <w:rPr>
+          <w:rFonts w:ascii="Comic Sans MS" w:hAnsi="Comic Sans MS"/>
+          <w:color w:val="000000" w:themeColor="text1"/>
+        </w:rPr>
+      </w:pPr>
+      <w:r>
+        <w:rPr>
+          <w:rFonts w:ascii="Comic Sans MS" w:hAnsi="Comic Sans MS"/>
+          <w:color w:val="000000" w:themeColor="text1"/>
+        </w:rPr>
+        <w:t xml:space="preserve">It signs the token with our secret key and returns the string </w:t>
+      </w:r>
+      <w:proofErr w:type="spellStart"/>
+      <w:r>
+        <w:rPr>
+          <w:rFonts w:ascii="Comic Sans MS" w:hAnsi="Comic Sans MS"/>
+          <w:color w:val="000000" w:themeColor="text1"/>
+        </w:rPr>
+        <w:t>accessToken</w:t>
+      </w:r>
+      <w:proofErr w:type="spellEnd"/>
+      <w:r>
+        <w:rPr>
+          <w:rFonts w:ascii="Comic Sans MS" w:hAnsi="Comic Sans MS"/>
+          <w:color w:val="000000" w:themeColor="text1"/>
+        </w:rPr>
+        <w:t>.</w:t>
+      </w:r>
+    </w:p>
+    <w:p>
+      <w:pPr>
+        <w:numPr>
+          <w:ilvl w:val="1"/>
+          <w:numId w:val="33"/>
+        </w:numPr>
+        <w:rPr>
+          <w:rFonts w:ascii="Comic Sans MS" w:hAnsi="Comic Sans MS"/>
+          <w:color w:val="000000" w:themeColor="text1"/>
+        </w:rPr>
+      </w:pPr>
+      <w:r>
+        <w:rPr>
+          <w:rFonts w:ascii="Comic Sans MS" w:hAnsi="Comic Sans MS"/>
+          <w:b/>
+          <w:bCs/>
+          <w:color w:val="000000" w:themeColor="text1"/>
+        </w:rPr>
+        <w:t>Method 2:</w:t>
+      </w:r>
+      <w:r>
+        <w:rPr>
+          <w:rFonts w:ascii="Comic Sans MS" w:hAnsi="Comic Sans MS"/>
+          <w:color w:val="000000" w:themeColor="text1"/>
+        </w:rPr>
+        <w:t xml:space="preserve"> public String </w:t>
+      </w:r>
+      <w:proofErr w:type="spellStart"/>
+      <w:r>
+        <w:rPr>
+          <w:rFonts w:ascii="Comic Sans MS" w:hAnsi="Comic Sans MS"/>
+          <w:color w:val="000000" w:themeColor="text1"/>
+        </w:rPr>
+        <w:t>generateRefreshToken</w:t>
+      </w:r>
+      <w:proofErr w:type="spellEnd"/>
+      <w:r>
+        <w:rPr>
+          <w:rFonts w:ascii="Comic Sans MS" w:hAnsi="Comic Sans MS"/>
+          <w:color w:val="000000" w:themeColor="text1"/>
+        </w:rPr>
+        <w:t>(</w:t>
+      </w:r>
+      <w:proofErr w:type="spellStart"/>
+      <w:r>
+        <w:rPr>
+          <w:rFonts w:ascii="Comic Sans MS" w:hAnsi="Comic Sans MS"/>
+          <w:color w:val="000000" w:themeColor="text1"/>
+        </w:rPr>
+        <w:t>UserDetails</w:t>
+      </w:r>
+      <w:proofErr w:type="spellEnd"/>
+      <w:r>
+        <w:rPr>
+          <w:rFonts w:ascii="Comic Sans MS" w:hAnsi="Comic Sans MS"/>
+          <w:color w:val="000000" w:themeColor="text1"/>
+        </w:rPr>
+        <w:t xml:space="preserve"> user)</w:t>
+      </w:r>
+    </w:p>
+    <w:p>
+      <w:pPr>
+        <w:numPr>
+          <w:ilvl w:val="2"/>
+          <w:numId w:val="35"/>
+        </w:numPr>
+        <w:rPr>
+          <w:rFonts w:ascii="Comic Sans MS" w:hAnsi="Comic Sans MS"/>
+          <w:color w:val="000000" w:themeColor="text1"/>
+        </w:rPr>
+      </w:pPr>
+      <w:r>
+        <w:rPr>
+          <w:rFonts w:ascii="Comic Sans MS" w:hAnsi="Comic Sans MS"/>
+          <w:color w:val="000000" w:themeColor="text1"/>
+        </w:rPr>
+        <w:t>It does the exact same thing, but sets exp: (now + 5 minutes).</w:t>
+      </w:r>
+    </w:p>
+    <w:p>
+      <w:pPr>
+        <w:numPr>
+          <w:ilvl w:val="2"/>
+          <w:numId w:val="35"/>
+        </w:numPr>
+        <w:rPr>
+          <w:rFonts w:ascii="Comic Sans MS" w:hAnsi="Comic Sans MS"/>
+          <w:color w:val="000000" w:themeColor="text1"/>
+        </w:rPr>
+      </w:pPr>
+      <w:r>
+        <w:rPr>
+          <w:rFonts w:ascii="Comic Sans MS" w:hAnsi="Comic Sans MS"/>
+          <w:color w:val="000000" w:themeColor="text1"/>
+        </w:rPr>
+        <w:t xml:space="preserve">It returns the string </w:t>
+      </w:r>
+      <w:proofErr w:type="spellStart"/>
+      <w:r>
+        <w:rPr>
+          <w:rFonts w:ascii="Comic Sans MS" w:hAnsi="Comic Sans MS"/>
+          <w:color w:val="000000" w:themeColor="text1"/>
+        </w:rPr>
+        <w:t>refreshToken</w:t>
+      </w:r>
+      <w:proofErr w:type="spellEnd"/>
+      <w:r>
+        <w:rPr>
+          <w:rFonts w:ascii="Comic Sans MS" w:hAnsi="Comic Sans MS"/>
+          <w:color w:val="000000" w:themeColor="text1"/>
+        </w:rPr>
+        <w:t>.</w:t>
+      </w:r>
+    </w:p>
+    <w:p>
+      <w:pPr>
+        <w:numPr>
+          <w:ilvl w:val="0"/>
+          <w:numId w:val="33"/>
+        </w:numPr>
+        <w:rPr>
+          <w:rFonts w:ascii="Comic Sans MS" w:hAnsi="Comic Sans MS"/>
+          <w:color w:val="000000" w:themeColor="text1"/>
+        </w:rPr>
+      </w:pPr>
+      <w:proofErr w:type="spellStart"/>
+      <w:r>
+        <w:rPr>
+          <w:rFonts w:ascii="Comic Sans MS" w:hAnsi="Comic Sans MS"/>
+          <w:b/>
+          <w:bCs/>
+          <w:color w:val="000000" w:themeColor="text1"/>
+        </w:rPr>
+        <w:t>AuthenticationService</w:t>
+      </w:r>
+      <w:proofErr w:type="spellEnd"/>
+      <w:r>
+        <w:rPr>
+          <w:rFonts w:ascii="Comic Sans MS" w:hAnsi="Comic Sans MS"/>
+          <w:b/>
+          <w:bCs/>
+          <w:color w:val="000000" w:themeColor="text1"/>
+        </w:rPr>
+        <w:t xml:space="preserve"> (To Finish)</w:t>
+      </w:r>
+    </w:p>
+    <w:p>
+      <w:pPr>
+        <w:numPr>
+          <w:ilvl w:val="1"/>
+          <w:numId w:val="33"/>
+        </w:numPr>
+        <w:rPr>
+          <w:rFonts w:ascii="Comic Sans MS" w:hAnsi="Comic Sans MS"/>
+          <w:color w:val="000000" w:themeColor="text1"/>
+        </w:rPr>
+      </w:pPr>
+      <w:r>
+        <w:rPr>
+          <w:rFonts w:ascii="Comic Sans MS" w:hAnsi="Comic Sans MS"/>
+          <w:color w:val="000000" w:themeColor="text1"/>
+        </w:rPr>
+        <w:t>It takes the two new strings.</w:t>
+      </w:r>
+    </w:p>
+    <w:p>
+      <w:pPr>
+        <w:numPr>
+          <w:ilvl w:val="1"/>
+          <w:numId w:val="33"/>
+        </w:numPr>
+        <w:rPr>
+          <w:rFonts w:ascii="Comic Sans MS" w:hAnsi="Comic Sans MS"/>
+          <w:color w:val="000000" w:themeColor="text1"/>
+        </w:rPr>
+      </w:pPr>
+      <w:r>
+        <w:rPr>
+          <w:rFonts w:ascii="Comic Sans MS" w:hAnsi="Comic Sans MS"/>
+          <w:color w:val="000000" w:themeColor="text1"/>
+        </w:rPr>
+        <w:t xml:space="preserve">It creates a </w:t>
+      </w:r>
+      <w:proofErr w:type="spellStart"/>
+      <w:r>
+        <w:rPr>
+          <w:rFonts w:ascii="Comic Sans MS" w:hAnsi="Comic Sans MS"/>
+          <w:color w:val="000000" w:themeColor="text1"/>
+        </w:rPr>
+        <w:t>LoginResponse</w:t>
+      </w:r>
+      <w:proofErr w:type="spellEnd"/>
+      <w:r>
+        <w:rPr>
+          <w:rFonts w:ascii="Comic Sans MS" w:hAnsi="Comic Sans MS"/>
+          <w:color w:val="000000" w:themeColor="text1"/>
+        </w:rPr>
+        <w:t xml:space="preserve"> DTO: new </w:t>
+      </w:r>
+      <w:proofErr w:type="spellStart"/>
+      <w:r>
+        <w:rPr>
+          <w:rFonts w:ascii="Comic Sans MS" w:hAnsi="Comic Sans MS"/>
+          <w:color w:val="000000" w:themeColor="text1"/>
+        </w:rPr>
+        <w:t>LoginResponse</w:t>
+      </w:r>
+      <w:proofErr w:type="spellEnd"/>
+      <w:r>
+        <w:rPr>
+          <w:rFonts w:ascii="Comic Sans MS" w:hAnsi="Comic Sans MS"/>
+          <w:color w:val="000000" w:themeColor="text1"/>
+        </w:rPr>
+        <w:t>(</w:t>
+      </w:r>
+      <w:proofErr w:type="spellStart"/>
+      <w:r>
+        <w:rPr>
+          <w:rFonts w:ascii="Comic Sans MS" w:hAnsi="Comic Sans MS"/>
+          <w:color w:val="000000" w:themeColor="text1"/>
+        </w:rPr>
+        <w:t>accessToken</w:t>
+      </w:r>
+      <w:proofErr w:type="spellEnd"/>
+      <w:r>
+        <w:rPr>
+          <w:rFonts w:ascii="Comic Sans MS" w:hAnsi="Comic Sans MS"/>
+          <w:color w:val="000000" w:themeColor="text1"/>
+        </w:rPr>
+        <w:t xml:space="preserve">, </w:t>
+      </w:r>
+      <w:proofErr w:type="spellStart"/>
+      <w:r>
+        <w:rPr>
+          <w:rFonts w:ascii="Comic Sans MS" w:hAnsi="Comic Sans MS"/>
+          <w:color w:val="000000" w:themeColor="text1"/>
+        </w:rPr>
+        <w:t>refreshToken</w:t>
+      </w:r>
+      <w:proofErr w:type="spellEnd"/>
+      <w:r>
+        <w:rPr>
+          <w:rFonts w:ascii="Comic Sans MS" w:hAnsi="Comic Sans MS"/>
+          <w:color w:val="000000" w:themeColor="text1"/>
+        </w:rPr>
+        <w:t>).</w:t>
+      </w:r>
+    </w:p>
+    <w:p>
+      <w:pPr>
+        <w:numPr>
+          <w:ilvl w:val="1"/>
+          <w:numId w:val="33"/>
+        </w:numPr>
+        <w:rPr>
+          <w:rFonts w:ascii="Comic Sans MS" w:hAnsi="Comic Sans MS"/>
+          <w:color w:val="000000" w:themeColor="text1"/>
+        </w:rPr>
+      </w:pPr>
+      <w:r>
+        <w:rPr>
+          <w:rFonts w:ascii="Comic Sans MS" w:hAnsi="Comic Sans MS"/>
+          <w:color w:val="000000" w:themeColor="text1"/>
+        </w:rPr>
+        <w:t>It returns this DTO.</w:t>
+      </w:r>
+    </w:p>
+    <w:p>
+      <w:pPr>
+        <w:numPr>
+          <w:ilvl w:val="0"/>
+          <w:numId w:val="33"/>
+        </w:numPr>
+        <w:rPr>
+          <w:rFonts w:ascii="Comic Sans MS" w:hAnsi="Comic Sans MS"/>
+          <w:color w:val="000000" w:themeColor="text1"/>
+        </w:rPr>
+      </w:pPr>
+      <w:proofErr w:type="spellStart"/>
+      <w:r>
+        <w:rPr>
+          <w:rFonts w:ascii="Comic Sans MS" w:hAnsi="Comic Sans MS"/>
+          <w:b/>
+          <w:bCs/>
+          <w:color w:val="000000" w:themeColor="text1"/>
+        </w:rPr>
+        <w:t>AuthenticationController</w:t>
+      </w:r>
+      <w:proofErr w:type="spellEnd"/>
+      <w:r>
+        <w:rPr>
+          <w:rFonts w:ascii="Comic Sans MS" w:hAnsi="Comic Sans MS"/>
+          <w:b/>
+          <w:bCs/>
+          <w:color w:val="000000" w:themeColor="text1"/>
+        </w:rPr>
+        <w:t xml:space="preserve"> (To Finish)</w:t>
+      </w:r>
+    </w:p>
+    <w:p>
+      <w:pPr>
+        <w:numPr>
+          <w:ilvl w:val="1"/>
+          <w:numId w:val="33"/>
+        </w:numPr>
+        <w:rPr>
+          <w:rFonts w:ascii="Comic Sans MS" w:hAnsi="Comic Sans MS"/>
+          <w:color w:val="000000" w:themeColor="text1"/>
+        </w:rPr>
+      </w:pPr>
+      <w:r>
+        <w:rPr>
+          <w:rFonts w:ascii="Comic Sans MS" w:hAnsi="Comic Sans MS"/>
+          <w:color w:val="000000" w:themeColor="text1"/>
+        </w:rPr>
+        <w:t xml:space="preserve">It receives the </w:t>
+      </w:r>
+      <w:proofErr w:type="spellStart"/>
+      <w:r>
+        <w:rPr>
+          <w:rFonts w:ascii="Comic Sans MS" w:hAnsi="Comic Sans MS"/>
+          <w:color w:val="000000" w:themeColor="text1"/>
+        </w:rPr>
+        <w:t>LoginResponse</w:t>
+      </w:r>
+      <w:proofErr w:type="spellEnd"/>
+      <w:r>
+        <w:rPr>
+          <w:rFonts w:ascii="Comic Sans MS" w:hAnsi="Comic Sans MS"/>
+          <w:color w:val="000000" w:themeColor="text1"/>
+        </w:rPr>
+        <w:t xml:space="preserve"> DTO from the service.</w:t>
+      </w:r>
+    </w:p>
+    <w:p>
+      <w:pPr>
+        <w:numPr>
+          <w:ilvl w:val="1"/>
+          <w:numId w:val="33"/>
+        </w:numPr>
+        <w:rPr>
+          <w:rFonts w:ascii="Comic Sans MS" w:hAnsi="Comic Sans MS"/>
+          <w:color w:val="000000" w:themeColor="text1"/>
+        </w:rPr>
+      </w:pPr>
+      <w:r>
+        <w:rPr>
+          <w:rFonts w:ascii="Comic Sans MS" w:hAnsi="Comic Sans MS"/>
+          <w:color w:val="000000" w:themeColor="text1"/>
+        </w:rPr>
+        <w:t xml:space="preserve">It wraps it in a </w:t>
+      </w:r>
+      <w:proofErr w:type="spellStart"/>
+      <w:r>
+        <w:rPr>
+          <w:rFonts w:ascii="Comic Sans MS" w:hAnsi="Comic Sans MS"/>
+          <w:color w:val="000000" w:themeColor="text1"/>
+        </w:rPr>
+        <w:t>ResponseEntity.ok</w:t>
+      </w:r>
+      <w:proofErr w:type="spellEnd"/>
+      <w:r>
+        <w:rPr>
+          <w:rFonts w:ascii="Comic Sans MS" w:hAnsi="Comic Sans MS"/>
+          <w:color w:val="000000" w:themeColor="text1"/>
+        </w:rPr>
+        <w:t>(...), which creates a 200 OK HTTP response.</w:t>
+      </w:r>
+    </w:p>
+    <w:p>
+      <w:pPr>
+        <w:numPr>
+          <w:ilvl w:val="1"/>
+          <w:numId w:val="33"/>
+        </w:numPr>
+        <w:rPr>
+          <w:rFonts w:ascii="Comic Sans MS" w:hAnsi="Comic Sans MS"/>
+          <w:color w:val="000000" w:themeColor="text1"/>
+        </w:rPr>
+      </w:pPr>
+      <w:r>
+        <w:rPr>
+          <w:rFonts w:ascii="Comic Sans MS" w:hAnsi="Comic Sans MS"/>
+          <w:color w:val="000000" w:themeColor="text1"/>
+        </w:rPr>
+        <w:t xml:space="preserve">Spring's </w:t>
+      </w:r>
+      <w:proofErr w:type="spellStart"/>
+      <w:r>
+        <w:rPr>
+          <w:rFonts w:ascii="Comic Sans MS" w:hAnsi="Comic Sans MS"/>
+          <w:color w:val="000000" w:themeColor="text1"/>
+        </w:rPr>
+        <w:t>HttpEntityMethodProcessor</w:t>
+      </w:r>
+      <w:proofErr w:type="spellEnd"/>
+      <w:r>
+        <w:rPr>
+          <w:rFonts w:ascii="Comic Sans MS" w:hAnsi="Comic Sans MS"/>
+          <w:color w:val="000000" w:themeColor="text1"/>
+        </w:rPr>
+        <w:t xml:space="preserve"> (the Writing [...] log) serializes this DTO into the JSON string.</w:t>
+      </w:r>
+    </w:p>
+    <w:p>
+      <w:pPr>
+        <w:numPr>
+          <w:ilvl w:val="0"/>
+          <w:numId w:val="33"/>
+        </w:numPr>
+        <w:rPr>
+          <w:rFonts w:ascii="Comic Sans MS" w:hAnsi="Comic Sans MS"/>
+          <w:color w:val="000000" w:themeColor="text1"/>
+        </w:rPr>
+      </w:pPr>
+      <w:r>
+        <w:rPr>
+          <w:rFonts w:ascii="Comic Sans MS" w:hAnsi="Comic Sans MS"/>
+          <w:b/>
+          <w:bCs/>
+          <w:color w:val="000000" w:themeColor="text1"/>
+        </w:rPr>
+        <w:t>Postman (Client):</w:t>
+      </w:r>
+    </w:p>
+    <w:p>
+      <w:pPr>
+        <w:numPr>
+          <w:ilvl w:val="1"/>
+          <w:numId w:val="33"/>
+        </w:numPr>
+        <w:rPr>
+          <w:rFonts w:ascii="Comic Sans MS" w:hAnsi="Comic Sans MS"/>
+          <w:color w:val="000000" w:themeColor="text1"/>
+        </w:rPr>
+      </w:pPr>
+      <w:r>
+        <w:rPr>
+          <w:rFonts w:ascii="Comic Sans MS" w:hAnsi="Comic Sans MS"/>
+          <w:color w:val="000000" w:themeColor="text1"/>
+        </w:rPr>
+        <w:t>You see the 200 OK status and the JSON body: { "</w:t>
+      </w:r>
+      <w:proofErr w:type="spellStart"/>
+      <w:r>
+        <w:rPr>
+          <w:rFonts w:ascii="Comic Sans MS" w:hAnsi="Comic Sans MS"/>
+          <w:color w:val="000000" w:themeColor="text1"/>
+        </w:rPr>
+        <w:t>accessToken</w:t>
+      </w:r>
+      <w:proofErr w:type="spellEnd"/>
+      <w:r>
+        <w:rPr>
+          <w:rFonts w:ascii="Comic Sans MS" w:hAnsi="Comic Sans MS"/>
+          <w:color w:val="000000" w:themeColor="text1"/>
+        </w:rPr>
+        <w:t>": "</w:t>
+      </w:r>
+      <w:proofErr w:type="spellStart"/>
+      <w:r>
+        <w:rPr>
+          <w:rFonts w:ascii="Comic Sans MS" w:hAnsi="Comic Sans MS"/>
+          <w:color w:val="000000" w:themeColor="text1"/>
+        </w:rPr>
+        <w:t>ey</w:t>
+      </w:r>
+      <w:proofErr w:type="spellEnd"/>
+      <w:r>
+        <w:rPr>
+          <w:rFonts w:ascii="Comic Sans MS" w:hAnsi="Comic Sans MS"/>
+          <w:color w:val="000000" w:themeColor="text1"/>
+        </w:rPr>
+        <w:t>...", "</w:t>
+      </w:r>
+      <w:proofErr w:type="spellStart"/>
+      <w:r>
+        <w:rPr>
+          <w:rFonts w:ascii="Comic Sans MS" w:hAnsi="Comic Sans MS"/>
+          <w:color w:val="000000" w:themeColor="text1"/>
+        </w:rPr>
+        <w:t>refreshToken</w:t>
+      </w:r>
+      <w:proofErr w:type="spellEnd"/>
+      <w:r>
+        <w:rPr>
+          <w:rFonts w:ascii="Comic Sans MS" w:hAnsi="Comic Sans MS"/>
+          <w:color w:val="000000" w:themeColor="text1"/>
+        </w:rPr>
+        <w:t>": "</w:t>
+      </w:r>
+      <w:proofErr w:type="spellStart"/>
+      <w:r>
+        <w:rPr>
+          <w:rFonts w:ascii="Comic Sans MS" w:hAnsi="Comic Sans MS"/>
+          <w:color w:val="000000" w:themeColor="text1"/>
+        </w:rPr>
+        <w:t>ey</w:t>
+      </w:r>
+      <w:proofErr w:type="spellEnd"/>
+      <w:r>
+        <w:rPr>
+          <w:rFonts w:ascii="Comic Sans MS" w:hAnsi="Comic Sans MS"/>
+          <w:color w:val="000000" w:themeColor="text1"/>
+        </w:rPr>
+        <w:t>..." }</w:t>
+      </w:r>
+    </w:p>
+    <w:p>
+      <w:pPr>
+        <w:rPr>
+          <w:rFonts w:ascii="Comic Sans MS" w:hAnsi="Comic Sans MS"/>
+          <w:color w:val="000000" w:themeColor="text1"/>
+        </w:rPr>
+      </w:pPr>
+      <w:r>
+        <w:rPr>
+          <w:rFonts w:ascii="Comic Sans MS" w:hAnsi="Comic Sans MS"/>
+          <w:color w:val="000000" w:themeColor="text1"/>
+        </w:rPr>
+        <w:t>That is every single important step and method involved.</w:t>
+      </w:r>
+    </w:p>
+    <w:p>
+      <w:pPr>
+        <w:rPr>
+          <w:rFonts w:ascii="Comic Sans MS" w:hAnsi="Comic Sans MS"/>
+          <w:color w:val="000000" w:themeColor="text1"/>
+        </w:rPr>
+      </w:pPr>
     </w:p>
     <w:p>
       <w:pPr>
@@ -45366,7 +48565,7 @@
         <v:path o:extrusionok="f" gradientshapeok="t" o:connecttype="rect"/>
         <o:lock v:ext="edit" aspectratio="t"/>
       </v:shapetype>
-      <v:shape id="_x0000_i1035" type="#_x0000_t75" style="width:11.25pt;height:11.25pt" o:bullet="t">
+      <v:shape id="_x0000_i1037" type="#_x0000_t75" style="width:11.25pt;height:11.25pt" o:bullet="t">
         <v:imagedata r:id="rId1" o:title="mso9390"/>
       </v:shape>
     </w:pict>
@@ -45631,6 +48830,123 @@
     </w:lvl>
   </w:abstractNum>
   <w:abstractNum w:abstractNumId="2" w15:restartNumberingAfterBreak="0">
+    <w:nsid w:val="0DFC378C"/>
+    <w:multiLevelType w:val="multilevel"/>
+    <w:tmpl w:val="8E500CCA"/>
+    <w:lvl w:ilvl="0">
+      <w:start w:val="1"/>
+      <w:numFmt w:val="decimal"/>
+      <w:lvlText w:val="%1."/>
+      <w:lvlJc w:val="left"/>
+      <w:pPr>
+        <w:tabs>
+          <w:tab w:val="num" w:pos="720"/>
+        </w:tabs>
+        <w:ind w:left="720" w:hanging="360"/>
+      </w:pPr>
+    </w:lvl>
+    <w:lvl w:ilvl="1">
+      <w:start w:val="1"/>
+      <w:numFmt w:val="bullet"/>
+      <w:lvlText w:val="o"/>
+      <w:lvlJc w:val="left"/>
+      <w:pPr>
+        <w:tabs>
+          <w:tab w:val="num" w:pos="1440"/>
+        </w:tabs>
+        <w:ind w:left="1440" w:hanging="360"/>
+      </w:pPr>
+      <w:rPr>
+        <w:rFonts w:ascii="Courier New" w:hAnsi="Courier New" w:hint="default"/>
+        <w:sz w:val="20"/>
+      </w:rPr>
+    </w:lvl>
+    <w:lvl w:ilvl="2" w:tentative="1">
+      <w:start w:val="1"/>
+      <w:numFmt w:val="decimal"/>
+      <w:lvlText w:val="%3."/>
+      <w:lvlJc w:val="left"/>
+      <w:pPr>
+        <w:tabs>
+          <w:tab w:val="num" w:pos="2160"/>
+        </w:tabs>
+        <w:ind w:left="2160" w:hanging="360"/>
+      </w:pPr>
+    </w:lvl>
+    <w:lvl w:ilvl="3" w:tentative="1">
+      <w:start w:val="1"/>
+      <w:numFmt w:val="decimal"/>
+      <w:lvlText w:val="%4."/>
+      <w:lvlJc w:val="left"/>
+      <w:pPr>
+        <w:tabs>
+          <w:tab w:val="num" w:pos="2880"/>
+        </w:tabs>
+        <w:ind w:left="2880" w:hanging="360"/>
+      </w:pPr>
+    </w:lvl>
+    <w:lvl w:ilvl="4" w:tentative="1">
+      <w:start w:val="1"/>
+      <w:numFmt w:val="decimal"/>
+      <w:lvlText w:val="%5."/>
+      <w:lvlJc w:val="left"/>
+      <w:pPr>
+        <w:tabs>
+          <w:tab w:val="num" w:pos="3600"/>
+        </w:tabs>
+        <w:ind w:left="3600" w:hanging="360"/>
+      </w:pPr>
+    </w:lvl>
+    <w:lvl w:ilvl="5" w:tentative="1">
+      <w:start w:val="1"/>
+      <w:numFmt w:val="decimal"/>
+      <w:lvlText w:val="%6."/>
+      <w:lvlJc w:val="left"/>
+      <w:pPr>
+        <w:tabs>
+          <w:tab w:val="num" w:pos="4320"/>
+        </w:tabs>
+        <w:ind w:left="4320" w:hanging="360"/>
+      </w:pPr>
+    </w:lvl>
+    <w:lvl w:ilvl="6" w:tentative="1">
+      <w:start w:val="1"/>
+      <w:numFmt w:val="decimal"/>
+      <w:lvlText w:val="%7."/>
+      <w:lvlJc w:val="left"/>
+      <w:pPr>
+        <w:tabs>
+          <w:tab w:val="num" w:pos="5040"/>
+        </w:tabs>
+        <w:ind w:left="5040" w:hanging="360"/>
+      </w:pPr>
+    </w:lvl>
+    <w:lvl w:ilvl="7" w:tentative="1">
+      <w:start w:val="1"/>
+      <w:numFmt w:val="decimal"/>
+      <w:lvlText w:val="%8."/>
+      <w:lvlJc w:val="left"/>
+      <w:pPr>
+        <w:tabs>
+          <w:tab w:val="num" w:pos="5760"/>
+        </w:tabs>
+        <w:ind w:left="5760" w:hanging="360"/>
+      </w:pPr>
+    </w:lvl>
+    <w:lvl w:ilvl="8" w:tentative="1">
+      <w:start w:val="1"/>
+      <w:numFmt w:val="decimal"/>
+      <w:lvlText w:val="%9."/>
+      <w:lvlJc w:val="left"/>
+      <w:pPr>
+        <w:tabs>
+          <w:tab w:val="num" w:pos="6480"/>
+        </w:tabs>
+        <w:ind w:left="6480" w:hanging="360"/>
+      </w:pPr>
+    </w:lvl>
+  </w:abstractNum>
+  <w:abstractNum w:abstractNumId="3" w15:restartNumberingAfterBreak="0">
     <w:nsid w:val="159C276F"/>
     <w:multiLevelType w:val="multilevel"/>
     <w:tmpl w:val="14BCCF00"/>
@@ -45743,7 +49059,7 @@
       </w:pPr>
     </w:lvl>
   </w:abstractNum>
-  <w:abstractNum w:abstractNumId="3" w15:restartNumberingAfterBreak="0">
+  <w:abstractNum w:abstractNumId="4" w15:restartNumberingAfterBreak="0">
     <w:nsid w:val="25C06A0A"/>
     <w:multiLevelType w:val="multilevel"/>
     <w:tmpl w:val="A192E7F8"/>
@@ -45892,7 +49208,7 @@
       </w:rPr>
     </w:lvl>
   </w:abstractNum>
-  <w:abstractNum w:abstractNumId="4" w15:restartNumberingAfterBreak="0">
+  <w:abstractNum w:abstractNumId="5" w15:restartNumberingAfterBreak="0">
     <w:nsid w:val="2B7A139E"/>
     <w:multiLevelType w:val="multilevel"/>
     <w:tmpl w:val="A8205BE8"/>
@@ -46009,7 +49325,7 @@
       </w:pPr>
     </w:lvl>
   </w:abstractNum>
-  <w:abstractNum w:abstractNumId="5" w15:restartNumberingAfterBreak="0">
+  <w:abstractNum w:abstractNumId="6" w15:restartNumberingAfterBreak="0">
     <w:nsid w:val="2FF87552"/>
     <w:multiLevelType w:val="multilevel"/>
     <w:tmpl w:val="4AEEFF42"/>
@@ -46158,7 +49474,7 @@
       </w:rPr>
     </w:lvl>
   </w:abstractNum>
-  <w:abstractNum w:abstractNumId="6" w15:restartNumberingAfterBreak="0">
+  <w:abstractNum w:abstractNumId="7" w15:restartNumberingAfterBreak="0">
     <w:nsid w:val="33271968"/>
     <w:multiLevelType w:val="multilevel"/>
     <w:tmpl w:val="DFA8B2FA"/>
@@ -46307,7 +49623,7 @@
       </w:rPr>
     </w:lvl>
   </w:abstractNum>
-  <w:abstractNum w:abstractNumId="7" w15:restartNumberingAfterBreak="0">
+  <w:abstractNum w:abstractNumId="8" w15:restartNumberingAfterBreak="0">
     <w:nsid w:val="355F3728"/>
     <w:multiLevelType w:val="multilevel"/>
     <w:tmpl w:val="78DAB892"/>
@@ -46424,7 +49740,7 @@
       </w:pPr>
     </w:lvl>
   </w:abstractNum>
-  <w:abstractNum w:abstractNumId="8" w15:restartNumberingAfterBreak="0">
+  <w:abstractNum w:abstractNumId="9" w15:restartNumberingAfterBreak="0">
     <w:nsid w:val="36836BE5"/>
     <w:multiLevelType w:val="multilevel"/>
     <w:tmpl w:val="0474191C"/>
@@ -46541,7 +49857,7 @@
       </w:pPr>
     </w:lvl>
   </w:abstractNum>
-  <w:abstractNum w:abstractNumId="9" w15:restartNumberingAfterBreak="0">
+  <w:abstractNum w:abstractNumId="10" w15:restartNumberingAfterBreak="0">
     <w:nsid w:val="397D3E45"/>
     <w:multiLevelType w:val="multilevel"/>
     <w:tmpl w:val="41A25DE4"/>
@@ -46654,7 +49970,7 @@
       </w:pPr>
     </w:lvl>
   </w:abstractNum>
-  <w:abstractNum w:abstractNumId="10" w15:restartNumberingAfterBreak="0">
+  <w:abstractNum w:abstractNumId="11" w15:restartNumberingAfterBreak="0">
     <w:nsid w:val="3ACA22F7"/>
     <w:multiLevelType w:val="multilevel"/>
     <w:tmpl w:val="46CEA3E2"/>
@@ -46799,7 +50115,7 @@
       </w:rPr>
     </w:lvl>
   </w:abstractNum>
-  <w:abstractNum w:abstractNumId="11" w15:restartNumberingAfterBreak="0">
+  <w:abstractNum w:abstractNumId="12" w15:restartNumberingAfterBreak="0">
     <w:nsid w:val="3D871868"/>
     <w:multiLevelType w:val="multilevel"/>
     <w:tmpl w:val="F57C1782"/>
@@ -46916,7 +50232,124 @@
       </w:pPr>
     </w:lvl>
   </w:abstractNum>
-  <w:abstractNum w:abstractNumId="12" w15:restartNumberingAfterBreak="0">
+  <w:abstractNum w:abstractNumId="13" w15:restartNumberingAfterBreak="0">
+    <w:nsid w:val="41B87DBA"/>
+    <w:multiLevelType w:val="multilevel"/>
+    <w:tmpl w:val="45B254E6"/>
+    <w:lvl w:ilvl="0">
+      <w:start w:val="1"/>
+      <w:numFmt w:val="decimal"/>
+      <w:lvlText w:val="%1."/>
+      <w:lvlJc w:val="left"/>
+      <w:pPr>
+        <w:tabs>
+          <w:tab w:val="num" w:pos="720"/>
+        </w:tabs>
+        <w:ind w:left="720" w:hanging="360"/>
+      </w:pPr>
+    </w:lvl>
+    <w:lvl w:ilvl="1">
+      <w:start w:val="1"/>
+      <w:numFmt w:val="bullet"/>
+      <w:lvlText w:val="o"/>
+      <w:lvlJc w:val="left"/>
+      <w:pPr>
+        <w:tabs>
+          <w:tab w:val="num" w:pos="1440"/>
+        </w:tabs>
+        <w:ind w:left="1440" w:hanging="360"/>
+      </w:pPr>
+      <w:rPr>
+        <w:rFonts w:ascii="Courier New" w:hAnsi="Courier New" w:hint="default"/>
+        <w:sz w:val="20"/>
+      </w:rPr>
+    </w:lvl>
+    <w:lvl w:ilvl="2">
+      <w:start w:val="1"/>
+      <w:numFmt w:val="decimal"/>
+      <w:lvlText w:val="%3."/>
+      <w:lvlJc w:val="left"/>
+      <w:pPr>
+        <w:tabs>
+          <w:tab w:val="num" w:pos="2160"/>
+        </w:tabs>
+        <w:ind w:left="2160" w:hanging="360"/>
+      </w:pPr>
+    </w:lvl>
+    <w:lvl w:ilvl="3" w:tentative="1">
+      <w:start w:val="1"/>
+      <w:numFmt w:val="decimal"/>
+      <w:lvlText w:val="%4."/>
+      <w:lvlJc w:val="left"/>
+      <w:pPr>
+        <w:tabs>
+          <w:tab w:val="num" w:pos="2880"/>
+        </w:tabs>
+        <w:ind w:left="2880" w:hanging="360"/>
+      </w:pPr>
+    </w:lvl>
+    <w:lvl w:ilvl="4" w:tentative="1">
+      <w:start w:val="1"/>
+      <w:numFmt w:val="decimal"/>
+      <w:lvlText w:val="%5."/>
+      <w:lvlJc w:val="left"/>
+      <w:pPr>
+        <w:tabs>
+          <w:tab w:val="num" w:pos="3600"/>
+        </w:tabs>
+        <w:ind w:left="3600" w:hanging="360"/>
+      </w:pPr>
+    </w:lvl>
+    <w:lvl w:ilvl="5" w:tentative="1">
+      <w:start w:val="1"/>
+      <w:numFmt w:val="decimal"/>
+      <w:lvlText w:val="%6."/>
+      <w:lvlJc w:val="left"/>
+      <w:pPr>
+        <w:tabs>
+          <w:tab w:val="num" w:pos="4320"/>
+        </w:tabs>
+        <w:ind w:left="4320" w:hanging="360"/>
+      </w:pPr>
+    </w:lvl>
+    <w:lvl w:ilvl="6" w:tentative="1">
+      <w:start w:val="1"/>
+      <w:numFmt w:val="decimal"/>
+      <w:lvlText w:val="%7."/>
+      <w:lvlJc w:val="left"/>
+      <w:pPr>
+        <w:tabs>
+          <w:tab w:val="num" w:pos="5040"/>
+        </w:tabs>
+        <w:ind w:left="5040" w:hanging="360"/>
+      </w:pPr>
+    </w:lvl>
+    <w:lvl w:ilvl="7" w:tentative="1">
+      <w:start w:val="1"/>
+      <w:numFmt w:val="decimal"/>
+      <w:lvlText w:val="%8."/>
+      <w:lvlJc w:val="left"/>
+      <w:pPr>
+        <w:tabs>
+          <w:tab w:val="num" w:pos="5760"/>
+        </w:tabs>
+        <w:ind w:left="5760" w:hanging="360"/>
+      </w:pPr>
+    </w:lvl>
+    <w:lvl w:ilvl="8" w:tentative="1">
+      <w:start w:val="1"/>
+      <w:numFmt w:val="decimal"/>
+      <w:lvlText w:val="%9."/>
+      <w:lvlJc w:val="left"/>
+      <w:pPr>
+        <w:tabs>
+          <w:tab w:val="num" w:pos="6480"/>
+        </w:tabs>
+        <w:ind w:left="6480" w:hanging="360"/>
+      </w:pPr>
+    </w:lvl>
+  </w:abstractNum>
+  <w:abstractNum w:abstractNumId="14" w15:restartNumberingAfterBreak="0">
     <w:nsid w:val="46020267"/>
     <w:multiLevelType w:val="multilevel"/>
     <w:tmpl w:val="8CE476BA"/>
@@ -47065,7 +50498,7 @@
       </w:rPr>
     </w:lvl>
   </w:abstractNum>
-  <w:abstractNum w:abstractNumId="13" w15:restartNumberingAfterBreak="0">
+  <w:abstractNum w:abstractNumId="15" w15:restartNumberingAfterBreak="0">
     <w:nsid w:val="46353408"/>
     <w:multiLevelType w:val="multilevel"/>
     <w:tmpl w:val="B3E25428"/>
@@ -47178,7 +50611,7 @@
       </w:pPr>
     </w:lvl>
   </w:abstractNum>
-  <w:abstractNum w:abstractNumId="14" w15:restartNumberingAfterBreak="0">
+  <w:abstractNum w:abstractNumId="16" w15:restartNumberingAfterBreak="0">
     <w:nsid w:val="48BC164E"/>
     <w:multiLevelType w:val="multilevel"/>
     <w:tmpl w:val="B4526114"/>
@@ -47295,7 +50728,7 @@
       </w:pPr>
     </w:lvl>
   </w:abstractNum>
-  <w:abstractNum w:abstractNumId="15" w15:restartNumberingAfterBreak="0">
+  <w:abstractNum w:abstractNumId="17" w15:restartNumberingAfterBreak="0">
     <w:nsid w:val="498A070C"/>
     <w:multiLevelType w:val="multilevel"/>
     <w:tmpl w:val="2494BA34"/>
@@ -47440,7 +50873,7 @@
       </w:rPr>
     </w:lvl>
   </w:abstractNum>
-  <w:abstractNum w:abstractNumId="16" w15:restartNumberingAfterBreak="0">
+  <w:abstractNum w:abstractNumId="18" w15:restartNumberingAfterBreak="0">
     <w:nsid w:val="4C35610E"/>
     <w:multiLevelType w:val="hybridMultilevel"/>
     <w:tmpl w:val="61AEEEC6"/>
@@ -47526,7 +50959,7 @@
       </w:pPr>
     </w:lvl>
   </w:abstractNum>
-  <w:abstractNum w:abstractNumId="17" w15:restartNumberingAfterBreak="0">
+  <w:abstractNum w:abstractNumId="19" w15:restartNumberingAfterBreak="0">
     <w:nsid w:val="528D2509"/>
     <w:multiLevelType w:val="multilevel"/>
     <w:tmpl w:val="24B6ACDE"/>
@@ -47675,7 +51108,7 @@
       </w:rPr>
     </w:lvl>
   </w:abstractNum>
-  <w:abstractNum w:abstractNumId="18" w15:restartNumberingAfterBreak="0">
+  <w:abstractNum w:abstractNumId="20" w15:restartNumberingAfterBreak="0">
     <w:nsid w:val="6447388C"/>
     <w:multiLevelType w:val="multilevel"/>
     <w:tmpl w:val="43C65350"/>
@@ -47792,7 +51225,7 @@
       </w:pPr>
     </w:lvl>
   </w:abstractNum>
-  <w:abstractNum w:abstractNumId="19" w15:restartNumberingAfterBreak="0">
+  <w:abstractNum w:abstractNumId="21" w15:restartNumberingAfterBreak="0">
     <w:nsid w:val="64C35BC1"/>
     <w:multiLevelType w:val="multilevel"/>
     <w:tmpl w:val="717C2630"/>
@@ -47941,7 +51374,7 @@
       </w:rPr>
     </w:lvl>
   </w:abstractNum>
-  <w:abstractNum w:abstractNumId="20" w15:restartNumberingAfterBreak="0">
+  <w:abstractNum w:abstractNumId="22" w15:restartNumberingAfterBreak="0">
     <w:nsid w:val="659B25DC"/>
     <w:multiLevelType w:val="multilevel"/>
     <w:tmpl w:val="2708C2FA"/>
@@ -48058,7 +51491,7 @@
       </w:pPr>
     </w:lvl>
   </w:abstractNum>
-  <w:abstractNum w:abstractNumId="21" w15:restartNumberingAfterBreak="0">
+  <w:abstractNum w:abstractNumId="23" w15:restartNumberingAfterBreak="0">
     <w:nsid w:val="65DD1B00"/>
     <w:multiLevelType w:val="multilevel"/>
     <w:tmpl w:val="1D8CC464"/>
@@ -48175,7 +51608,7 @@
       </w:pPr>
     </w:lvl>
   </w:abstractNum>
-  <w:abstractNum w:abstractNumId="22" w15:restartNumberingAfterBreak="0">
+  <w:abstractNum w:abstractNumId="24" w15:restartNumberingAfterBreak="0">
     <w:nsid w:val="666505CB"/>
     <w:multiLevelType w:val="multilevel"/>
     <w:tmpl w:val="DF70633A"/>
@@ -48324,7 +51757,7 @@
       </w:rPr>
     </w:lvl>
   </w:abstractNum>
-  <w:abstractNum w:abstractNumId="23" w15:restartNumberingAfterBreak="0">
+  <w:abstractNum w:abstractNumId="25" w15:restartNumberingAfterBreak="0">
     <w:nsid w:val="68821354"/>
     <w:multiLevelType w:val="multilevel"/>
     <w:tmpl w:val="581449B4"/>
@@ -48473,7 +51906,7 @@
       </w:rPr>
     </w:lvl>
   </w:abstractNum>
-  <w:abstractNum w:abstractNumId="24" w15:restartNumberingAfterBreak="0">
+  <w:abstractNum w:abstractNumId="26" w15:restartNumberingAfterBreak="0">
     <w:nsid w:val="70786F2C"/>
     <w:multiLevelType w:val="multilevel"/>
     <w:tmpl w:val="85AC77DA"/>
@@ -48618,7 +52051,7 @@
       </w:rPr>
     </w:lvl>
   </w:abstractNum>
-  <w:abstractNum w:abstractNumId="25" w15:restartNumberingAfterBreak="0">
+  <w:abstractNum w:abstractNumId="27" w15:restartNumberingAfterBreak="0">
     <w:nsid w:val="73DD3038"/>
     <w:multiLevelType w:val="multilevel"/>
     <w:tmpl w:val="127EE124"/>
@@ -48763,7 +52196,7 @@
       </w:rPr>
     </w:lvl>
   </w:abstractNum>
-  <w:abstractNum w:abstractNumId="26" w15:restartNumberingAfterBreak="0">
+  <w:abstractNum w:abstractNumId="28" w15:restartNumberingAfterBreak="0">
     <w:nsid w:val="741F10AE"/>
     <w:multiLevelType w:val="multilevel"/>
     <w:tmpl w:val="269A4324"/>
@@ -48912,7 +52345,7 @@
       </w:rPr>
     </w:lvl>
   </w:abstractNum>
-  <w:abstractNum w:abstractNumId="27" w15:restartNumberingAfterBreak="0">
+  <w:abstractNum w:abstractNumId="29" w15:restartNumberingAfterBreak="0">
     <w:nsid w:val="76CF3992"/>
     <w:multiLevelType w:val="multilevel"/>
     <w:tmpl w:val="8BC21172"/>
@@ -49061,7 +52494,7 @@
       </w:rPr>
     </w:lvl>
   </w:abstractNum>
-  <w:abstractNum w:abstractNumId="28" w15:restartNumberingAfterBreak="0">
+  <w:abstractNum w:abstractNumId="30" w15:restartNumberingAfterBreak="0">
     <w:nsid w:val="7C1A497B"/>
     <w:multiLevelType w:val="multilevel"/>
     <w:tmpl w:val="6D525868"/>
@@ -49175,103 +52608,149 @@
     </w:lvl>
   </w:abstractNum>
   <w:num w:numId="1" w16cid:durableId="231500461">
-    <w:abstractNumId w:val="22"/>
+    <w:abstractNumId w:val="24"/>
   </w:num>
   <w:num w:numId="2" w16cid:durableId="1465273662">
     <w:abstractNumId w:val="1"/>
   </w:num>
   <w:num w:numId="3" w16cid:durableId="1074470045">
+    <w:abstractNumId w:val="21"/>
+  </w:num>
+  <w:num w:numId="4" w16cid:durableId="1742826261">
+    <w:abstractNumId w:val="3"/>
+  </w:num>
+  <w:num w:numId="5" w16cid:durableId="1987976409">
+    <w:abstractNumId w:val="30"/>
+  </w:num>
+  <w:num w:numId="6" w16cid:durableId="1371803733">
+    <w:abstractNumId w:val="4"/>
+  </w:num>
+  <w:num w:numId="7" w16cid:durableId="1360159592">
+    <w:abstractNumId w:val="16"/>
+  </w:num>
+  <w:num w:numId="8" w16cid:durableId="406928218">
+    <w:abstractNumId w:val="5"/>
+  </w:num>
+  <w:num w:numId="9" w16cid:durableId="1667710492">
+    <w:abstractNumId w:val="7"/>
+  </w:num>
+  <w:num w:numId="10" w16cid:durableId="928269776">
+    <w:abstractNumId w:val="8"/>
+  </w:num>
+  <w:num w:numId="11" w16cid:durableId="314652608">
+    <w:abstractNumId w:val="6"/>
+  </w:num>
+  <w:num w:numId="12" w16cid:durableId="272442264">
+    <w:abstractNumId w:val="14"/>
+  </w:num>
+  <w:num w:numId="13" w16cid:durableId="1624919741">
+    <w:abstractNumId w:val="29"/>
+  </w:num>
+  <w:num w:numId="14" w16cid:durableId="588270712">
+    <w:abstractNumId w:val="26"/>
+  </w:num>
+  <w:num w:numId="15" w16cid:durableId="947741623">
     <w:abstractNumId w:val="19"/>
   </w:num>
-  <w:num w:numId="4" w16cid:durableId="1742826261">
-    <w:abstractNumId w:val="2"/>
+  <w:num w:numId="16" w16cid:durableId="1015616381">
+    <w:abstractNumId w:val="22"/>
   </w:num>
-  <w:num w:numId="5" w16cid:durableId="1987976409">
-    <w:abstractNumId w:val="28"/>
+  <w:num w:numId="17" w16cid:durableId="1764253801">
+    <w:abstractNumId w:val="25"/>
   </w:num>
-  <w:num w:numId="6" w16cid:durableId="1371803733">
-    <w:abstractNumId w:val="3"/>
+  <w:num w:numId="18" w16cid:durableId="1532526478">
+    <w:abstractNumId w:val="23"/>
   </w:num>
-  <w:num w:numId="7" w16cid:durableId="1360159592">
-    <w:abstractNumId w:val="14"/>
+  <w:num w:numId="19" w16cid:durableId="1429427620">
+    <w:abstractNumId w:val="9"/>
   </w:num>
-  <w:num w:numId="8" w16cid:durableId="406928218">
-    <w:abstractNumId w:val="4"/>
+  <w:num w:numId="20" w16cid:durableId="1117066867">
+    <w:abstractNumId w:val="10"/>
   </w:num>
-  <w:num w:numId="9" w16cid:durableId="1667710492">
-    <w:abstractNumId w:val="6"/>
-  </w:num>
-  <w:num w:numId="10" w16cid:durableId="928269776">
-    <w:abstractNumId w:val="7"/>
-  </w:num>
-  <w:num w:numId="11" w16cid:durableId="314652608">
-    <w:abstractNumId w:val="5"/>
-  </w:num>
-  <w:num w:numId="12" w16cid:durableId="272442264">
-    <w:abstractNumId w:val="12"/>
-  </w:num>
-  <w:num w:numId="13" w16cid:durableId="1624919741">
-    <w:abstractNumId w:val="27"/>
-  </w:num>
-  <w:num w:numId="14" w16cid:durableId="588270712">
-    <w:abstractNumId w:val="24"/>
-  </w:num>
-  <w:num w:numId="15" w16cid:durableId="947741623">
-    <w:abstractNumId w:val="17"/>
-  </w:num>
-  <w:num w:numId="16" w16cid:durableId="1015616381">
+  <w:num w:numId="21" w16cid:durableId="1031760127">
     <w:abstractNumId w:val="20"/>
   </w:num>
-  <w:num w:numId="17" w16cid:durableId="1764253801">
-    <w:abstractNumId w:val="23"/>
-  </w:num>
-  <w:num w:numId="18" w16cid:durableId="1532526478">
-    <w:abstractNumId w:val="21"/>
-  </w:num>
-  <w:num w:numId="19" w16cid:durableId="1429427620">
-    <w:abstractNumId w:val="8"/>
-  </w:num>
-  <w:num w:numId="20" w16cid:durableId="1117066867">
-    <w:abstractNumId w:val="9"/>
-  </w:num>
-  <w:num w:numId="21" w16cid:durableId="1031760127">
-    <w:abstractNumId w:val="18"/>
-  </w:num>
   <w:num w:numId="22" w16cid:durableId="733502008">
-    <w:abstractNumId w:val="11"/>
+    <w:abstractNumId w:val="12"/>
   </w:num>
   <w:num w:numId="23" w16cid:durableId="503401141">
     <w:abstractNumId w:val="0"/>
   </w:num>
   <w:num w:numId="24" w16cid:durableId="1810782650">
-    <w:abstractNumId w:val="15"/>
+    <w:abstractNumId w:val="17"/>
   </w:num>
   <w:num w:numId="25" w16cid:durableId="1417089894">
-    <w:abstractNumId w:val="25"/>
+    <w:abstractNumId w:val="27"/>
   </w:num>
   <w:num w:numId="26" w16cid:durableId="488445342">
-    <w:abstractNumId w:val="25"/>
+    <w:abstractNumId w:val="27"/>
     <w:lvlOverride w:ilvl="2">
       <w:startOverride w:val="1"/>
     </w:lvlOverride>
   </w:num>
   <w:num w:numId="27" w16cid:durableId="1056707218">
-    <w:abstractNumId w:val="10"/>
+    <w:abstractNumId w:val="11"/>
   </w:num>
   <w:num w:numId="28" w16cid:durableId="493566657">
-    <w:abstractNumId w:val="10"/>
+    <w:abstractNumId w:val="11"/>
     <w:lvlOverride w:ilvl="2">
       <w:startOverride w:val="1"/>
     </w:lvlOverride>
   </w:num>
   <w:num w:numId="29" w16cid:durableId="680401399">
-    <w:abstractNumId w:val="16"/>
+    <w:abstractNumId w:val="18"/>
   </w:num>
   <w:num w:numId="30" w16cid:durableId="153375278">
+    <w:abstractNumId w:val="15"/>
+  </w:num>
+  <w:num w:numId="31" w16cid:durableId="323361557">
+    <w:abstractNumId w:val="28"/>
+  </w:num>
+  <w:num w:numId="32" w16cid:durableId="268044883">
+    <w:abstractNumId w:val="2"/>
+  </w:num>
+  <w:num w:numId="33" w16cid:durableId="717631374">
     <w:abstractNumId w:val="13"/>
   </w:num>
-  <w:num w:numId="31" w16cid:durableId="323361557">
-    <w:abstractNumId w:val="26"/>
+  <w:num w:numId="34" w16cid:durableId="1333528718">
+    <w:abstractNumId w:val="13"/>
+    <w:lvlOverride w:ilvl="2">
+      <w:lvl w:ilvl="2">
+        <w:numFmt w:val="bullet"/>
+        <w:lvlText w:val=""/>
+        <w:lvlJc w:val="left"/>
+        <w:pPr>
+          <w:tabs>
+            <w:tab w:val="num" w:pos="2160"/>
+          </w:tabs>
+          <w:ind w:left="2160" w:hanging="360"/>
+        </w:pPr>
+        <w:rPr>
+          <w:rFonts w:ascii="Wingdings" w:hAnsi="Wingdings" w:hint="default"/>
+          <w:sz w:val="20"/>
+        </w:rPr>
+      </w:lvl>
+    </w:lvlOverride>
+  </w:num>
+  <w:num w:numId="35" w16cid:durableId="2134055005">
+    <w:abstractNumId w:val="13"/>
+    <w:lvlOverride w:ilvl="2">
+      <w:lvl w:ilvl="2">
+        <w:numFmt w:val="bullet"/>
+        <w:lvlText w:val=""/>
+        <w:lvlJc w:val="left"/>
+        <w:pPr>
+          <w:tabs>
+            <w:tab w:val="num" w:pos="2160"/>
+          </w:tabs>
+          <w:ind w:left="2160" w:hanging="360"/>
+        </w:pPr>
+        <w:rPr>
+          <w:rFonts w:ascii="Wingdings" w:hAnsi="Wingdings" w:hint="default"/>
+          <w:sz w:val="20"/>
+        </w:rPr>
+      </w:lvl>
+    </w:lvlOverride>
   </w:num>
 </w:numbering>
 </file>

</xml_diff>